<commit_message>
ultimo commit d02: arreglo umls + doc 2
</commit_message>
<xml_diff>
--- a/reports/D02/Student #2/Analysis Report.docx
+++ b/reports/D02/Student #2/Analysis Report.docx
@@ -1014,7 +1014,7 @@
         </w:numPr>
         <w:spacing w:before="100" w:beforeAutospacing="1" w:after="100" w:afterAutospacing="1" w:line="240" w:lineRule="auto"/>
         <w:rPr>
-          <w:rFonts w:asciiTheme="majorHAnsi" w:eastAsia="Times New Roman" w:hAnsiTheme="majorHAnsi" w:cstheme="majorHAnsi"/>
+          <w:rFonts w:asciiTheme="minorHAnsi" w:eastAsia="Times New Roman" w:hAnsiTheme="minorHAnsi" w:cstheme="majorHAnsi"/>
           <w:b/>
           <w:bCs/>
           <w:sz w:val="28"/>
@@ -1025,116 +1025,126 @@
       <w:proofErr w:type="spellStart"/>
       <w:r>
         <w:rPr>
-          <w:rFonts w:asciiTheme="majorHAnsi" w:hAnsiTheme="majorHAnsi" w:cstheme="majorHAnsi"/>
+          <w:rFonts w:asciiTheme="minorHAnsi" w:hAnsiTheme="minorHAnsi" w:cstheme="majorHAnsi"/>
           <w:b/>
           <w:bCs/>
           <w:sz w:val="24"/>
           <w:szCs w:val="24"/>
         </w:rPr>
-        <w:t>analysis</w:t>
-      </w:r>
-      <w:proofErr w:type="spellEnd"/>
-      <w:r>
-        <w:rPr>
-          <w:rFonts w:asciiTheme="majorHAnsi" w:hAnsiTheme="majorHAnsi" w:cstheme="majorHAnsi"/>
+        <w:t>A</w:t>
+      </w:r>
+      <w:r>
+        <w:rPr>
+          <w:rFonts w:asciiTheme="minorHAnsi" w:hAnsiTheme="minorHAnsi" w:cstheme="majorHAnsi"/>
           <w:b/>
           <w:bCs/>
           <w:sz w:val="24"/>
           <w:szCs w:val="24"/>
         </w:rPr>
-        <w:t xml:space="preserve"> </w:t>
-      </w:r>
-      <w:proofErr w:type="spellStart"/>
-      <w:r>
-        <w:rPr>
-          <w:rFonts w:asciiTheme="majorHAnsi" w:hAnsiTheme="majorHAnsi" w:cstheme="majorHAnsi"/>
+        <w:t>nalysis</w:t>
+      </w:r>
+      <w:proofErr w:type="spellEnd"/>
+      <w:r>
+        <w:rPr>
+          <w:rFonts w:asciiTheme="minorHAnsi" w:hAnsiTheme="minorHAnsi" w:cstheme="majorHAnsi"/>
           <w:b/>
           <w:bCs/>
           <w:sz w:val="24"/>
           <w:szCs w:val="24"/>
         </w:rPr>
-        <w:t>of</w:t>
-      </w:r>
-      <w:proofErr w:type="spellEnd"/>
-      <w:r>
-        <w:rPr>
-          <w:rFonts w:asciiTheme="majorHAnsi" w:hAnsiTheme="majorHAnsi" w:cstheme="majorHAnsi"/>
+        <w:t xml:space="preserve"> </w:t>
+      </w:r>
+      <w:proofErr w:type="spellStart"/>
+      <w:r>
+        <w:rPr>
+          <w:rFonts w:asciiTheme="minorHAnsi" w:hAnsiTheme="minorHAnsi" w:cstheme="majorHAnsi"/>
           <w:b/>
           <w:bCs/>
           <w:sz w:val="24"/>
           <w:szCs w:val="24"/>
         </w:rPr>
-        <w:t xml:space="preserve"> </w:t>
-      </w:r>
-      <w:proofErr w:type="spellStart"/>
-      <w:r>
-        <w:rPr>
-          <w:rFonts w:asciiTheme="majorHAnsi" w:hAnsiTheme="majorHAnsi" w:cstheme="majorHAnsi"/>
+        <w:t>of</w:t>
+      </w:r>
+      <w:proofErr w:type="spellEnd"/>
+      <w:r>
+        <w:rPr>
+          <w:rFonts w:asciiTheme="minorHAnsi" w:hAnsiTheme="minorHAnsi" w:cstheme="majorHAnsi"/>
           <w:b/>
           <w:bCs/>
           <w:sz w:val="24"/>
           <w:szCs w:val="24"/>
         </w:rPr>
-        <w:t>the</w:t>
-      </w:r>
-      <w:proofErr w:type="spellEnd"/>
-      <w:r>
-        <w:rPr>
-          <w:rFonts w:asciiTheme="majorHAnsi" w:hAnsiTheme="majorHAnsi" w:cstheme="majorHAnsi"/>
+        <w:t xml:space="preserve"> </w:t>
+      </w:r>
+      <w:proofErr w:type="spellStart"/>
+      <w:r>
+        <w:rPr>
+          <w:rFonts w:asciiTheme="minorHAnsi" w:hAnsiTheme="minorHAnsi" w:cstheme="majorHAnsi"/>
           <w:b/>
           <w:bCs/>
           <w:sz w:val="24"/>
           <w:szCs w:val="24"/>
         </w:rPr>
-        <w:t xml:space="preserve"> </w:t>
-      </w:r>
-      <w:proofErr w:type="spellStart"/>
-      <w:r>
-        <w:rPr>
-          <w:rFonts w:asciiTheme="majorHAnsi" w:hAnsiTheme="majorHAnsi" w:cstheme="majorHAnsi"/>
+        <w:t>the</w:t>
+      </w:r>
+      <w:proofErr w:type="spellEnd"/>
+      <w:r>
+        <w:rPr>
+          <w:rFonts w:asciiTheme="minorHAnsi" w:hAnsiTheme="minorHAnsi" w:cstheme="majorHAnsi"/>
           <w:b/>
           <w:bCs/>
           <w:sz w:val="24"/>
           <w:szCs w:val="24"/>
         </w:rPr>
-        <w:t>requirements</w:t>
-      </w:r>
-      <w:proofErr w:type="spellEnd"/>
-      <w:r>
-        <w:rPr>
-          <w:rFonts w:asciiTheme="majorHAnsi" w:hAnsiTheme="majorHAnsi" w:cstheme="majorHAnsi"/>
+        <w:t xml:space="preserve"> </w:t>
+      </w:r>
+      <w:proofErr w:type="spellStart"/>
+      <w:r>
+        <w:rPr>
+          <w:rFonts w:asciiTheme="minorHAnsi" w:hAnsiTheme="minorHAnsi" w:cstheme="majorHAnsi"/>
           <w:b/>
           <w:bCs/>
           <w:sz w:val="24"/>
           <w:szCs w:val="24"/>
         </w:rPr>
-        <w:t xml:space="preserve"> </w:t>
-      </w:r>
-      <w:proofErr w:type="spellStart"/>
-      <w:r>
-        <w:rPr>
-          <w:rFonts w:asciiTheme="majorHAnsi" w:hAnsiTheme="majorHAnsi" w:cstheme="majorHAnsi"/>
+        <w:t>requirements</w:t>
+      </w:r>
+      <w:proofErr w:type="spellEnd"/>
+      <w:r>
+        <w:rPr>
+          <w:rFonts w:asciiTheme="minorHAnsi" w:hAnsiTheme="minorHAnsi" w:cstheme="majorHAnsi"/>
           <w:b/>
           <w:bCs/>
           <w:sz w:val="24"/>
           <w:szCs w:val="24"/>
         </w:rPr>
-        <w:t>of</w:t>
-      </w:r>
-      <w:proofErr w:type="spellEnd"/>
-      <w:r>
-        <w:rPr>
-          <w:rFonts w:asciiTheme="majorHAnsi" w:hAnsiTheme="majorHAnsi" w:cstheme="majorHAnsi"/>
+        <w:t xml:space="preserve"> </w:t>
+      </w:r>
+      <w:proofErr w:type="spellStart"/>
+      <w:r>
+        <w:rPr>
+          <w:rFonts w:asciiTheme="minorHAnsi" w:hAnsiTheme="minorHAnsi" w:cstheme="majorHAnsi"/>
           <w:b/>
           <w:bCs/>
           <w:sz w:val="24"/>
           <w:szCs w:val="24"/>
         </w:rPr>
+        <w:t>of</w:t>
+      </w:r>
+      <w:proofErr w:type="spellEnd"/>
+      <w:r>
+        <w:rPr>
+          <w:rFonts w:asciiTheme="minorHAnsi" w:hAnsiTheme="minorHAnsi" w:cstheme="majorHAnsi"/>
+          <w:b/>
+          <w:bCs/>
+          <w:sz w:val="24"/>
+          <w:szCs w:val="24"/>
+        </w:rPr>
         <w:t xml:space="preserve"> D0</w:t>
       </w:r>
       <w:r>
         <w:rPr>
-          <w:rFonts w:asciiTheme="majorHAnsi" w:hAnsiTheme="majorHAnsi" w:cstheme="majorHAnsi"/>
+          <w:rFonts w:asciiTheme="minorHAnsi" w:hAnsiTheme="minorHAnsi" w:cstheme="majorHAnsi"/>
           <w:b/>
           <w:bCs/>
           <w:sz w:val="24"/>
@@ -1151,7 +1161,7 @@
         </w:numPr>
         <w:spacing w:before="100" w:beforeAutospacing="1" w:after="100" w:afterAutospacing="1" w:line="240" w:lineRule="auto"/>
         <w:rPr>
-          <w:rFonts w:asciiTheme="majorHAnsi" w:eastAsia="Times New Roman" w:hAnsiTheme="majorHAnsi" w:cstheme="majorHAnsi"/>
+          <w:rFonts w:asciiTheme="minorHAnsi" w:eastAsia="Times New Roman" w:hAnsiTheme="minorHAnsi" w:cstheme="majorHAnsi"/>
           <w:b/>
           <w:bCs/>
           <w:sz w:val="28"/>
@@ -1162,140 +1172,123 @@
       <w:proofErr w:type="spellStart"/>
       <w:r>
         <w:rPr>
-          <w:rFonts w:asciiTheme="majorHAnsi" w:hAnsiTheme="majorHAnsi" w:cstheme="majorHAnsi"/>
+          <w:rFonts w:asciiTheme="minorHAnsi" w:hAnsiTheme="minorHAnsi" w:cstheme="majorHAnsi"/>
           <w:b/>
           <w:bCs/>
           <w:sz w:val="24"/>
           <w:szCs w:val="24"/>
         </w:rPr>
-        <w:t>analysis</w:t>
-      </w:r>
-      <w:proofErr w:type="spellEnd"/>
-      <w:r>
-        <w:rPr>
-          <w:rFonts w:asciiTheme="majorHAnsi" w:hAnsiTheme="majorHAnsi" w:cstheme="majorHAnsi"/>
+        <w:t>A</w:t>
+      </w:r>
+      <w:r>
+        <w:rPr>
+          <w:rFonts w:asciiTheme="minorHAnsi" w:hAnsiTheme="minorHAnsi" w:cstheme="majorHAnsi"/>
           <w:b/>
           <w:bCs/>
           <w:sz w:val="24"/>
           <w:szCs w:val="24"/>
         </w:rPr>
-        <w:t xml:space="preserve"> </w:t>
-      </w:r>
-      <w:proofErr w:type="spellStart"/>
-      <w:r>
-        <w:rPr>
-          <w:rFonts w:asciiTheme="majorHAnsi" w:hAnsiTheme="majorHAnsi" w:cstheme="majorHAnsi"/>
+        <w:t>nalysis</w:t>
+      </w:r>
+      <w:proofErr w:type="spellEnd"/>
+      <w:r>
+        <w:rPr>
+          <w:rFonts w:asciiTheme="minorHAnsi" w:hAnsiTheme="minorHAnsi" w:cstheme="majorHAnsi"/>
           <w:b/>
           <w:bCs/>
           <w:sz w:val="24"/>
           <w:szCs w:val="24"/>
         </w:rPr>
-        <w:t>of</w:t>
-      </w:r>
-      <w:proofErr w:type="spellEnd"/>
-      <w:r>
-        <w:rPr>
-          <w:rFonts w:asciiTheme="majorHAnsi" w:hAnsiTheme="majorHAnsi" w:cstheme="majorHAnsi"/>
+        <w:t xml:space="preserve"> </w:t>
+      </w:r>
+      <w:proofErr w:type="spellStart"/>
+      <w:r>
+        <w:rPr>
+          <w:rFonts w:asciiTheme="minorHAnsi" w:hAnsiTheme="minorHAnsi" w:cstheme="majorHAnsi"/>
           <w:b/>
           <w:bCs/>
           <w:sz w:val="24"/>
           <w:szCs w:val="24"/>
         </w:rPr>
-        <w:t xml:space="preserve"> </w:t>
-      </w:r>
-      <w:proofErr w:type="spellStart"/>
-      <w:r>
-        <w:rPr>
-          <w:rFonts w:asciiTheme="majorHAnsi" w:hAnsiTheme="majorHAnsi" w:cstheme="majorHAnsi"/>
+        <w:t>of</w:t>
+      </w:r>
+      <w:proofErr w:type="spellEnd"/>
+      <w:r>
+        <w:rPr>
+          <w:rFonts w:asciiTheme="minorHAnsi" w:hAnsiTheme="minorHAnsi" w:cstheme="majorHAnsi"/>
           <w:b/>
           <w:bCs/>
           <w:sz w:val="24"/>
           <w:szCs w:val="24"/>
         </w:rPr>
-        <w:t>the</w:t>
-      </w:r>
-      <w:proofErr w:type="spellEnd"/>
-      <w:r>
-        <w:rPr>
-          <w:rFonts w:asciiTheme="majorHAnsi" w:hAnsiTheme="majorHAnsi" w:cstheme="majorHAnsi"/>
+        <w:t xml:space="preserve"> </w:t>
+      </w:r>
+      <w:proofErr w:type="spellStart"/>
+      <w:r>
+        <w:rPr>
+          <w:rFonts w:asciiTheme="minorHAnsi" w:hAnsiTheme="minorHAnsi" w:cstheme="majorHAnsi"/>
           <w:b/>
           <w:bCs/>
           <w:sz w:val="24"/>
           <w:szCs w:val="24"/>
         </w:rPr>
-        <w:t xml:space="preserve"> </w:t>
-      </w:r>
-      <w:proofErr w:type="spellStart"/>
-      <w:r>
-        <w:rPr>
-          <w:rFonts w:asciiTheme="majorHAnsi" w:hAnsiTheme="majorHAnsi" w:cstheme="majorHAnsi"/>
+        <w:t>the</w:t>
+      </w:r>
+      <w:proofErr w:type="spellEnd"/>
+      <w:r>
+        <w:rPr>
+          <w:rFonts w:asciiTheme="minorHAnsi" w:hAnsiTheme="minorHAnsi" w:cstheme="majorHAnsi"/>
           <w:b/>
           <w:bCs/>
           <w:sz w:val="24"/>
           <w:szCs w:val="24"/>
         </w:rPr>
-        <w:t>requirements</w:t>
-      </w:r>
-      <w:proofErr w:type="spellEnd"/>
-      <w:r>
-        <w:rPr>
-          <w:rFonts w:asciiTheme="majorHAnsi" w:hAnsiTheme="majorHAnsi" w:cstheme="majorHAnsi"/>
+        <w:t xml:space="preserve"> </w:t>
+      </w:r>
+      <w:proofErr w:type="spellStart"/>
+      <w:r>
+        <w:rPr>
+          <w:rFonts w:asciiTheme="minorHAnsi" w:hAnsiTheme="minorHAnsi" w:cstheme="majorHAnsi"/>
           <w:b/>
           <w:bCs/>
           <w:sz w:val="24"/>
           <w:szCs w:val="24"/>
         </w:rPr>
-        <w:t xml:space="preserve"> </w:t>
-      </w:r>
-      <w:proofErr w:type="spellStart"/>
-      <w:r>
-        <w:rPr>
-          <w:rFonts w:asciiTheme="majorHAnsi" w:hAnsiTheme="majorHAnsi" w:cstheme="majorHAnsi"/>
+        <w:t>requirements</w:t>
+      </w:r>
+      <w:proofErr w:type="spellEnd"/>
+      <w:r>
+        <w:rPr>
+          <w:rFonts w:asciiTheme="minorHAnsi" w:hAnsiTheme="minorHAnsi" w:cstheme="majorHAnsi"/>
           <w:b/>
           <w:bCs/>
           <w:sz w:val="24"/>
           <w:szCs w:val="24"/>
         </w:rPr>
-        <w:t>of</w:t>
-      </w:r>
-      <w:proofErr w:type="spellEnd"/>
-      <w:r>
-        <w:rPr>
-          <w:rFonts w:asciiTheme="majorHAnsi" w:hAnsiTheme="majorHAnsi" w:cstheme="majorHAnsi"/>
+        <w:t xml:space="preserve"> </w:t>
+      </w:r>
+      <w:proofErr w:type="spellStart"/>
+      <w:r>
+        <w:rPr>
+          <w:rFonts w:asciiTheme="minorHAnsi" w:hAnsiTheme="minorHAnsi" w:cstheme="majorHAnsi"/>
           <w:b/>
           <w:bCs/>
           <w:sz w:val="24"/>
           <w:szCs w:val="24"/>
         </w:rPr>
-        <w:t xml:space="preserve"> D0</w:t>
-      </w:r>
-      <w:r>
-        <w:rPr>
-          <w:rFonts w:asciiTheme="majorHAnsi" w:hAnsiTheme="majorHAnsi" w:cstheme="majorHAnsi"/>
+        <w:t>of</w:t>
+      </w:r>
+      <w:proofErr w:type="spellEnd"/>
+      <w:r>
+        <w:rPr>
+          <w:rFonts w:asciiTheme="minorHAnsi" w:hAnsiTheme="minorHAnsi" w:cstheme="majorHAnsi"/>
           <w:b/>
           <w:bCs/>
           <w:sz w:val="24"/>
           <w:szCs w:val="24"/>
         </w:rPr>
-        <w:t>2</w:t>
-      </w:r>
-    </w:p>
-    <w:p>
-      <w:pPr>
-        <w:numPr>
-          <w:ilvl w:val="1"/>
-          <w:numId w:val="2"/>
-        </w:numPr>
-        <w:spacing w:before="100" w:beforeAutospacing="1" w:after="100" w:afterAutospacing="1" w:line="240" w:lineRule="auto"/>
-        <w:rPr>
-          <w:rFonts w:asciiTheme="majorHAnsi" w:eastAsia="Times New Roman" w:hAnsiTheme="majorHAnsi" w:cstheme="majorHAnsi"/>
-          <w:b/>
-          <w:bCs/>
-          <w:sz w:val="28"/>
-          <w:szCs w:val="28"/>
-          <w:lang w:val="es-ES"/>
-        </w:rPr>
-      </w:pPr>
+        <w:t xml:space="preserve"> D02</w:t>
+      </w:r>
     </w:p>
     <w:p>
       <w:pPr>
@@ -1571,188 +1564,1931 @@
         <w:spacing w:before="100" w:beforeAutospacing="1" w:after="100" w:afterAutospacing="1" w:line="240" w:lineRule="auto"/>
         <w:rPr>
           <w:rFonts w:asciiTheme="minorHAnsi" w:eastAsia="Times New Roman" w:hAnsiTheme="minorHAnsi" w:cstheme="majorHAnsi"/>
-          <w:sz w:val="24"/>
-          <w:szCs w:val="24"/>
+          <w:sz w:val="28"/>
+          <w:szCs w:val="28"/>
           <w:lang w:val="es-ES"/>
         </w:rPr>
       </w:pPr>
+      <w:r>
+        <w:rPr>
+          <w:rFonts w:asciiTheme="minorHAnsi" w:eastAsia="Times New Roman" w:hAnsiTheme="minorHAnsi" w:cstheme="majorHAnsi"/>
+          <w:b/>
+          <w:bCs/>
+          <w:sz w:val="28"/>
+          <w:szCs w:val="28"/>
+          <w:lang w:val="es-ES"/>
+        </w:rPr>
+        <w:lastRenderedPageBreak/>
+        <w:t xml:space="preserve">Executive </w:t>
+      </w:r>
+      <w:proofErr w:type="spellStart"/>
+      <w:r>
+        <w:rPr>
+          <w:rFonts w:asciiTheme="minorHAnsi" w:eastAsia="Times New Roman" w:hAnsiTheme="minorHAnsi" w:cstheme="majorHAnsi"/>
+          <w:b/>
+          <w:bCs/>
+          <w:sz w:val="28"/>
+          <w:szCs w:val="28"/>
+          <w:lang w:val="es-ES"/>
+        </w:rPr>
+        <w:t>Summary</w:t>
+      </w:r>
+      <w:proofErr w:type="spellEnd"/>
+      <w:r>
+        <w:rPr>
+          <w:rFonts w:asciiTheme="minorHAnsi" w:eastAsia="Times New Roman" w:hAnsiTheme="minorHAnsi" w:cstheme="majorHAnsi"/>
+          <w:sz w:val="28"/>
+          <w:szCs w:val="28"/>
+          <w:lang w:val="es-ES"/>
+        </w:rPr>
+        <w:t xml:space="preserve"> </w:t>
+      </w:r>
     </w:p>
     <w:p>
       <w:pPr>
         <w:spacing w:before="100" w:beforeAutospacing="1" w:after="100" w:afterAutospacing="1" w:line="240" w:lineRule="auto"/>
         <w:rPr>
-          <w:rFonts w:asciiTheme="minorHAnsi" w:eastAsia="Times New Roman" w:hAnsiTheme="minorHAnsi" w:cstheme="majorHAnsi"/>
-          <w:sz w:val="28"/>
-          <w:szCs w:val="28"/>
+          <w:rFonts w:asciiTheme="minorHAnsi" w:eastAsia="Times New Roman" w:hAnsiTheme="minorHAnsi" w:cs="Times New Roman"/>
+          <w:sz w:val="24"/>
+          <w:szCs w:val="24"/>
           <w:lang w:val="es-ES"/>
         </w:rPr>
       </w:pPr>
-      <w:r>
-        <w:rPr>
-          <w:rFonts w:asciiTheme="minorHAnsi" w:eastAsia="Times New Roman" w:hAnsiTheme="minorHAnsi" w:cstheme="majorHAnsi"/>
-          <w:b/>
-          <w:bCs/>
-          <w:sz w:val="28"/>
-          <w:szCs w:val="28"/>
-          <w:lang w:val="es-ES"/>
-        </w:rPr>
-        <w:t xml:space="preserve">Executive </w:t>
-      </w:r>
-      <w:proofErr w:type="spellStart"/>
-      <w:r>
-        <w:rPr>
-          <w:rFonts w:asciiTheme="minorHAnsi" w:eastAsia="Times New Roman" w:hAnsiTheme="minorHAnsi" w:cstheme="majorHAnsi"/>
-          <w:b/>
-          <w:bCs/>
-          <w:sz w:val="28"/>
-          <w:szCs w:val="28"/>
-          <w:lang w:val="es-ES"/>
-        </w:rPr>
-        <w:t>Summary</w:t>
-      </w:r>
-      <w:proofErr w:type="spellEnd"/>
-      <w:r>
-        <w:rPr>
-          <w:rFonts w:asciiTheme="minorHAnsi" w:eastAsia="Times New Roman" w:hAnsiTheme="minorHAnsi" w:cstheme="majorHAnsi"/>
-          <w:sz w:val="28"/>
-          <w:szCs w:val="28"/>
-          <w:lang w:val="es-ES"/>
-        </w:rPr>
-        <w:t xml:space="preserve"> </w:t>
+      <w:proofErr w:type="spellStart"/>
+      <w:r>
+        <w:rPr>
+          <w:rFonts w:asciiTheme="minorHAnsi" w:eastAsia="Times New Roman" w:hAnsiTheme="minorHAnsi" w:cs="Times New Roman"/>
+          <w:sz w:val="24"/>
+          <w:szCs w:val="24"/>
+          <w:lang w:val="es-ES"/>
+        </w:rPr>
+        <w:t>This</w:t>
+      </w:r>
+      <w:proofErr w:type="spellEnd"/>
+      <w:r>
+        <w:rPr>
+          <w:rFonts w:asciiTheme="minorHAnsi" w:eastAsia="Times New Roman" w:hAnsiTheme="minorHAnsi" w:cs="Times New Roman"/>
+          <w:sz w:val="24"/>
+          <w:szCs w:val="24"/>
+          <w:lang w:val="es-ES"/>
+        </w:rPr>
+        <w:t xml:space="preserve"> </w:t>
+      </w:r>
+      <w:proofErr w:type="spellStart"/>
+      <w:r>
+        <w:rPr>
+          <w:rFonts w:asciiTheme="minorHAnsi" w:eastAsia="Times New Roman" w:hAnsiTheme="minorHAnsi" w:cs="Times New Roman"/>
+          <w:sz w:val="24"/>
+          <w:szCs w:val="24"/>
+          <w:lang w:val="es-ES"/>
+        </w:rPr>
+        <w:t>document</w:t>
+      </w:r>
+      <w:proofErr w:type="spellEnd"/>
+      <w:r>
+        <w:rPr>
+          <w:rFonts w:asciiTheme="minorHAnsi" w:eastAsia="Times New Roman" w:hAnsiTheme="minorHAnsi" w:cs="Times New Roman"/>
+          <w:sz w:val="24"/>
+          <w:szCs w:val="24"/>
+          <w:lang w:val="es-ES"/>
+        </w:rPr>
+        <w:t xml:space="preserve"> </w:t>
+      </w:r>
+      <w:proofErr w:type="spellStart"/>
+      <w:r>
+        <w:rPr>
+          <w:rFonts w:asciiTheme="minorHAnsi" w:eastAsia="Times New Roman" w:hAnsiTheme="minorHAnsi" w:cs="Times New Roman"/>
+          <w:sz w:val="24"/>
+          <w:szCs w:val="24"/>
+          <w:lang w:val="es-ES"/>
+        </w:rPr>
+        <w:t>provides</w:t>
+      </w:r>
+      <w:proofErr w:type="spellEnd"/>
+      <w:r>
+        <w:rPr>
+          <w:rFonts w:asciiTheme="minorHAnsi" w:eastAsia="Times New Roman" w:hAnsiTheme="minorHAnsi" w:cs="Times New Roman"/>
+          <w:sz w:val="24"/>
+          <w:szCs w:val="24"/>
+          <w:lang w:val="es-ES"/>
+        </w:rPr>
+        <w:t xml:space="preserve"> </w:t>
+      </w:r>
+      <w:proofErr w:type="spellStart"/>
+      <w:r>
+        <w:rPr>
+          <w:rFonts w:asciiTheme="minorHAnsi" w:eastAsia="Times New Roman" w:hAnsiTheme="minorHAnsi" w:cs="Times New Roman"/>
+          <w:sz w:val="24"/>
+          <w:szCs w:val="24"/>
+          <w:lang w:val="es-ES"/>
+        </w:rPr>
+        <w:t>an</w:t>
+      </w:r>
+      <w:proofErr w:type="spellEnd"/>
+      <w:r>
+        <w:rPr>
+          <w:rFonts w:asciiTheme="minorHAnsi" w:eastAsia="Times New Roman" w:hAnsiTheme="minorHAnsi" w:cs="Times New Roman"/>
+          <w:sz w:val="24"/>
+          <w:szCs w:val="24"/>
+          <w:lang w:val="es-ES"/>
+        </w:rPr>
+        <w:t xml:space="preserve"> </w:t>
+      </w:r>
+      <w:proofErr w:type="spellStart"/>
+      <w:r>
+        <w:rPr>
+          <w:rFonts w:asciiTheme="minorHAnsi" w:eastAsia="Times New Roman" w:hAnsiTheme="minorHAnsi" w:cs="Times New Roman"/>
+          <w:sz w:val="24"/>
+          <w:szCs w:val="24"/>
+          <w:lang w:val="es-ES"/>
+        </w:rPr>
+        <w:t>overview</w:t>
+      </w:r>
+      <w:proofErr w:type="spellEnd"/>
+      <w:r>
+        <w:rPr>
+          <w:rFonts w:asciiTheme="minorHAnsi" w:eastAsia="Times New Roman" w:hAnsiTheme="minorHAnsi" w:cs="Times New Roman"/>
+          <w:sz w:val="24"/>
+          <w:szCs w:val="24"/>
+          <w:lang w:val="es-ES"/>
+        </w:rPr>
+        <w:t xml:space="preserve"> </w:t>
+      </w:r>
+      <w:proofErr w:type="spellStart"/>
+      <w:r>
+        <w:rPr>
+          <w:rFonts w:asciiTheme="minorHAnsi" w:eastAsia="Times New Roman" w:hAnsiTheme="minorHAnsi" w:cs="Times New Roman"/>
+          <w:sz w:val="24"/>
+          <w:szCs w:val="24"/>
+          <w:lang w:val="es-ES"/>
+        </w:rPr>
+        <w:t>of</w:t>
+      </w:r>
+      <w:proofErr w:type="spellEnd"/>
+      <w:r>
+        <w:rPr>
+          <w:rFonts w:asciiTheme="minorHAnsi" w:eastAsia="Times New Roman" w:hAnsiTheme="minorHAnsi" w:cs="Times New Roman"/>
+          <w:sz w:val="24"/>
+          <w:szCs w:val="24"/>
+          <w:lang w:val="es-ES"/>
+        </w:rPr>
+        <w:t xml:space="preserve"> </w:t>
+      </w:r>
+      <w:proofErr w:type="spellStart"/>
+      <w:r>
+        <w:rPr>
+          <w:rFonts w:asciiTheme="minorHAnsi" w:eastAsia="Times New Roman" w:hAnsiTheme="minorHAnsi" w:cs="Times New Roman"/>
+          <w:sz w:val="24"/>
+          <w:szCs w:val="24"/>
+          <w:lang w:val="es-ES"/>
+        </w:rPr>
+        <w:t>the</w:t>
+      </w:r>
+      <w:proofErr w:type="spellEnd"/>
+      <w:r>
+        <w:rPr>
+          <w:rFonts w:asciiTheme="minorHAnsi" w:eastAsia="Times New Roman" w:hAnsiTheme="minorHAnsi" w:cs="Times New Roman"/>
+          <w:sz w:val="24"/>
+          <w:szCs w:val="24"/>
+          <w:lang w:val="es-ES"/>
+        </w:rPr>
+        <w:t xml:space="preserve"> </w:t>
+      </w:r>
+      <w:proofErr w:type="spellStart"/>
+      <w:r>
+        <w:rPr>
+          <w:rFonts w:asciiTheme="minorHAnsi" w:eastAsia="Times New Roman" w:hAnsiTheme="minorHAnsi" w:cs="Times New Roman"/>
+          <w:sz w:val="24"/>
+          <w:szCs w:val="24"/>
+          <w:lang w:val="es-ES"/>
+        </w:rPr>
+        <w:t>version</w:t>
+      </w:r>
+      <w:proofErr w:type="spellEnd"/>
+      <w:r>
+        <w:rPr>
+          <w:rFonts w:asciiTheme="minorHAnsi" w:eastAsia="Times New Roman" w:hAnsiTheme="minorHAnsi" w:cs="Times New Roman"/>
+          <w:sz w:val="24"/>
+          <w:szCs w:val="24"/>
+          <w:lang w:val="es-ES"/>
+        </w:rPr>
+        <w:t xml:space="preserve"> </w:t>
+      </w:r>
+      <w:proofErr w:type="spellStart"/>
+      <w:r>
+        <w:rPr>
+          <w:rFonts w:asciiTheme="minorHAnsi" w:eastAsia="Times New Roman" w:hAnsiTheme="minorHAnsi" w:cs="Times New Roman"/>
+          <w:sz w:val="24"/>
+          <w:szCs w:val="24"/>
+          <w:lang w:val="es-ES"/>
+        </w:rPr>
+        <w:t>report</w:t>
+      </w:r>
+      <w:proofErr w:type="spellEnd"/>
+      <w:r>
+        <w:rPr>
+          <w:rFonts w:asciiTheme="minorHAnsi" w:eastAsia="Times New Roman" w:hAnsiTheme="minorHAnsi" w:cs="Times New Roman"/>
+          <w:sz w:val="24"/>
+          <w:szCs w:val="24"/>
+          <w:lang w:val="es-ES"/>
+        </w:rPr>
+        <w:t xml:space="preserve"> </w:t>
+      </w:r>
+      <w:proofErr w:type="spellStart"/>
+      <w:r>
+        <w:rPr>
+          <w:rFonts w:asciiTheme="minorHAnsi" w:eastAsia="Times New Roman" w:hAnsiTheme="minorHAnsi" w:cs="Times New Roman"/>
+          <w:sz w:val="24"/>
+          <w:szCs w:val="24"/>
+          <w:lang w:val="es-ES"/>
+        </w:rPr>
+        <w:t>for</w:t>
+      </w:r>
+      <w:proofErr w:type="spellEnd"/>
+      <w:r>
+        <w:rPr>
+          <w:rFonts w:asciiTheme="minorHAnsi" w:eastAsia="Times New Roman" w:hAnsiTheme="minorHAnsi" w:cs="Times New Roman"/>
+          <w:sz w:val="24"/>
+          <w:szCs w:val="24"/>
+          <w:lang w:val="es-ES"/>
+        </w:rPr>
+        <w:t xml:space="preserve"> </w:t>
+      </w:r>
+      <w:proofErr w:type="spellStart"/>
+      <w:r>
+        <w:rPr>
+          <w:rFonts w:asciiTheme="minorHAnsi" w:eastAsia="Times New Roman" w:hAnsiTheme="minorHAnsi" w:cs="Times New Roman"/>
+          <w:sz w:val="24"/>
+          <w:szCs w:val="24"/>
+          <w:lang w:val="es-ES"/>
+        </w:rPr>
+        <w:t>the</w:t>
+      </w:r>
+      <w:proofErr w:type="spellEnd"/>
+      <w:r>
+        <w:rPr>
+          <w:rFonts w:asciiTheme="minorHAnsi" w:eastAsia="Times New Roman" w:hAnsiTheme="minorHAnsi" w:cs="Times New Roman"/>
+          <w:sz w:val="24"/>
+          <w:szCs w:val="24"/>
+          <w:lang w:val="es-ES"/>
+        </w:rPr>
+        <w:t xml:space="preserve"> </w:t>
+      </w:r>
+      <w:proofErr w:type="spellStart"/>
+      <w:r>
+        <w:rPr>
+          <w:rFonts w:asciiTheme="minorHAnsi" w:eastAsia="Times New Roman" w:hAnsiTheme="minorHAnsi" w:cs="Times New Roman"/>
+          <w:sz w:val="24"/>
+          <w:szCs w:val="24"/>
+          <w:lang w:val="es-ES"/>
+        </w:rPr>
+        <w:t>AirNav-Logistics</w:t>
+      </w:r>
+      <w:proofErr w:type="spellEnd"/>
+      <w:r>
+        <w:rPr>
+          <w:rFonts w:asciiTheme="minorHAnsi" w:eastAsia="Times New Roman" w:hAnsiTheme="minorHAnsi" w:cs="Times New Roman"/>
+          <w:sz w:val="24"/>
+          <w:szCs w:val="24"/>
+          <w:lang w:val="es-ES"/>
+        </w:rPr>
+        <w:t xml:space="preserve"> </w:t>
+      </w:r>
+      <w:proofErr w:type="spellStart"/>
+      <w:r>
+        <w:rPr>
+          <w:rFonts w:asciiTheme="minorHAnsi" w:eastAsia="Times New Roman" w:hAnsiTheme="minorHAnsi" w:cs="Times New Roman"/>
+          <w:sz w:val="24"/>
+          <w:szCs w:val="24"/>
+          <w:lang w:val="es-ES"/>
+        </w:rPr>
+        <w:t>project</w:t>
+      </w:r>
+      <w:proofErr w:type="spellEnd"/>
+      <w:r>
+        <w:rPr>
+          <w:rFonts w:asciiTheme="minorHAnsi" w:eastAsia="Times New Roman" w:hAnsiTheme="minorHAnsi" w:cs="Times New Roman"/>
+          <w:sz w:val="24"/>
+          <w:szCs w:val="24"/>
+          <w:lang w:val="es-ES"/>
+        </w:rPr>
+        <w:t xml:space="preserve">. </w:t>
+      </w:r>
+      <w:proofErr w:type="spellStart"/>
+      <w:r>
+        <w:rPr>
+          <w:rFonts w:asciiTheme="minorHAnsi" w:eastAsia="Times New Roman" w:hAnsiTheme="minorHAnsi" w:cs="Times New Roman"/>
+          <w:sz w:val="24"/>
+          <w:szCs w:val="24"/>
+          <w:lang w:val="es-ES"/>
+        </w:rPr>
+        <w:t>It</w:t>
+      </w:r>
+      <w:proofErr w:type="spellEnd"/>
+      <w:r>
+        <w:rPr>
+          <w:rFonts w:asciiTheme="minorHAnsi" w:eastAsia="Times New Roman" w:hAnsiTheme="minorHAnsi" w:cs="Times New Roman"/>
+          <w:sz w:val="24"/>
+          <w:szCs w:val="24"/>
+          <w:lang w:val="es-ES"/>
+        </w:rPr>
+        <w:t xml:space="preserve"> </w:t>
+      </w:r>
+      <w:proofErr w:type="spellStart"/>
+      <w:r>
+        <w:rPr>
+          <w:rFonts w:asciiTheme="minorHAnsi" w:eastAsia="Times New Roman" w:hAnsiTheme="minorHAnsi" w:cs="Times New Roman"/>
+          <w:sz w:val="24"/>
+          <w:szCs w:val="24"/>
+          <w:lang w:val="es-ES"/>
+        </w:rPr>
+        <w:t>summarizes</w:t>
+      </w:r>
+      <w:proofErr w:type="spellEnd"/>
+      <w:r>
+        <w:rPr>
+          <w:rFonts w:asciiTheme="minorHAnsi" w:eastAsia="Times New Roman" w:hAnsiTheme="minorHAnsi" w:cs="Times New Roman"/>
+          <w:sz w:val="24"/>
+          <w:szCs w:val="24"/>
+          <w:lang w:val="es-ES"/>
+        </w:rPr>
+        <w:t xml:space="preserve"> </w:t>
+      </w:r>
+      <w:proofErr w:type="spellStart"/>
+      <w:r>
+        <w:rPr>
+          <w:rFonts w:asciiTheme="minorHAnsi" w:eastAsia="Times New Roman" w:hAnsiTheme="minorHAnsi" w:cs="Times New Roman"/>
+          <w:sz w:val="24"/>
+          <w:szCs w:val="24"/>
+          <w:lang w:val="es-ES"/>
+        </w:rPr>
+        <w:t>the</w:t>
+      </w:r>
+      <w:proofErr w:type="spellEnd"/>
+      <w:r>
+        <w:rPr>
+          <w:rFonts w:asciiTheme="minorHAnsi" w:eastAsia="Times New Roman" w:hAnsiTheme="minorHAnsi" w:cs="Times New Roman"/>
+          <w:sz w:val="24"/>
+          <w:szCs w:val="24"/>
+          <w:lang w:val="es-ES"/>
+        </w:rPr>
+        <w:t xml:space="preserve"> </w:t>
+      </w:r>
+      <w:proofErr w:type="spellStart"/>
+      <w:r>
+        <w:rPr>
+          <w:rFonts w:asciiTheme="minorHAnsi" w:eastAsia="Times New Roman" w:hAnsiTheme="minorHAnsi" w:cs="Times New Roman"/>
+          <w:sz w:val="24"/>
+          <w:szCs w:val="24"/>
+          <w:lang w:val="es-ES"/>
+        </w:rPr>
+        <w:t>key</w:t>
+      </w:r>
+      <w:proofErr w:type="spellEnd"/>
+      <w:r>
+        <w:rPr>
+          <w:rFonts w:asciiTheme="minorHAnsi" w:eastAsia="Times New Roman" w:hAnsiTheme="minorHAnsi" w:cs="Times New Roman"/>
+          <w:sz w:val="24"/>
+          <w:szCs w:val="24"/>
+          <w:lang w:val="es-ES"/>
+        </w:rPr>
+        <w:t xml:space="preserve"> </w:t>
+      </w:r>
+      <w:proofErr w:type="spellStart"/>
+      <w:r>
+        <w:rPr>
+          <w:rFonts w:asciiTheme="minorHAnsi" w:eastAsia="Times New Roman" w:hAnsiTheme="minorHAnsi" w:cs="Times New Roman"/>
+          <w:sz w:val="24"/>
+          <w:szCs w:val="24"/>
+          <w:lang w:val="es-ES"/>
+        </w:rPr>
+        <w:t>updates</w:t>
+      </w:r>
+      <w:proofErr w:type="spellEnd"/>
+      <w:r>
+        <w:rPr>
+          <w:rFonts w:asciiTheme="minorHAnsi" w:eastAsia="Times New Roman" w:hAnsiTheme="minorHAnsi" w:cs="Times New Roman"/>
+          <w:sz w:val="24"/>
+          <w:szCs w:val="24"/>
+          <w:lang w:val="es-ES"/>
+        </w:rPr>
+        <w:t xml:space="preserve"> and </w:t>
+      </w:r>
+      <w:proofErr w:type="spellStart"/>
+      <w:r>
+        <w:rPr>
+          <w:rFonts w:asciiTheme="minorHAnsi" w:eastAsia="Times New Roman" w:hAnsiTheme="minorHAnsi" w:cs="Times New Roman"/>
+          <w:sz w:val="24"/>
+          <w:szCs w:val="24"/>
+          <w:lang w:val="es-ES"/>
+        </w:rPr>
+        <w:t>adjustments</w:t>
+      </w:r>
+      <w:proofErr w:type="spellEnd"/>
+      <w:r>
+        <w:rPr>
+          <w:rFonts w:asciiTheme="minorHAnsi" w:eastAsia="Times New Roman" w:hAnsiTheme="minorHAnsi" w:cs="Times New Roman"/>
+          <w:sz w:val="24"/>
+          <w:szCs w:val="24"/>
+          <w:lang w:val="es-ES"/>
+        </w:rPr>
+        <w:t xml:space="preserve"> </w:t>
+      </w:r>
+      <w:proofErr w:type="spellStart"/>
+      <w:r>
+        <w:rPr>
+          <w:rFonts w:asciiTheme="minorHAnsi" w:eastAsia="Times New Roman" w:hAnsiTheme="minorHAnsi" w:cs="Times New Roman"/>
+          <w:sz w:val="24"/>
+          <w:szCs w:val="24"/>
+          <w:lang w:val="es-ES"/>
+        </w:rPr>
+        <w:t>made</w:t>
+      </w:r>
+      <w:proofErr w:type="spellEnd"/>
+      <w:r>
+        <w:rPr>
+          <w:rFonts w:asciiTheme="minorHAnsi" w:eastAsia="Times New Roman" w:hAnsiTheme="minorHAnsi" w:cs="Times New Roman"/>
+          <w:sz w:val="24"/>
+          <w:szCs w:val="24"/>
+          <w:lang w:val="es-ES"/>
+        </w:rPr>
+        <w:t xml:space="preserve"> </w:t>
+      </w:r>
+      <w:proofErr w:type="spellStart"/>
+      <w:r>
+        <w:rPr>
+          <w:rFonts w:asciiTheme="minorHAnsi" w:eastAsia="Times New Roman" w:hAnsiTheme="minorHAnsi" w:cs="Times New Roman"/>
+          <w:sz w:val="24"/>
+          <w:szCs w:val="24"/>
+          <w:lang w:val="es-ES"/>
+        </w:rPr>
+        <w:t>to</w:t>
+      </w:r>
+      <w:proofErr w:type="spellEnd"/>
+      <w:r>
+        <w:rPr>
+          <w:rFonts w:asciiTheme="minorHAnsi" w:eastAsia="Times New Roman" w:hAnsiTheme="minorHAnsi" w:cs="Times New Roman"/>
+          <w:sz w:val="24"/>
+          <w:szCs w:val="24"/>
+          <w:lang w:val="es-ES"/>
+        </w:rPr>
+        <w:t xml:space="preserve"> </w:t>
+      </w:r>
+      <w:proofErr w:type="spellStart"/>
+      <w:r>
+        <w:rPr>
+          <w:rFonts w:asciiTheme="minorHAnsi" w:eastAsia="Times New Roman" w:hAnsiTheme="minorHAnsi" w:cs="Times New Roman"/>
+          <w:sz w:val="24"/>
+          <w:szCs w:val="24"/>
+          <w:lang w:val="es-ES"/>
+        </w:rPr>
+        <w:t>the</w:t>
+      </w:r>
+      <w:proofErr w:type="spellEnd"/>
+      <w:r>
+        <w:rPr>
+          <w:rFonts w:asciiTheme="minorHAnsi" w:eastAsia="Times New Roman" w:hAnsiTheme="minorHAnsi" w:cs="Times New Roman"/>
+          <w:sz w:val="24"/>
+          <w:szCs w:val="24"/>
+          <w:lang w:val="es-ES"/>
+        </w:rPr>
+        <w:t xml:space="preserve"> </w:t>
+      </w:r>
+      <w:proofErr w:type="spellStart"/>
+      <w:r>
+        <w:rPr>
+          <w:rFonts w:asciiTheme="minorHAnsi" w:eastAsia="Times New Roman" w:hAnsiTheme="minorHAnsi" w:cs="Times New Roman"/>
+          <w:sz w:val="24"/>
+          <w:szCs w:val="24"/>
+          <w:lang w:val="es-ES"/>
+        </w:rPr>
+        <w:t>system</w:t>
+      </w:r>
+      <w:proofErr w:type="spellEnd"/>
+      <w:r>
+        <w:rPr>
+          <w:rFonts w:asciiTheme="minorHAnsi" w:eastAsia="Times New Roman" w:hAnsiTheme="minorHAnsi" w:cs="Times New Roman"/>
+          <w:sz w:val="24"/>
+          <w:szCs w:val="24"/>
+          <w:lang w:val="es-ES"/>
+        </w:rPr>
+        <w:t xml:space="preserve"> </w:t>
+      </w:r>
+      <w:proofErr w:type="spellStart"/>
+      <w:r>
+        <w:rPr>
+          <w:rFonts w:asciiTheme="minorHAnsi" w:eastAsia="Times New Roman" w:hAnsiTheme="minorHAnsi" w:cs="Times New Roman"/>
+          <w:sz w:val="24"/>
+          <w:szCs w:val="24"/>
+          <w:lang w:val="es-ES"/>
+        </w:rPr>
+        <w:t>based</w:t>
+      </w:r>
+      <w:proofErr w:type="spellEnd"/>
+      <w:r>
+        <w:rPr>
+          <w:rFonts w:asciiTheme="minorHAnsi" w:eastAsia="Times New Roman" w:hAnsiTheme="minorHAnsi" w:cs="Times New Roman"/>
+          <w:sz w:val="24"/>
+          <w:szCs w:val="24"/>
+          <w:lang w:val="es-ES"/>
+        </w:rPr>
+        <w:t xml:space="preserve"> </w:t>
+      </w:r>
+      <w:proofErr w:type="spellStart"/>
+      <w:r>
+        <w:rPr>
+          <w:rFonts w:asciiTheme="minorHAnsi" w:eastAsia="Times New Roman" w:hAnsiTheme="minorHAnsi" w:cs="Times New Roman"/>
+          <w:sz w:val="24"/>
+          <w:szCs w:val="24"/>
+          <w:lang w:val="es-ES"/>
+        </w:rPr>
+        <w:t>on</w:t>
+      </w:r>
+      <w:proofErr w:type="spellEnd"/>
+      <w:r>
+        <w:rPr>
+          <w:rFonts w:asciiTheme="minorHAnsi" w:eastAsia="Times New Roman" w:hAnsiTheme="minorHAnsi" w:cs="Times New Roman"/>
+          <w:sz w:val="24"/>
+          <w:szCs w:val="24"/>
+          <w:lang w:val="es-ES"/>
+        </w:rPr>
+        <w:t xml:space="preserve"> </w:t>
+      </w:r>
+      <w:proofErr w:type="spellStart"/>
+      <w:r>
+        <w:rPr>
+          <w:rFonts w:asciiTheme="minorHAnsi" w:eastAsia="Times New Roman" w:hAnsiTheme="minorHAnsi" w:cs="Times New Roman"/>
+          <w:sz w:val="24"/>
+          <w:szCs w:val="24"/>
+          <w:lang w:val="es-ES"/>
+        </w:rPr>
+        <w:t>the</w:t>
+      </w:r>
+      <w:proofErr w:type="spellEnd"/>
+      <w:r>
+        <w:rPr>
+          <w:rFonts w:asciiTheme="minorHAnsi" w:eastAsia="Times New Roman" w:hAnsiTheme="minorHAnsi" w:cs="Times New Roman"/>
+          <w:sz w:val="24"/>
+          <w:szCs w:val="24"/>
+          <w:lang w:val="es-ES"/>
+        </w:rPr>
+        <w:t xml:space="preserve"> </w:t>
+      </w:r>
+      <w:proofErr w:type="spellStart"/>
+      <w:r>
+        <w:rPr>
+          <w:rFonts w:asciiTheme="minorHAnsi" w:eastAsia="Times New Roman" w:hAnsiTheme="minorHAnsi" w:cs="Times New Roman"/>
+          <w:sz w:val="24"/>
+          <w:szCs w:val="24"/>
+          <w:lang w:val="es-ES"/>
+        </w:rPr>
+        <w:t>analysis</w:t>
+      </w:r>
+      <w:proofErr w:type="spellEnd"/>
+      <w:r>
+        <w:rPr>
+          <w:rFonts w:asciiTheme="minorHAnsi" w:eastAsia="Times New Roman" w:hAnsiTheme="minorHAnsi" w:cs="Times New Roman"/>
+          <w:sz w:val="24"/>
+          <w:szCs w:val="24"/>
+          <w:lang w:val="es-ES"/>
+        </w:rPr>
+        <w:t xml:space="preserve"> </w:t>
+      </w:r>
+      <w:proofErr w:type="spellStart"/>
+      <w:r>
+        <w:rPr>
+          <w:rFonts w:asciiTheme="minorHAnsi" w:eastAsia="Times New Roman" w:hAnsiTheme="minorHAnsi" w:cs="Times New Roman"/>
+          <w:sz w:val="24"/>
+          <w:szCs w:val="24"/>
+          <w:lang w:val="es-ES"/>
+        </w:rPr>
+        <w:t>of</w:t>
+      </w:r>
+      <w:proofErr w:type="spellEnd"/>
+      <w:r>
+        <w:rPr>
+          <w:rFonts w:asciiTheme="minorHAnsi" w:eastAsia="Times New Roman" w:hAnsiTheme="minorHAnsi" w:cs="Times New Roman"/>
+          <w:sz w:val="24"/>
+          <w:szCs w:val="24"/>
+          <w:lang w:val="es-ES"/>
+        </w:rPr>
+        <w:t xml:space="preserve"> </w:t>
+      </w:r>
+      <w:proofErr w:type="spellStart"/>
+      <w:r>
+        <w:rPr>
+          <w:rFonts w:asciiTheme="minorHAnsi" w:eastAsia="Times New Roman" w:hAnsiTheme="minorHAnsi" w:cs="Times New Roman"/>
+          <w:sz w:val="24"/>
+          <w:szCs w:val="24"/>
+          <w:lang w:val="es-ES"/>
+        </w:rPr>
+        <w:t>the</w:t>
+      </w:r>
+      <w:proofErr w:type="spellEnd"/>
+      <w:r>
+        <w:rPr>
+          <w:rFonts w:asciiTheme="minorHAnsi" w:eastAsia="Times New Roman" w:hAnsiTheme="minorHAnsi" w:cs="Times New Roman"/>
+          <w:sz w:val="24"/>
+          <w:szCs w:val="24"/>
+          <w:lang w:val="es-ES"/>
+        </w:rPr>
+        <w:t xml:space="preserve"> </w:t>
+      </w:r>
+      <w:proofErr w:type="spellStart"/>
+      <w:r>
+        <w:rPr>
+          <w:rFonts w:asciiTheme="minorHAnsi" w:eastAsia="Times New Roman" w:hAnsiTheme="minorHAnsi" w:cs="Times New Roman"/>
+          <w:sz w:val="24"/>
+          <w:szCs w:val="24"/>
+          <w:lang w:val="es-ES"/>
+        </w:rPr>
+        <w:t>project</w:t>
+      </w:r>
+      <w:proofErr w:type="spellEnd"/>
+      <w:r>
+        <w:rPr>
+          <w:rFonts w:asciiTheme="minorHAnsi" w:eastAsia="Times New Roman" w:hAnsiTheme="minorHAnsi" w:cs="Times New Roman"/>
+          <w:sz w:val="24"/>
+          <w:szCs w:val="24"/>
+          <w:lang w:val="es-ES"/>
+        </w:rPr>
+        <w:t xml:space="preserve"> </w:t>
+      </w:r>
+      <w:proofErr w:type="spellStart"/>
+      <w:r>
+        <w:rPr>
+          <w:rFonts w:asciiTheme="minorHAnsi" w:eastAsia="Times New Roman" w:hAnsiTheme="minorHAnsi" w:cs="Times New Roman"/>
+          <w:sz w:val="24"/>
+          <w:szCs w:val="24"/>
+          <w:lang w:val="es-ES"/>
+        </w:rPr>
+        <w:t>requirements</w:t>
+      </w:r>
+      <w:proofErr w:type="spellEnd"/>
+      <w:r>
+        <w:rPr>
+          <w:rFonts w:asciiTheme="minorHAnsi" w:eastAsia="Times New Roman" w:hAnsiTheme="minorHAnsi" w:cs="Times New Roman"/>
+          <w:sz w:val="24"/>
+          <w:szCs w:val="24"/>
+          <w:lang w:val="es-ES"/>
+        </w:rPr>
+        <w:t xml:space="preserve">. </w:t>
+      </w:r>
+      <w:proofErr w:type="spellStart"/>
+      <w:r>
+        <w:rPr>
+          <w:rFonts w:asciiTheme="minorHAnsi" w:eastAsia="Times New Roman" w:hAnsiTheme="minorHAnsi" w:cs="Times New Roman"/>
+          <w:sz w:val="24"/>
+          <w:szCs w:val="24"/>
+          <w:lang w:val="es-ES"/>
+        </w:rPr>
+        <w:t>While</w:t>
+      </w:r>
+      <w:proofErr w:type="spellEnd"/>
+      <w:r>
+        <w:rPr>
+          <w:rFonts w:asciiTheme="minorHAnsi" w:eastAsia="Times New Roman" w:hAnsiTheme="minorHAnsi" w:cs="Times New Roman"/>
+          <w:sz w:val="24"/>
+          <w:szCs w:val="24"/>
+          <w:lang w:val="es-ES"/>
+        </w:rPr>
+        <w:t xml:space="preserve"> </w:t>
+      </w:r>
+      <w:proofErr w:type="spellStart"/>
+      <w:r>
+        <w:rPr>
+          <w:rFonts w:asciiTheme="minorHAnsi" w:eastAsia="Times New Roman" w:hAnsiTheme="minorHAnsi" w:cs="Times New Roman"/>
+          <w:sz w:val="24"/>
+          <w:szCs w:val="24"/>
+          <w:lang w:val="es-ES"/>
+        </w:rPr>
+        <w:t>most</w:t>
+      </w:r>
+      <w:proofErr w:type="spellEnd"/>
+      <w:r>
+        <w:rPr>
+          <w:rFonts w:asciiTheme="minorHAnsi" w:eastAsia="Times New Roman" w:hAnsiTheme="minorHAnsi" w:cs="Times New Roman"/>
+          <w:sz w:val="24"/>
+          <w:szCs w:val="24"/>
+          <w:lang w:val="es-ES"/>
+        </w:rPr>
+        <w:t xml:space="preserve"> </w:t>
+      </w:r>
+      <w:proofErr w:type="spellStart"/>
+      <w:r>
+        <w:rPr>
+          <w:rFonts w:asciiTheme="minorHAnsi" w:eastAsia="Times New Roman" w:hAnsiTheme="minorHAnsi" w:cs="Times New Roman"/>
+          <w:sz w:val="24"/>
+          <w:szCs w:val="24"/>
+          <w:lang w:val="es-ES"/>
+        </w:rPr>
+        <w:t>tasks</w:t>
+      </w:r>
+      <w:proofErr w:type="spellEnd"/>
+      <w:r>
+        <w:rPr>
+          <w:rFonts w:asciiTheme="minorHAnsi" w:eastAsia="Times New Roman" w:hAnsiTheme="minorHAnsi" w:cs="Times New Roman"/>
+          <w:sz w:val="24"/>
+          <w:szCs w:val="24"/>
+          <w:lang w:val="es-ES"/>
+        </w:rPr>
+        <w:t xml:space="preserve"> </w:t>
+      </w:r>
+      <w:proofErr w:type="spellStart"/>
+      <w:r>
+        <w:rPr>
+          <w:rFonts w:asciiTheme="minorHAnsi" w:eastAsia="Times New Roman" w:hAnsiTheme="minorHAnsi" w:cs="Times New Roman"/>
+          <w:sz w:val="24"/>
+          <w:szCs w:val="24"/>
+          <w:lang w:val="es-ES"/>
+        </w:rPr>
+        <w:t>were</w:t>
+      </w:r>
+      <w:proofErr w:type="spellEnd"/>
+      <w:r>
+        <w:rPr>
+          <w:rFonts w:asciiTheme="minorHAnsi" w:eastAsia="Times New Roman" w:hAnsiTheme="minorHAnsi" w:cs="Times New Roman"/>
+          <w:sz w:val="24"/>
+          <w:szCs w:val="24"/>
+          <w:lang w:val="es-ES"/>
+        </w:rPr>
+        <w:t xml:space="preserve"> </w:t>
+      </w:r>
+      <w:proofErr w:type="spellStart"/>
+      <w:r>
+        <w:rPr>
+          <w:rFonts w:asciiTheme="minorHAnsi" w:eastAsia="Times New Roman" w:hAnsiTheme="minorHAnsi" w:cs="Times New Roman"/>
+          <w:sz w:val="24"/>
+          <w:szCs w:val="24"/>
+          <w:lang w:val="es-ES"/>
+        </w:rPr>
+        <w:t>straightforward</w:t>
+      </w:r>
+      <w:proofErr w:type="spellEnd"/>
+      <w:r>
+        <w:rPr>
+          <w:rFonts w:asciiTheme="minorHAnsi" w:eastAsia="Times New Roman" w:hAnsiTheme="minorHAnsi" w:cs="Times New Roman"/>
+          <w:sz w:val="24"/>
+          <w:szCs w:val="24"/>
+          <w:lang w:val="es-ES"/>
+        </w:rPr>
+        <w:t xml:space="preserve"> and </w:t>
+      </w:r>
+      <w:proofErr w:type="spellStart"/>
+      <w:r>
+        <w:rPr>
+          <w:rFonts w:asciiTheme="minorHAnsi" w:eastAsia="Times New Roman" w:hAnsiTheme="minorHAnsi" w:cs="Times New Roman"/>
+          <w:sz w:val="24"/>
+          <w:szCs w:val="24"/>
+          <w:lang w:val="es-ES"/>
+        </w:rPr>
+        <w:t>did</w:t>
+      </w:r>
+      <w:proofErr w:type="spellEnd"/>
+      <w:r>
+        <w:rPr>
+          <w:rFonts w:asciiTheme="minorHAnsi" w:eastAsia="Times New Roman" w:hAnsiTheme="minorHAnsi" w:cs="Times New Roman"/>
+          <w:sz w:val="24"/>
+          <w:szCs w:val="24"/>
+          <w:lang w:val="es-ES"/>
+        </w:rPr>
+        <w:t xml:space="preserve"> </w:t>
+      </w:r>
+      <w:proofErr w:type="spellStart"/>
+      <w:r>
+        <w:rPr>
+          <w:rFonts w:asciiTheme="minorHAnsi" w:eastAsia="Times New Roman" w:hAnsiTheme="minorHAnsi" w:cs="Times New Roman"/>
+          <w:sz w:val="24"/>
+          <w:szCs w:val="24"/>
+          <w:lang w:val="es-ES"/>
+        </w:rPr>
+        <w:t>not</w:t>
+      </w:r>
+      <w:proofErr w:type="spellEnd"/>
+      <w:r>
+        <w:rPr>
+          <w:rFonts w:asciiTheme="minorHAnsi" w:eastAsia="Times New Roman" w:hAnsiTheme="minorHAnsi" w:cs="Times New Roman"/>
+          <w:sz w:val="24"/>
+          <w:szCs w:val="24"/>
+          <w:lang w:val="es-ES"/>
+        </w:rPr>
+        <w:t xml:space="preserve"> </w:t>
+      </w:r>
+      <w:proofErr w:type="spellStart"/>
+      <w:r>
+        <w:rPr>
+          <w:rFonts w:asciiTheme="minorHAnsi" w:eastAsia="Times New Roman" w:hAnsiTheme="minorHAnsi" w:cs="Times New Roman"/>
+          <w:sz w:val="24"/>
+          <w:szCs w:val="24"/>
+          <w:lang w:val="es-ES"/>
+        </w:rPr>
+        <w:t>require</w:t>
+      </w:r>
+      <w:proofErr w:type="spellEnd"/>
+      <w:r>
+        <w:rPr>
+          <w:rFonts w:asciiTheme="minorHAnsi" w:eastAsia="Times New Roman" w:hAnsiTheme="minorHAnsi" w:cs="Times New Roman"/>
+          <w:sz w:val="24"/>
+          <w:szCs w:val="24"/>
+          <w:lang w:val="es-ES"/>
+        </w:rPr>
+        <w:t xml:space="preserve"> extensive </w:t>
+      </w:r>
+      <w:proofErr w:type="spellStart"/>
+      <w:r>
+        <w:rPr>
+          <w:rFonts w:asciiTheme="minorHAnsi" w:eastAsia="Times New Roman" w:hAnsiTheme="minorHAnsi" w:cs="Times New Roman"/>
+          <w:sz w:val="24"/>
+          <w:szCs w:val="24"/>
+          <w:lang w:val="es-ES"/>
+        </w:rPr>
+        <w:t>evaluation</w:t>
+      </w:r>
+      <w:proofErr w:type="spellEnd"/>
+      <w:r>
+        <w:rPr>
+          <w:rFonts w:asciiTheme="minorHAnsi" w:eastAsia="Times New Roman" w:hAnsiTheme="minorHAnsi" w:cs="Times New Roman"/>
+          <w:sz w:val="24"/>
+          <w:szCs w:val="24"/>
+          <w:lang w:val="es-ES"/>
+        </w:rPr>
+        <w:t xml:space="preserve">, </w:t>
+      </w:r>
+      <w:proofErr w:type="spellStart"/>
+      <w:r>
+        <w:rPr>
+          <w:rFonts w:asciiTheme="minorHAnsi" w:eastAsia="Times New Roman" w:hAnsiTheme="minorHAnsi" w:cs="Times New Roman"/>
+          <w:sz w:val="24"/>
+          <w:szCs w:val="24"/>
+          <w:lang w:val="es-ES"/>
+        </w:rPr>
+        <w:t>some</w:t>
+      </w:r>
+      <w:proofErr w:type="spellEnd"/>
+      <w:r>
+        <w:rPr>
+          <w:rFonts w:asciiTheme="minorHAnsi" w:eastAsia="Times New Roman" w:hAnsiTheme="minorHAnsi" w:cs="Times New Roman"/>
+          <w:sz w:val="24"/>
+          <w:szCs w:val="24"/>
+          <w:lang w:val="es-ES"/>
+        </w:rPr>
+        <w:t xml:space="preserve"> </w:t>
+      </w:r>
+      <w:proofErr w:type="spellStart"/>
+      <w:r>
+        <w:rPr>
+          <w:rFonts w:asciiTheme="minorHAnsi" w:eastAsia="Times New Roman" w:hAnsiTheme="minorHAnsi" w:cs="Times New Roman"/>
+          <w:sz w:val="24"/>
+          <w:szCs w:val="24"/>
+          <w:lang w:val="es-ES"/>
+        </w:rPr>
+        <w:t>changes</w:t>
+      </w:r>
+      <w:proofErr w:type="spellEnd"/>
+      <w:r>
+        <w:rPr>
+          <w:rFonts w:asciiTheme="minorHAnsi" w:eastAsia="Times New Roman" w:hAnsiTheme="minorHAnsi" w:cs="Times New Roman"/>
+          <w:sz w:val="24"/>
+          <w:szCs w:val="24"/>
+          <w:lang w:val="es-ES"/>
+        </w:rPr>
+        <w:t xml:space="preserve"> </w:t>
+      </w:r>
+      <w:proofErr w:type="spellStart"/>
+      <w:r>
+        <w:rPr>
+          <w:rFonts w:asciiTheme="minorHAnsi" w:eastAsia="Times New Roman" w:hAnsiTheme="minorHAnsi" w:cs="Times New Roman"/>
+          <w:sz w:val="24"/>
+          <w:szCs w:val="24"/>
+          <w:lang w:val="es-ES"/>
+        </w:rPr>
+        <w:t>were</w:t>
+      </w:r>
+      <w:proofErr w:type="spellEnd"/>
+      <w:r>
+        <w:rPr>
+          <w:rFonts w:asciiTheme="minorHAnsi" w:eastAsia="Times New Roman" w:hAnsiTheme="minorHAnsi" w:cs="Times New Roman"/>
+          <w:sz w:val="24"/>
+          <w:szCs w:val="24"/>
+          <w:lang w:val="es-ES"/>
+        </w:rPr>
+        <w:t xml:space="preserve"> </w:t>
+      </w:r>
+      <w:proofErr w:type="spellStart"/>
+      <w:r>
+        <w:rPr>
+          <w:rFonts w:asciiTheme="minorHAnsi" w:eastAsia="Times New Roman" w:hAnsiTheme="minorHAnsi" w:cs="Times New Roman"/>
+          <w:sz w:val="24"/>
+          <w:szCs w:val="24"/>
+          <w:lang w:val="es-ES"/>
+        </w:rPr>
+        <w:t>necessary</w:t>
+      </w:r>
+      <w:proofErr w:type="spellEnd"/>
+      <w:r>
+        <w:rPr>
+          <w:rFonts w:asciiTheme="minorHAnsi" w:eastAsia="Times New Roman" w:hAnsiTheme="minorHAnsi" w:cs="Times New Roman"/>
+          <w:sz w:val="24"/>
+          <w:szCs w:val="24"/>
+          <w:lang w:val="es-ES"/>
+        </w:rPr>
+        <w:t xml:space="preserve"> </w:t>
+      </w:r>
+      <w:proofErr w:type="spellStart"/>
+      <w:r>
+        <w:rPr>
+          <w:rFonts w:asciiTheme="minorHAnsi" w:eastAsia="Times New Roman" w:hAnsiTheme="minorHAnsi" w:cs="Times New Roman"/>
+          <w:sz w:val="24"/>
+          <w:szCs w:val="24"/>
+          <w:lang w:val="es-ES"/>
+        </w:rPr>
+        <w:t>to</w:t>
+      </w:r>
+      <w:proofErr w:type="spellEnd"/>
+      <w:r>
+        <w:rPr>
+          <w:rFonts w:asciiTheme="minorHAnsi" w:eastAsia="Times New Roman" w:hAnsiTheme="minorHAnsi" w:cs="Times New Roman"/>
+          <w:sz w:val="24"/>
+          <w:szCs w:val="24"/>
+          <w:lang w:val="es-ES"/>
+        </w:rPr>
+        <w:t xml:space="preserve"> </w:t>
+      </w:r>
+      <w:proofErr w:type="spellStart"/>
+      <w:r>
+        <w:rPr>
+          <w:rFonts w:asciiTheme="minorHAnsi" w:eastAsia="Times New Roman" w:hAnsiTheme="minorHAnsi" w:cs="Times New Roman"/>
+          <w:sz w:val="24"/>
+          <w:szCs w:val="24"/>
+          <w:lang w:val="es-ES"/>
+        </w:rPr>
+        <w:t>improve</w:t>
+      </w:r>
+      <w:proofErr w:type="spellEnd"/>
+      <w:r>
+        <w:rPr>
+          <w:rFonts w:asciiTheme="minorHAnsi" w:eastAsia="Times New Roman" w:hAnsiTheme="minorHAnsi" w:cs="Times New Roman"/>
+          <w:sz w:val="24"/>
+          <w:szCs w:val="24"/>
+          <w:lang w:val="es-ES"/>
+        </w:rPr>
+        <w:t xml:space="preserve"> </w:t>
+      </w:r>
+      <w:proofErr w:type="spellStart"/>
+      <w:r>
+        <w:rPr>
+          <w:rFonts w:asciiTheme="minorHAnsi" w:eastAsia="Times New Roman" w:hAnsiTheme="minorHAnsi" w:cs="Times New Roman"/>
+          <w:sz w:val="24"/>
+          <w:szCs w:val="24"/>
+          <w:lang w:val="es-ES"/>
+        </w:rPr>
+        <w:t>the</w:t>
+      </w:r>
+      <w:proofErr w:type="spellEnd"/>
+      <w:r>
+        <w:rPr>
+          <w:rFonts w:asciiTheme="minorHAnsi" w:eastAsia="Times New Roman" w:hAnsiTheme="minorHAnsi" w:cs="Times New Roman"/>
+          <w:sz w:val="24"/>
+          <w:szCs w:val="24"/>
+          <w:lang w:val="es-ES"/>
+        </w:rPr>
+        <w:t xml:space="preserve"> </w:t>
+      </w:r>
+      <w:proofErr w:type="spellStart"/>
+      <w:r>
+        <w:rPr>
+          <w:rFonts w:asciiTheme="minorHAnsi" w:eastAsia="Times New Roman" w:hAnsiTheme="minorHAnsi" w:cs="Times New Roman"/>
+          <w:sz w:val="24"/>
+          <w:szCs w:val="24"/>
+          <w:lang w:val="es-ES"/>
+        </w:rPr>
+        <w:t>system's</w:t>
+      </w:r>
+      <w:proofErr w:type="spellEnd"/>
+      <w:r>
+        <w:rPr>
+          <w:rFonts w:asciiTheme="minorHAnsi" w:eastAsia="Times New Roman" w:hAnsiTheme="minorHAnsi" w:cs="Times New Roman"/>
+          <w:sz w:val="24"/>
+          <w:szCs w:val="24"/>
+          <w:lang w:val="es-ES"/>
+        </w:rPr>
+        <w:t xml:space="preserve"> </w:t>
+      </w:r>
+      <w:proofErr w:type="spellStart"/>
+      <w:r>
+        <w:rPr>
+          <w:rFonts w:asciiTheme="minorHAnsi" w:eastAsia="Times New Roman" w:hAnsiTheme="minorHAnsi" w:cs="Times New Roman"/>
+          <w:sz w:val="24"/>
+          <w:szCs w:val="24"/>
+          <w:lang w:val="es-ES"/>
+        </w:rPr>
+        <w:t>accuracy</w:t>
+      </w:r>
+      <w:proofErr w:type="spellEnd"/>
+      <w:r>
+        <w:rPr>
+          <w:rFonts w:asciiTheme="minorHAnsi" w:eastAsia="Times New Roman" w:hAnsiTheme="minorHAnsi" w:cs="Times New Roman"/>
+          <w:sz w:val="24"/>
+          <w:szCs w:val="24"/>
+          <w:lang w:val="es-ES"/>
+        </w:rPr>
+        <w:t xml:space="preserve"> and </w:t>
+      </w:r>
+      <w:proofErr w:type="spellStart"/>
+      <w:r>
+        <w:rPr>
+          <w:rFonts w:asciiTheme="minorHAnsi" w:eastAsia="Times New Roman" w:hAnsiTheme="minorHAnsi" w:cs="Times New Roman"/>
+          <w:sz w:val="24"/>
+          <w:szCs w:val="24"/>
+          <w:lang w:val="es-ES"/>
+        </w:rPr>
+        <w:t>alignment</w:t>
+      </w:r>
+      <w:proofErr w:type="spellEnd"/>
+      <w:r>
+        <w:rPr>
+          <w:rFonts w:asciiTheme="minorHAnsi" w:eastAsia="Times New Roman" w:hAnsiTheme="minorHAnsi" w:cs="Times New Roman"/>
+          <w:sz w:val="24"/>
+          <w:szCs w:val="24"/>
+          <w:lang w:val="es-ES"/>
+        </w:rPr>
+        <w:t xml:space="preserve"> </w:t>
+      </w:r>
+      <w:proofErr w:type="spellStart"/>
+      <w:r>
+        <w:rPr>
+          <w:rFonts w:asciiTheme="minorHAnsi" w:eastAsia="Times New Roman" w:hAnsiTheme="minorHAnsi" w:cs="Times New Roman"/>
+          <w:sz w:val="24"/>
+          <w:szCs w:val="24"/>
+          <w:lang w:val="es-ES"/>
+        </w:rPr>
+        <w:t>with</w:t>
+      </w:r>
+      <w:proofErr w:type="spellEnd"/>
+      <w:r>
+        <w:rPr>
+          <w:rFonts w:asciiTheme="minorHAnsi" w:eastAsia="Times New Roman" w:hAnsiTheme="minorHAnsi" w:cs="Times New Roman"/>
+          <w:sz w:val="24"/>
+          <w:szCs w:val="24"/>
+          <w:lang w:val="es-ES"/>
+        </w:rPr>
+        <w:t xml:space="preserve"> real-</w:t>
+      </w:r>
+      <w:proofErr w:type="spellStart"/>
+      <w:r>
+        <w:rPr>
+          <w:rFonts w:asciiTheme="minorHAnsi" w:eastAsia="Times New Roman" w:hAnsiTheme="minorHAnsi" w:cs="Times New Roman"/>
+          <w:sz w:val="24"/>
+          <w:szCs w:val="24"/>
+          <w:lang w:val="es-ES"/>
+        </w:rPr>
+        <w:t>world</w:t>
+      </w:r>
+      <w:proofErr w:type="spellEnd"/>
+      <w:r>
+        <w:rPr>
+          <w:rFonts w:asciiTheme="minorHAnsi" w:eastAsia="Times New Roman" w:hAnsiTheme="minorHAnsi" w:cs="Times New Roman"/>
+          <w:sz w:val="24"/>
+          <w:szCs w:val="24"/>
+          <w:lang w:val="es-ES"/>
+        </w:rPr>
+        <w:t xml:space="preserve"> </w:t>
+      </w:r>
+      <w:proofErr w:type="spellStart"/>
+      <w:r>
+        <w:rPr>
+          <w:rFonts w:asciiTheme="minorHAnsi" w:eastAsia="Times New Roman" w:hAnsiTheme="minorHAnsi" w:cs="Times New Roman"/>
+          <w:sz w:val="24"/>
+          <w:szCs w:val="24"/>
+          <w:lang w:val="es-ES"/>
+        </w:rPr>
+        <w:t>scenarios</w:t>
+      </w:r>
+      <w:proofErr w:type="spellEnd"/>
+      <w:r>
+        <w:rPr>
+          <w:rFonts w:asciiTheme="minorHAnsi" w:eastAsia="Times New Roman" w:hAnsiTheme="minorHAnsi" w:cs="Times New Roman"/>
+          <w:sz w:val="24"/>
+          <w:szCs w:val="24"/>
+          <w:lang w:val="es-ES"/>
+        </w:rPr>
+        <w:t>.</w:t>
       </w:r>
     </w:p>
     <w:p>
       <w:pPr>
         <w:spacing w:before="100" w:beforeAutospacing="1" w:after="100" w:afterAutospacing="1" w:line="240" w:lineRule="auto"/>
         <w:rPr>
-          <w:rFonts w:asciiTheme="minorHAnsi" w:eastAsia="Times New Roman" w:hAnsiTheme="minorHAnsi" w:cstheme="majorHAnsi"/>
+          <w:rFonts w:asciiTheme="minorHAnsi" w:eastAsia="Times New Roman" w:hAnsiTheme="minorHAnsi" w:cs="Times New Roman"/>
           <w:sz w:val="24"/>
           <w:szCs w:val="24"/>
           <w:lang w:val="es-ES"/>
         </w:rPr>
       </w:pPr>
-      <w:proofErr w:type="spellStart"/>
-      <w:r>
-        <w:rPr>
-          <w:rFonts w:asciiTheme="minorHAnsi" w:eastAsia="Times New Roman" w:hAnsiTheme="minorHAnsi" w:cstheme="majorHAnsi"/>
-          <w:sz w:val="24"/>
-          <w:szCs w:val="24"/>
-          <w:lang w:val="es-ES"/>
-        </w:rPr>
-        <w:t>This</w:t>
-      </w:r>
-      <w:proofErr w:type="spellEnd"/>
-      <w:r>
-        <w:rPr>
-          <w:rFonts w:asciiTheme="minorHAnsi" w:eastAsia="Times New Roman" w:hAnsiTheme="minorHAnsi" w:cstheme="majorHAnsi"/>
-          <w:sz w:val="24"/>
-          <w:szCs w:val="24"/>
-          <w:lang w:val="es-ES"/>
-        </w:rPr>
-        <w:t xml:space="preserve"> </w:t>
-      </w:r>
-      <w:proofErr w:type="spellStart"/>
-      <w:r>
-        <w:rPr>
-          <w:rFonts w:asciiTheme="minorHAnsi" w:eastAsia="Times New Roman" w:hAnsiTheme="minorHAnsi" w:cstheme="majorHAnsi"/>
-          <w:sz w:val="24"/>
-          <w:szCs w:val="24"/>
-          <w:lang w:val="es-ES"/>
-        </w:rPr>
-        <w:t>document</w:t>
-      </w:r>
-      <w:proofErr w:type="spellEnd"/>
-      <w:r>
-        <w:rPr>
-          <w:rFonts w:asciiTheme="minorHAnsi" w:eastAsia="Times New Roman" w:hAnsiTheme="minorHAnsi" w:cstheme="majorHAnsi"/>
-          <w:sz w:val="24"/>
-          <w:szCs w:val="24"/>
-          <w:lang w:val="es-ES"/>
-        </w:rPr>
-        <w:t xml:space="preserve"> </w:t>
-      </w:r>
-      <w:proofErr w:type="spellStart"/>
-      <w:r>
-        <w:rPr>
-          <w:rFonts w:asciiTheme="minorHAnsi" w:eastAsia="Times New Roman" w:hAnsiTheme="minorHAnsi" w:cstheme="majorHAnsi"/>
-          <w:sz w:val="24"/>
-          <w:szCs w:val="24"/>
-          <w:lang w:val="es-ES"/>
-        </w:rPr>
-        <w:t>provides</w:t>
-      </w:r>
-      <w:proofErr w:type="spellEnd"/>
-      <w:r>
-        <w:rPr>
-          <w:rFonts w:asciiTheme="minorHAnsi" w:eastAsia="Times New Roman" w:hAnsiTheme="minorHAnsi" w:cstheme="majorHAnsi"/>
-          <w:sz w:val="24"/>
-          <w:szCs w:val="24"/>
-          <w:lang w:val="es-ES"/>
-        </w:rPr>
-        <w:t xml:space="preserve"> </w:t>
-      </w:r>
-      <w:proofErr w:type="spellStart"/>
-      <w:r>
-        <w:rPr>
-          <w:rFonts w:asciiTheme="minorHAnsi" w:eastAsia="Times New Roman" w:hAnsiTheme="minorHAnsi" w:cstheme="majorHAnsi"/>
-          <w:sz w:val="24"/>
-          <w:szCs w:val="24"/>
-          <w:lang w:val="es-ES"/>
-        </w:rPr>
-        <w:t>an</w:t>
-      </w:r>
-      <w:proofErr w:type="spellEnd"/>
-      <w:r>
-        <w:rPr>
-          <w:rFonts w:asciiTheme="minorHAnsi" w:eastAsia="Times New Roman" w:hAnsiTheme="minorHAnsi" w:cstheme="majorHAnsi"/>
-          <w:sz w:val="24"/>
-          <w:szCs w:val="24"/>
-          <w:lang w:val="es-ES"/>
-        </w:rPr>
-        <w:t xml:space="preserve"> </w:t>
-      </w:r>
-      <w:r>
-        <w:rPr>
-          <w:rFonts w:asciiTheme="minorHAnsi" w:eastAsia="Times New Roman" w:hAnsiTheme="minorHAnsi" w:cstheme="majorHAnsi"/>
-          <w:sz w:val="24"/>
-          <w:szCs w:val="24"/>
-          <w:lang w:val="es-ES"/>
-        </w:rPr>
-        <w:pgNum/>
-      </w:r>
-      <w:proofErr w:type="spellStart"/>
-      <w:r>
-        <w:rPr>
-          <w:rFonts w:asciiTheme="minorHAnsi" w:eastAsia="Times New Roman" w:hAnsiTheme="minorHAnsi" w:cstheme="majorHAnsi"/>
-          <w:sz w:val="24"/>
-          <w:szCs w:val="24"/>
-          <w:lang w:val="es-ES"/>
-        </w:rPr>
-        <w:t>ersión</w:t>
-      </w:r>
-      <w:proofErr w:type="spellEnd"/>
-      <w:r>
-        <w:rPr>
-          <w:rFonts w:asciiTheme="minorHAnsi" w:eastAsia="Times New Roman" w:hAnsiTheme="minorHAnsi" w:cstheme="majorHAnsi"/>
-          <w:sz w:val="24"/>
-          <w:szCs w:val="24"/>
-          <w:lang w:val="es-ES"/>
-        </w:rPr>
-        <w:pgNum/>
-      </w:r>
-      <w:r>
-        <w:rPr>
-          <w:rFonts w:asciiTheme="minorHAnsi" w:eastAsia="Times New Roman" w:hAnsiTheme="minorHAnsi" w:cstheme="majorHAnsi"/>
-          <w:sz w:val="24"/>
-          <w:szCs w:val="24"/>
-          <w:lang w:val="es-ES"/>
-        </w:rPr>
-        <w:t xml:space="preserve"> </w:t>
-      </w:r>
-      <w:proofErr w:type="spellStart"/>
-      <w:r>
-        <w:rPr>
-          <w:rFonts w:asciiTheme="minorHAnsi" w:eastAsia="Times New Roman" w:hAnsiTheme="minorHAnsi" w:cstheme="majorHAnsi"/>
+      <w:r>
+        <w:rPr>
+          <w:rFonts w:asciiTheme="minorHAnsi" w:eastAsia="Times New Roman" w:hAnsiTheme="minorHAnsi" w:cs="Times New Roman"/>
+          <w:sz w:val="24"/>
+          <w:szCs w:val="24"/>
+          <w:lang w:val="es-ES"/>
+        </w:rPr>
+        <w:t xml:space="preserve">Key </w:t>
+      </w:r>
+      <w:proofErr w:type="spellStart"/>
+      <w:r>
+        <w:rPr>
+          <w:rFonts w:asciiTheme="minorHAnsi" w:eastAsia="Times New Roman" w:hAnsiTheme="minorHAnsi" w:cs="Times New Roman"/>
+          <w:sz w:val="24"/>
+          <w:szCs w:val="24"/>
+          <w:lang w:val="es-ES"/>
+        </w:rPr>
+        <w:t>updates</w:t>
+      </w:r>
+      <w:proofErr w:type="spellEnd"/>
+      <w:r>
+        <w:rPr>
+          <w:rFonts w:asciiTheme="minorHAnsi" w:eastAsia="Times New Roman" w:hAnsiTheme="minorHAnsi" w:cs="Times New Roman"/>
+          <w:sz w:val="24"/>
+          <w:szCs w:val="24"/>
+          <w:lang w:val="es-ES"/>
+        </w:rPr>
+        <w:t xml:space="preserve"> </w:t>
+      </w:r>
+      <w:proofErr w:type="spellStart"/>
+      <w:r>
+        <w:rPr>
+          <w:rFonts w:asciiTheme="minorHAnsi" w:eastAsia="Times New Roman" w:hAnsiTheme="minorHAnsi" w:cs="Times New Roman"/>
+          <w:sz w:val="24"/>
+          <w:szCs w:val="24"/>
+          <w:lang w:val="es-ES"/>
+        </w:rPr>
+        <w:t>include</w:t>
+      </w:r>
+      <w:proofErr w:type="spellEnd"/>
+      <w:r>
+        <w:rPr>
+          <w:rFonts w:asciiTheme="minorHAnsi" w:eastAsia="Times New Roman" w:hAnsiTheme="minorHAnsi" w:cs="Times New Roman"/>
+          <w:sz w:val="24"/>
+          <w:szCs w:val="24"/>
+          <w:lang w:val="es-ES"/>
+        </w:rPr>
+        <w:t xml:space="preserve"> </w:t>
+      </w:r>
+      <w:proofErr w:type="spellStart"/>
+      <w:r>
+        <w:rPr>
+          <w:rFonts w:asciiTheme="minorHAnsi" w:eastAsia="Times New Roman" w:hAnsiTheme="minorHAnsi" w:cs="Times New Roman"/>
+          <w:sz w:val="24"/>
+          <w:szCs w:val="24"/>
+          <w:lang w:val="es-ES"/>
+        </w:rPr>
+        <w:t>the</w:t>
+      </w:r>
+      <w:proofErr w:type="spellEnd"/>
+      <w:r>
+        <w:rPr>
+          <w:rFonts w:asciiTheme="minorHAnsi" w:eastAsia="Times New Roman" w:hAnsiTheme="minorHAnsi" w:cs="Times New Roman"/>
+          <w:sz w:val="24"/>
+          <w:szCs w:val="24"/>
+          <w:lang w:val="es-ES"/>
+        </w:rPr>
+        <w:t xml:space="preserve"> </w:t>
+      </w:r>
+      <w:proofErr w:type="spellStart"/>
+      <w:r>
+        <w:rPr>
+          <w:rFonts w:asciiTheme="minorHAnsi" w:eastAsia="Times New Roman" w:hAnsiTheme="minorHAnsi" w:cs="Times New Roman"/>
+          <w:sz w:val="24"/>
+          <w:szCs w:val="24"/>
+          <w:lang w:val="es-ES"/>
+        </w:rPr>
+        <w:t>implementation</w:t>
+      </w:r>
+      <w:proofErr w:type="spellEnd"/>
+      <w:r>
+        <w:rPr>
+          <w:rFonts w:asciiTheme="minorHAnsi" w:eastAsia="Times New Roman" w:hAnsiTheme="minorHAnsi" w:cs="Times New Roman"/>
+          <w:sz w:val="24"/>
+          <w:szCs w:val="24"/>
+          <w:lang w:val="es-ES"/>
+        </w:rPr>
+        <w:t xml:space="preserve"> </w:t>
+      </w:r>
+      <w:proofErr w:type="spellStart"/>
+      <w:r>
+        <w:rPr>
+          <w:rFonts w:asciiTheme="minorHAnsi" w:eastAsia="Times New Roman" w:hAnsiTheme="minorHAnsi" w:cs="Times New Roman"/>
+          <w:sz w:val="24"/>
+          <w:szCs w:val="24"/>
+          <w:lang w:val="es-ES"/>
+        </w:rPr>
+        <w:t>of</w:t>
+      </w:r>
+      <w:proofErr w:type="spellEnd"/>
+      <w:r>
+        <w:rPr>
+          <w:rFonts w:asciiTheme="minorHAnsi" w:eastAsia="Times New Roman" w:hAnsiTheme="minorHAnsi" w:cs="Times New Roman"/>
+          <w:sz w:val="24"/>
+          <w:szCs w:val="24"/>
+          <w:lang w:val="es-ES"/>
+        </w:rPr>
+        <w:t xml:space="preserve"> </w:t>
+      </w:r>
+      <w:proofErr w:type="spellStart"/>
+      <w:r>
+        <w:rPr>
+          <w:rFonts w:asciiTheme="minorHAnsi" w:eastAsia="Times New Roman" w:hAnsiTheme="minorHAnsi" w:cs="Times New Roman"/>
+          <w:sz w:val="24"/>
+          <w:szCs w:val="24"/>
+          <w:lang w:val="es-ES"/>
+        </w:rPr>
+        <w:t>attribute</w:t>
+      </w:r>
+      <w:proofErr w:type="spellEnd"/>
+      <w:r>
+        <w:rPr>
+          <w:rFonts w:asciiTheme="minorHAnsi" w:eastAsia="Times New Roman" w:hAnsiTheme="minorHAnsi" w:cs="Times New Roman"/>
+          <w:sz w:val="24"/>
+          <w:szCs w:val="24"/>
+          <w:lang w:val="es-ES"/>
+        </w:rPr>
+        <w:t xml:space="preserve"> </w:t>
+      </w:r>
+      <w:proofErr w:type="spellStart"/>
+      <w:r>
+        <w:rPr>
+          <w:rFonts w:asciiTheme="minorHAnsi" w:eastAsia="Times New Roman" w:hAnsiTheme="minorHAnsi" w:cs="Times New Roman"/>
+          <w:sz w:val="24"/>
+          <w:szCs w:val="24"/>
+          <w:lang w:val="es-ES"/>
+        </w:rPr>
+        <w:t>validation</w:t>
+      </w:r>
+      <w:proofErr w:type="spellEnd"/>
+      <w:r>
+        <w:rPr>
+          <w:rFonts w:asciiTheme="minorHAnsi" w:eastAsia="Times New Roman" w:hAnsiTheme="minorHAnsi" w:cs="Times New Roman"/>
+          <w:sz w:val="24"/>
+          <w:szCs w:val="24"/>
+          <w:lang w:val="es-ES"/>
+        </w:rPr>
+        <w:t xml:space="preserve"> </w:t>
+      </w:r>
+      <w:proofErr w:type="spellStart"/>
+      <w:r>
+        <w:rPr>
+          <w:rFonts w:asciiTheme="minorHAnsi" w:eastAsia="Times New Roman" w:hAnsiTheme="minorHAnsi" w:cs="Times New Roman"/>
+          <w:sz w:val="24"/>
+          <w:szCs w:val="24"/>
+          <w:lang w:val="es-ES"/>
+        </w:rPr>
+        <w:t>to</w:t>
+      </w:r>
+      <w:proofErr w:type="spellEnd"/>
+      <w:r>
+        <w:rPr>
+          <w:rFonts w:asciiTheme="minorHAnsi" w:eastAsia="Times New Roman" w:hAnsiTheme="minorHAnsi" w:cs="Times New Roman"/>
+          <w:sz w:val="24"/>
+          <w:szCs w:val="24"/>
+          <w:lang w:val="es-ES"/>
+        </w:rPr>
+        <w:t xml:space="preserve"> </w:t>
+      </w:r>
+      <w:proofErr w:type="spellStart"/>
+      <w:r>
+        <w:rPr>
+          <w:rFonts w:asciiTheme="minorHAnsi" w:eastAsia="Times New Roman" w:hAnsiTheme="minorHAnsi" w:cs="Times New Roman"/>
+          <w:sz w:val="24"/>
+          <w:szCs w:val="24"/>
+          <w:lang w:val="es-ES"/>
+        </w:rPr>
+        <w:t>ensure</w:t>
+      </w:r>
+      <w:proofErr w:type="spellEnd"/>
+      <w:r>
+        <w:rPr>
+          <w:rFonts w:asciiTheme="minorHAnsi" w:eastAsia="Times New Roman" w:hAnsiTheme="minorHAnsi" w:cs="Times New Roman"/>
+          <w:sz w:val="24"/>
+          <w:szCs w:val="24"/>
+          <w:lang w:val="es-ES"/>
+        </w:rPr>
+        <w:t xml:space="preserve"> data </w:t>
+      </w:r>
+      <w:proofErr w:type="spellStart"/>
+      <w:r>
+        <w:rPr>
+          <w:rFonts w:asciiTheme="minorHAnsi" w:eastAsia="Times New Roman" w:hAnsiTheme="minorHAnsi" w:cs="Times New Roman"/>
+          <w:sz w:val="24"/>
+          <w:szCs w:val="24"/>
+          <w:lang w:val="es-ES"/>
+        </w:rPr>
+        <w:t>consistency</w:t>
+      </w:r>
+      <w:proofErr w:type="spellEnd"/>
+      <w:r>
+        <w:rPr>
+          <w:rFonts w:asciiTheme="minorHAnsi" w:eastAsia="Times New Roman" w:hAnsiTheme="minorHAnsi" w:cs="Times New Roman"/>
+          <w:sz w:val="24"/>
+          <w:szCs w:val="24"/>
+          <w:lang w:val="es-ES"/>
+        </w:rPr>
+        <w:t xml:space="preserve"> and </w:t>
+      </w:r>
+      <w:proofErr w:type="spellStart"/>
+      <w:r>
+        <w:rPr>
+          <w:rFonts w:asciiTheme="minorHAnsi" w:eastAsia="Times New Roman" w:hAnsiTheme="minorHAnsi" w:cs="Times New Roman"/>
+          <w:sz w:val="24"/>
+          <w:szCs w:val="24"/>
+          <w:lang w:val="es-ES"/>
+        </w:rPr>
+        <w:t>accuracy</w:t>
+      </w:r>
+      <w:proofErr w:type="spellEnd"/>
+      <w:r>
+        <w:rPr>
+          <w:rFonts w:asciiTheme="minorHAnsi" w:eastAsia="Times New Roman" w:hAnsiTheme="minorHAnsi" w:cs="Times New Roman"/>
+          <w:sz w:val="24"/>
+          <w:szCs w:val="24"/>
+          <w:lang w:val="es-ES"/>
+        </w:rPr>
+        <w:t xml:space="preserve">, as </w:t>
+      </w:r>
+      <w:proofErr w:type="spellStart"/>
+      <w:r>
+        <w:rPr>
+          <w:rFonts w:asciiTheme="minorHAnsi" w:eastAsia="Times New Roman" w:hAnsiTheme="minorHAnsi" w:cs="Times New Roman"/>
+          <w:sz w:val="24"/>
+          <w:szCs w:val="24"/>
+          <w:lang w:val="es-ES"/>
+        </w:rPr>
+        <w:t>well</w:t>
+      </w:r>
+      <w:proofErr w:type="spellEnd"/>
+      <w:r>
+        <w:rPr>
+          <w:rFonts w:asciiTheme="minorHAnsi" w:eastAsia="Times New Roman" w:hAnsiTheme="minorHAnsi" w:cs="Times New Roman"/>
+          <w:sz w:val="24"/>
+          <w:szCs w:val="24"/>
+          <w:lang w:val="es-ES"/>
+        </w:rPr>
+        <w:t xml:space="preserve"> as </w:t>
+      </w:r>
+      <w:proofErr w:type="spellStart"/>
+      <w:r>
+        <w:rPr>
+          <w:rFonts w:asciiTheme="minorHAnsi" w:eastAsia="Times New Roman" w:hAnsiTheme="minorHAnsi" w:cs="Times New Roman"/>
+          <w:sz w:val="24"/>
+          <w:szCs w:val="24"/>
+          <w:lang w:val="es-ES"/>
+        </w:rPr>
+        <w:t>adjustments</w:t>
+      </w:r>
+      <w:proofErr w:type="spellEnd"/>
+      <w:r>
+        <w:rPr>
+          <w:rFonts w:asciiTheme="minorHAnsi" w:eastAsia="Times New Roman" w:hAnsiTheme="minorHAnsi" w:cs="Times New Roman"/>
+          <w:sz w:val="24"/>
+          <w:szCs w:val="24"/>
+          <w:lang w:val="es-ES"/>
+        </w:rPr>
+        <w:t xml:space="preserve"> </w:t>
+      </w:r>
+      <w:proofErr w:type="spellStart"/>
+      <w:r>
+        <w:rPr>
+          <w:rFonts w:asciiTheme="minorHAnsi" w:eastAsia="Times New Roman" w:hAnsiTheme="minorHAnsi" w:cs="Times New Roman"/>
+          <w:sz w:val="24"/>
+          <w:szCs w:val="24"/>
+          <w:lang w:val="es-ES"/>
+        </w:rPr>
+        <w:t>to</w:t>
+      </w:r>
+      <w:proofErr w:type="spellEnd"/>
+      <w:r>
+        <w:rPr>
+          <w:rFonts w:asciiTheme="minorHAnsi" w:eastAsia="Times New Roman" w:hAnsiTheme="minorHAnsi" w:cs="Times New Roman"/>
+          <w:sz w:val="24"/>
+          <w:szCs w:val="24"/>
+          <w:lang w:val="es-ES"/>
+        </w:rPr>
+        <w:t xml:space="preserve"> </w:t>
+      </w:r>
+      <w:proofErr w:type="spellStart"/>
+      <w:r>
+        <w:rPr>
+          <w:rFonts w:asciiTheme="minorHAnsi" w:eastAsia="Times New Roman" w:hAnsiTheme="minorHAnsi" w:cs="Times New Roman"/>
+          <w:sz w:val="24"/>
+          <w:szCs w:val="24"/>
+          <w:lang w:val="es-ES"/>
+        </w:rPr>
+        <w:t>the</w:t>
+      </w:r>
+      <w:proofErr w:type="spellEnd"/>
+      <w:r>
+        <w:rPr>
+          <w:rFonts w:asciiTheme="minorHAnsi" w:eastAsia="Times New Roman" w:hAnsiTheme="minorHAnsi" w:cs="Times New Roman"/>
+          <w:sz w:val="24"/>
+          <w:szCs w:val="24"/>
+          <w:lang w:val="es-ES"/>
+        </w:rPr>
+        <w:t xml:space="preserve"> data </w:t>
+      </w:r>
+      <w:proofErr w:type="spellStart"/>
+      <w:r>
+        <w:rPr>
+          <w:rFonts w:asciiTheme="minorHAnsi" w:eastAsia="Times New Roman" w:hAnsiTheme="minorHAnsi" w:cs="Times New Roman"/>
+          <w:sz w:val="24"/>
+          <w:szCs w:val="24"/>
+          <w:lang w:val="es-ES"/>
+        </w:rPr>
+        <w:t>model</w:t>
+      </w:r>
+      <w:proofErr w:type="spellEnd"/>
+      <w:r>
+        <w:rPr>
+          <w:rFonts w:asciiTheme="minorHAnsi" w:eastAsia="Times New Roman" w:hAnsiTheme="minorHAnsi" w:cs="Times New Roman"/>
+          <w:sz w:val="24"/>
+          <w:szCs w:val="24"/>
+          <w:lang w:val="es-ES"/>
+        </w:rPr>
+        <w:t xml:space="preserve"> </w:t>
+      </w:r>
+      <w:proofErr w:type="spellStart"/>
+      <w:r>
+        <w:rPr>
+          <w:rFonts w:asciiTheme="minorHAnsi" w:eastAsia="Times New Roman" w:hAnsiTheme="minorHAnsi" w:cs="Times New Roman"/>
+          <w:sz w:val="24"/>
+          <w:szCs w:val="24"/>
+          <w:lang w:val="es-ES"/>
+        </w:rPr>
+        <w:t>to</w:t>
+      </w:r>
+      <w:proofErr w:type="spellEnd"/>
+      <w:r>
+        <w:rPr>
+          <w:rFonts w:asciiTheme="minorHAnsi" w:eastAsia="Times New Roman" w:hAnsiTheme="minorHAnsi" w:cs="Times New Roman"/>
+          <w:sz w:val="24"/>
+          <w:szCs w:val="24"/>
+          <w:lang w:val="es-ES"/>
+        </w:rPr>
+        <w:t xml:space="preserve"> </w:t>
+      </w:r>
+      <w:proofErr w:type="spellStart"/>
+      <w:r>
+        <w:rPr>
+          <w:rFonts w:asciiTheme="minorHAnsi" w:eastAsia="Times New Roman" w:hAnsiTheme="minorHAnsi" w:cs="Times New Roman"/>
+          <w:sz w:val="24"/>
+          <w:szCs w:val="24"/>
+          <w:lang w:val="es-ES"/>
+        </w:rPr>
+        <w:t>reflect</w:t>
+      </w:r>
+      <w:proofErr w:type="spellEnd"/>
+      <w:r>
+        <w:rPr>
+          <w:rFonts w:asciiTheme="minorHAnsi" w:eastAsia="Times New Roman" w:hAnsiTheme="minorHAnsi" w:cs="Times New Roman"/>
+          <w:sz w:val="24"/>
+          <w:szCs w:val="24"/>
+          <w:lang w:val="es-ES"/>
+        </w:rPr>
+        <w:t xml:space="preserve"> </w:t>
+      </w:r>
+      <w:proofErr w:type="spellStart"/>
+      <w:r>
+        <w:rPr>
+          <w:rFonts w:asciiTheme="minorHAnsi" w:eastAsia="Times New Roman" w:hAnsiTheme="minorHAnsi" w:cs="Times New Roman"/>
+          <w:sz w:val="24"/>
+          <w:szCs w:val="24"/>
+          <w:lang w:val="es-ES"/>
+        </w:rPr>
+        <w:t>the</w:t>
+      </w:r>
+      <w:proofErr w:type="spellEnd"/>
+      <w:r>
+        <w:rPr>
+          <w:rFonts w:asciiTheme="minorHAnsi" w:eastAsia="Times New Roman" w:hAnsiTheme="minorHAnsi" w:cs="Times New Roman"/>
+          <w:sz w:val="24"/>
+          <w:szCs w:val="24"/>
+          <w:lang w:val="es-ES"/>
+        </w:rPr>
+        <w:t xml:space="preserve"> </w:t>
+      </w:r>
+      <w:proofErr w:type="spellStart"/>
+      <w:r>
+        <w:rPr>
+          <w:rFonts w:asciiTheme="minorHAnsi" w:eastAsia="Times New Roman" w:hAnsiTheme="minorHAnsi" w:cs="Times New Roman"/>
+          <w:sz w:val="24"/>
+          <w:szCs w:val="24"/>
+          <w:lang w:val="es-ES"/>
+        </w:rPr>
+        <w:t>relationships</w:t>
+      </w:r>
+      <w:proofErr w:type="spellEnd"/>
+      <w:r>
+        <w:rPr>
+          <w:rFonts w:asciiTheme="minorHAnsi" w:eastAsia="Times New Roman" w:hAnsiTheme="minorHAnsi" w:cs="Times New Roman"/>
+          <w:sz w:val="24"/>
+          <w:szCs w:val="24"/>
+          <w:lang w:val="es-ES"/>
+        </w:rPr>
+        <w:t xml:space="preserve"> </w:t>
+      </w:r>
+      <w:proofErr w:type="spellStart"/>
+      <w:r>
+        <w:rPr>
+          <w:rFonts w:asciiTheme="minorHAnsi" w:eastAsia="Times New Roman" w:hAnsiTheme="minorHAnsi" w:cs="Times New Roman"/>
+          <w:sz w:val="24"/>
+          <w:szCs w:val="24"/>
+          <w:lang w:val="es-ES"/>
+        </w:rPr>
+        <w:t>between</w:t>
+      </w:r>
+      <w:proofErr w:type="spellEnd"/>
+      <w:r>
+        <w:rPr>
+          <w:rFonts w:asciiTheme="minorHAnsi" w:eastAsia="Times New Roman" w:hAnsiTheme="minorHAnsi" w:cs="Times New Roman"/>
+          <w:sz w:val="24"/>
+          <w:szCs w:val="24"/>
+          <w:lang w:val="es-ES"/>
+        </w:rPr>
+        <w:t xml:space="preserve"> </w:t>
+      </w:r>
+      <w:proofErr w:type="spellStart"/>
+      <w:r>
+        <w:rPr>
+          <w:rFonts w:asciiTheme="minorHAnsi" w:eastAsia="Times New Roman" w:hAnsiTheme="minorHAnsi" w:cs="Times New Roman"/>
+          <w:sz w:val="24"/>
+          <w:szCs w:val="24"/>
+          <w:lang w:val="es-ES"/>
+        </w:rPr>
+        <w:t>key</w:t>
+      </w:r>
+      <w:proofErr w:type="spellEnd"/>
+      <w:r>
+        <w:rPr>
+          <w:rFonts w:asciiTheme="minorHAnsi" w:eastAsia="Times New Roman" w:hAnsiTheme="minorHAnsi" w:cs="Times New Roman"/>
+          <w:sz w:val="24"/>
+          <w:szCs w:val="24"/>
+          <w:lang w:val="es-ES"/>
+        </w:rPr>
+        <w:t xml:space="preserve"> </w:t>
+      </w:r>
+      <w:proofErr w:type="spellStart"/>
+      <w:r>
+        <w:rPr>
+          <w:rFonts w:asciiTheme="minorHAnsi" w:eastAsia="Times New Roman" w:hAnsiTheme="minorHAnsi" w:cs="Times New Roman"/>
+          <w:sz w:val="24"/>
+          <w:szCs w:val="24"/>
+          <w:lang w:val="es-ES"/>
+        </w:rPr>
+        <w:t>entities</w:t>
+      </w:r>
+      <w:proofErr w:type="spellEnd"/>
+      <w:r>
+        <w:rPr>
+          <w:rFonts w:asciiTheme="minorHAnsi" w:eastAsia="Times New Roman" w:hAnsiTheme="minorHAnsi" w:cs="Times New Roman"/>
+          <w:sz w:val="24"/>
+          <w:szCs w:val="24"/>
+          <w:lang w:val="es-ES"/>
+        </w:rPr>
+        <w:t xml:space="preserve"> more </w:t>
+      </w:r>
+      <w:proofErr w:type="spellStart"/>
+      <w:r>
+        <w:rPr>
+          <w:rFonts w:asciiTheme="minorHAnsi" w:eastAsia="Times New Roman" w:hAnsiTheme="minorHAnsi" w:cs="Times New Roman"/>
+          <w:sz w:val="24"/>
+          <w:szCs w:val="24"/>
+          <w:lang w:val="es-ES"/>
+        </w:rPr>
+        <w:t>accurately</w:t>
+      </w:r>
+      <w:proofErr w:type="spellEnd"/>
+      <w:r>
+        <w:rPr>
+          <w:rFonts w:asciiTheme="minorHAnsi" w:eastAsia="Times New Roman" w:hAnsiTheme="minorHAnsi" w:cs="Times New Roman"/>
+          <w:sz w:val="24"/>
+          <w:szCs w:val="24"/>
+          <w:lang w:val="es-ES"/>
+        </w:rPr>
+        <w:t xml:space="preserve">. </w:t>
+      </w:r>
+      <w:proofErr w:type="spellStart"/>
+      <w:r>
+        <w:rPr>
+          <w:rFonts w:asciiTheme="minorHAnsi" w:eastAsia="Times New Roman" w:hAnsiTheme="minorHAnsi" w:cs="Times New Roman"/>
+          <w:sz w:val="24"/>
+          <w:szCs w:val="24"/>
+          <w:lang w:val="es-ES"/>
+        </w:rPr>
+        <w:t>These</w:t>
+      </w:r>
+      <w:proofErr w:type="spellEnd"/>
+      <w:r>
+        <w:rPr>
+          <w:rFonts w:asciiTheme="minorHAnsi" w:eastAsia="Times New Roman" w:hAnsiTheme="minorHAnsi" w:cs="Times New Roman"/>
+          <w:sz w:val="24"/>
+          <w:szCs w:val="24"/>
+          <w:lang w:val="es-ES"/>
+        </w:rPr>
+        <w:t xml:space="preserve"> </w:t>
+      </w:r>
+      <w:proofErr w:type="spellStart"/>
+      <w:r>
+        <w:rPr>
+          <w:rFonts w:asciiTheme="minorHAnsi" w:eastAsia="Times New Roman" w:hAnsiTheme="minorHAnsi" w:cs="Times New Roman"/>
+          <w:sz w:val="24"/>
+          <w:szCs w:val="24"/>
+          <w:lang w:val="es-ES"/>
+        </w:rPr>
+        <w:t>changes</w:t>
+      </w:r>
+      <w:proofErr w:type="spellEnd"/>
+      <w:r>
+        <w:rPr>
+          <w:rFonts w:asciiTheme="minorHAnsi" w:eastAsia="Times New Roman" w:hAnsiTheme="minorHAnsi" w:cs="Times New Roman"/>
+          <w:sz w:val="24"/>
+          <w:szCs w:val="24"/>
+          <w:lang w:val="es-ES"/>
+        </w:rPr>
+        <w:t xml:space="preserve"> </w:t>
+      </w:r>
+      <w:proofErr w:type="spellStart"/>
+      <w:r>
+        <w:rPr>
+          <w:rFonts w:asciiTheme="minorHAnsi" w:eastAsia="Times New Roman" w:hAnsiTheme="minorHAnsi" w:cs="Times New Roman"/>
+          <w:sz w:val="24"/>
+          <w:szCs w:val="24"/>
+          <w:lang w:val="es-ES"/>
+        </w:rPr>
+        <w:t>enhance</w:t>
+      </w:r>
+      <w:proofErr w:type="spellEnd"/>
+      <w:r>
+        <w:rPr>
+          <w:rFonts w:asciiTheme="minorHAnsi" w:eastAsia="Times New Roman" w:hAnsiTheme="minorHAnsi" w:cs="Times New Roman"/>
+          <w:sz w:val="24"/>
+          <w:szCs w:val="24"/>
+          <w:lang w:val="es-ES"/>
+        </w:rPr>
+        <w:t xml:space="preserve"> </w:t>
+      </w:r>
+      <w:proofErr w:type="spellStart"/>
+      <w:r>
+        <w:rPr>
+          <w:rFonts w:asciiTheme="minorHAnsi" w:eastAsia="Times New Roman" w:hAnsiTheme="minorHAnsi" w:cs="Times New Roman"/>
+          <w:sz w:val="24"/>
+          <w:szCs w:val="24"/>
+          <w:lang w:val="es-ES"/>
+        </w:rPr>
+        <w:t>the</w:t>
+      </w:r>
+      <w:proofErr w:type="spellEnd"/>
+      <w:r>
+        <w:rPr>
+          <w:rFonts w:asciiTheme="minorHAnsi" w:eastAsia="Times New Roman" w:hAnsiTheme="minorHAnsi" w:cs="Times New Roman"/>
+          <w:sz w:val="24"/>
+          <w:szCs w:val="24"/>
+          <w:lang w:val="es-ES"/>
+        </w:rPr>
+        <w:t xml:space="preserve"> </w:t>
+      </w:r>
+      <w:proofErr w:type="spellStart"/>
+      <w:r>
+        <w:rPr>
+          <w:rFonts w:asciiTheme="minorHAnsi" w:eastAsia="Times New Roman" w:hAnsiTheme="minorHAnsi" w:cs="Times New Roman"/>
+          <w:sz w:val="24"/>
+          <w:szCs w:val="24"/>
+          <w:lang w:val="es-ES"/>
+        </w:rPr>
+        <w:t>system's</w:t>
+      </w:r>
+      <w:proofErr w:type="spellEnd"/>
+      <w:r>
+        <w:rPr>
+          <w:rFonts w:asciiTheme="minorHAnsi" w:eastAsia="Times New Roman" w:hAnsiTheme="minorHAnsi" w:cs="Times New Roman"/>
+          <w:sz w:val="24"/>
+          <w:szCs w:val="24"/>
+          <w:lang w:val="es-ES"/>
+        </w:rPr>
+        <w:t xml:space="preserve"> </w:t>
+      </w:r>
+      <w:proofErr w:type="spellStart"/>
+      <w:r>
+        <w:rPr>
+          <w:rFonts w:asciiTheme="minorHAnsi" w:eastAsia="Times New Roman" w:hAnsiTheme="minorHAnsi" w:cs="Times New Roman"/>
+          <w:sz w:val="24"/>
+          <w:szCs w:val="24"/>
+          <w:lang w:val="es-ES"/>
+        </w:rPr>
+        <w:t>overall</w:t>
+      </w:r>
+      <w:proofErr w:type="spellEnd"/>
+      <w:r>
+        <w:rPr>
+          <w:rFonts w:asciiTheme="minorHAnsi" w:eastAsia="Times New Roman" w:hAnsiTheme="minorHAnsi" w:cs="Times New Roman"/>
+          <w:sz w:val="24"/>
+          <w:szCs w:val="24"/>
+          <w:lang w:val="es-ES"/>
+        </w:rPr>
+        <w:t xml:space="preserve"> </w:t>
+      </w:r>
+      <w:proofErr w:type="spellStart"/>
+      <w:r>
+        <w:rPr>
+          <w:rFonts w:asciiTheme="minorHAnsi" w:eastAsia="Times New Roman" w:hAnsiTheme="minorHAnsi" w:cs="Times New Roman"/>
+          <w:sz w:val="24"/>
+          <w:szCs w:val="24"/>
+          <w:lang w:val="es-ES"/>
+        </w:rPr>
+        <w:t>integrity</w:t>
+      </w:r>
+      <w:proofErr w:type="spellEnd"/>
+      <w:r>
+        <w:rPr>
+          <w:rFonts w:asciiTheme="minorHAnsi" w:eastAsia="Times New Roman" w:hAnsiTheme="minorHAnsi" w:cs="Times New Roman"/>
+          <w:sz w:val="24"/>
+          <w:szCs w:val="24"/>
+          <w:lang w:val="es-ES"/>
+        </w:rPr>
+        <w:t xml:space="preserve"> and </w:t>
+      </w:r>
+      <w:proofErr w:type="spellStart"/>
+      <w:r>
+        <w:rPr>
+          <w:rFonts w:asciiTheme="minorHAnsi" w:eastAsia="Times New Roman" w:hAnsiTheme="minorHAnsi" w:cs="Times New Roman"/>
+          <w:sz w:val="24"/>
+          <w:szCs w:val="24"/>
+          <w:lang w:val="es-ES"/>
+        </w:rPr>
+        <w:t>functionality</w:t>
+      </w:r>
+      <w:proofErr w:type="spellEnd"/>
+      <w:r>
+        <w:rPr>
+          <w:rFonts w:asciiTheme="minorHAnsi" w:eastAsia="Times New Roman" w:hAnsiTheme="minorHAnsi" w:cs="Times New Roman"/>
+          <w:sz w:val="24"/>
+          <w:szCs w:val="24"/>
+          <w:lang w:val="es-ES"/>
+        </w:rPr>
+        <w:t xml:space="preserve">, </w:t>
+      </w:r>
+      <w:proofErr w:type="spellStart"/>
+      <w:r>
+        <w:rPr>
+          <w:rFonts w:asciiTheme="minorHAnsi" w:eastAsia="Times New Roman" w:hAnsiTheme="minorHAnsi" w:cs="Times New Roman"/>
+          <w:sz w:val="24"/>
+          <w:szCs w:val="24"/>
+          <w:lang w:val="es-ES"/>
+        </w:rPr>
+        <w:t>ensuring</w:t>
+      </w:r>
+      <w:proofErr w:type="spellEnd"/>
+      <w:r>
+        <w:rPr>
+          <w:rFonts w:asciiTheme="minorHAnsi" w:eastAsia="Times New Roman" w:hAnsiTheme="minorHAnsi" w:cs="Times New Roman"/>
+          <w:sz w:val="24"/>
+          <w:szCs w:val="24"/>
+          <w:lang w:val="es-ES"/>
+        </w:rPr>
+        <w:t xml:space="preserve"> </w:t>
+      </w:r>
+      <w:proofErr w:type="spellStart"/>
+      <w:r>
+        <w:rPr>
+          <w:rFonts w:asciiTheme="minorHAnsi" w:eastAsia="Times New Roman" w:hAnsiTheme="minorHAnsi" w:cs="Times New Roman"/>
+          <w:sz w:val="24"/>
+          <w:szCs w:val="24"/>
+          <w:lang w:val="es-ES"/>
+        </w:rPr>
+        <w:t>it</w:t>
+      </w:r>
+      <w:proofErr w:type="spellEnd"/>
+      <w:r>
+        <w:rPr>
+          <w:rFonts w:asciiTheme="minorHAnsi" w:eastAsia="Times New Roman" w:hAnsiTheme="minorHAnsi" w:cs="Times New Roman"/>
+          <w:sz w:val="24"/>
+          <w:szCs w:val="24"/>
+          <w:lang w:val="es-ES"/>
+        </w:rPr>
+        <w:t xml:space="preserve"> </w:t>
+      </w:r>
+      <w:proofErr w:type="spellStart"/>
+      <w:r>
+        <w:rPr>
+          <w:rFonts w:asciiTheme="minorHAnsi" w:eastAsia="Times New Roman" w:hAnsiTheme="minorHAnsi" w:cs="Times New Roman"/>
+          <w:sz w:val="24"/>
+          <w:szCs w:val="24"/>
+          <w:lang w:val="es-ES"/>
+        </w:rPr>
+        <w:t>meets</w:t>
+      </w:r>
+      <w:proofErr w:type="spellEnd"/>
+      <w:r>
+        <w:rPr>
+          <w:rFonts w:asciiTheme="minorHAnsi" w:eastAsia="Times New Roman" w:hAnsiTheme="minorHAnsi" w:cs="Times New Roman"/>
+          <w:sz w:val="24"/>
+          <w:szCs w:val="24"/>
+          <w:lang w:val="es-ES"/>
+        </w:rPr>
+        <w:t xml:space="preserve"> </w:t>
+      </w:r>
+      <w:proofErr w:type="spellStart"/>
+      <w:r>
+        <w:rPr>
+          <w:rFonts w:asciiTheme="minorHAnsi" w:eastAsia="Times New Roman" w:hAnsiTheme="minorHAnsi" w:cs="Times New Roman"/>
+          <w:sz w:val="24"/>
+          <w:szCs w:val="24"/>
+          <w:lang w:val="es-ES"/>
+        </w:rPr>
+        <w:t>the</w:t>
+      </w:r>
+      <w:proofErr w:type="spellEnd"/>
+      <w:r>
+        <w:rPr>
+          <w:rFonts w:asciiTheme="minorHAnsi" w:eastAsia="Times New Roman" w:hAnsiTheme="minorHAnsi" w:cs="Times New Roman"/>
+          <w:sz w:val="24"/>
+          <w:szCs w:val="24"/>
+          <w:lang w:val="es-ES"/>
+        </w:rPr>
+        <w:t xml:space="preserve"> </w:t>
+      </w:r>
+      <w:proofErr w:type="spellStart"/>
+      <w:r>
+        <w:rPr>
+          <w:rFonts w:asciiTheme="minorHAnsi" w:eastAsia="Times New Roman" w:hAnsiTheme="minorHAnsi" w:cs="Times New Roman"/>
+          <w:sz w:val="24"/>
+          <w:szCs w:val="24"/>
+          <w:lang w:val="es-ES"/>
+        </w:rPr>
+        <w:t>specified</w:t>
+      </w:r>
+      <w:proofErr w:type="spellEnd"/>
+      <w:r>
+        <w:rPr>
+          <w:rFonts w:asciiTheme="minorHAnsi" w:eastAsia="Times New Roman" w:hAnsiTheme="minorHAnsi" w:cs="Times New Roman"/>
+          <w:sz w:val="24"/>
+          <w:szCs w:val="24"/>
+          <w:lang w:val="es-ES"/>
+        </w:rPr>
+        <w:t xml:space="preserve"> </w:t>
+      </w:r>
+      <w:proofErr w:type="spellStart"/>
+      <w:r>
+        <w:rPr>
+          <w:rFonts w:asciiTheme="minorHAnsi" w:eastAsia="Times New Roman" w:hAnsiTheme="minorHAnsi" w:cs="Times New Roman"/>
+          <w:sz w:val="24"/>
+          <w:szCs w:val="24"/>
+          <w:lang w:val="es-ES"/>
+        </w:rPr>
+        <w:t>requirements</w:t>
+      </w:r>
+      <w:proofErr w:type="spellEnd"/>
+      <w:r>
+        <w:rPr>
+          <w:rFonts w:asciiTheme="minorHAnsi" w:eastAsia="Times New Roman" w:hAnsiTheme="minorHAnsi" w:cs="Times New Roman"/>
+          <w:sz w:val="24"/>
+          <w:szCs w:val="24"/>
+          <w:lang w:val="es-ES"/>
+        </w:rPr>
+        <w:t>.</w:t>
+      </w:r>
+    </w:p>
+    <w:p>
+      <w:pPr>
+        <w:spacing w:before="100" w:beforeAutospacing="1" w:after="100" w:afterAutospacing="1" w:line="240" w:lineRule="auto"/>
+        <w:rPr>
+          <w:rFonts w:asciiTheme="minorHAnsi" w:eastAsia="Times New Roman" w:hAnsiTheme="minorHAnsi" w:cs="Times New Roman"/>
+          <w:sz w:val="24"/>
+          <w:szCs w:val="24"/>
+          <w:lang w:val="es-ES"/>
+        </w:rPr>
+      </w:pPr>
+      <w:proofErr w:type="spellStart"/>
+      <w:r>
+        <w:rPr>
+          <w:rFonts w:asciiTheme="minorHAnsi" w:eastAsia="Times New Roman" w:hAnsiTheme="minorHAnsi" w:cs="Times New Roman"/>
+          <w:sz w:val="24"/>
+          <w:szCs w:val="24"/>
+          <w:lang w:val="es-ES"/>
+        </w:rPr>
+        <w:t>The</w:t>
+      </w:r>
+      <w:proofErr w:type="spellEnd"/>
+      <w:r>
+        <w:rPr>
+          <w:rFonts w:asciiTheme="minorHAnsi" w:eastAsia="Times New Roman" w:hAnsiTheme="minorHAnsi" w:cs="Times New Roman"/>
+          <w:sz w:val="24"/>
+          <w:szCs w:val="24"/>
+          <w:lang w:val="es-ES"/>
+        </w:rPr>
+        <w:t xml:space="preserve"> </w:t>
+      </w:r>
+      <w:proofErr w:type="spellStart"/>
+      <w:r>
+        <w:rPr>
+          <w:rFonts w:asciiTheme="minorHAnsi" w:eastAsia="Times New Roman" w:hAnsiTheme="minorHAnsi" w:cs="Times New Roman"/>
           <w:sz w:val="24"/>
           <w:szCs w:val="24"/>
           <w:lang w:val="es-ES"/>
@@ -1762,37 +3498,37 @@
       <w:proofErr w:type="spellEnd"/>
       <w:r>
         <w:rPr>
-          <w:rFonts w:asciiTheme="minorHAnsi" w:eastAsia="Times New Roman" w:hAnsiTheme="minorHAnsi" w:cstheme="majorHAnsi"/>
-          <w:sz w:val="24"/>
-          <w:szCs w:val="24"/>
-          <w:lang w:val="es-ES"/>
-        </w:rPr>
-        <w:t xml:space="preserve"> </w:t>
-      </w:r>
-      <w:proofErr w:type="spellStart"/>
-      <w:r>
-        <w:rPr>
-          <w:rFonts w:asciiTheme="minorHAnsi" w:eastAsia="Times New Roman" w:hAnsiTheme="minorHAnsi" w:cstheme="majorHAnsi"/>
-          <w:sz w:val="24"/>
-          <w:szCs w:val="24"/>
-          <w:lang w:val="es-ES"/>
-        </w:rPr>
-        <w:t>for</w:t>
-      </w:r>
-      <w:proofErr w:type="spellEnd"/>
-      <w:r>
-        <w:rPr>
-          <w:rFonts w:asciiTheme="minorHAnsi" w:eastAsia="Times New Roman" w:hAnsiTheme="minorHAnsi" w:cstheme="majorHAnsi"/>
-          <w:sz w:val="24"/>
-          <w:szCs w:val="24"/>
-          <w:lang w:val="es-ES"/>
-        </w:rPr>
-        <w:t xml:space="preserve"> </w:t>
-      </w:r>
-      <w:proofErr w:type="spellStart"/>
-      <w:r>
-        <w:rPr>
-          <w:rFonts w:asciiTheme="minorHAnsi" w:eastAsia="Times New Roman" w:hAnsiTheme="minorHAnsi" w:cstheme="majorHAnsi"/>
+          <w:rFonts w:asciiTheme="minorHAnsi" w:eastAsia="Times New Roman" w:hAnsiTheme="minorHAnsi" w:cs="Times New Roman"/>
+          <w:sz w:val="24"/>
+          <w:szCs w:val="24"/>
+          <w:lang w:val="es-ES"/>
+        </w:rPr>
+        <w:t xml:space="preserve"> </w:t>
+      </w:r>
+      <w:proofErr w:type="spellStart"/>
+      <w:r>
+        <w:rPr>
+          <w:rFonts w:asciiTheme="minorHAnsi" w:eastAsia="Times New Roman" w:hAnsiTheme="minorHAnsi" w:cs="Times New Roman"/>
+          <w:sz w:val="24"/>
+          <w:szCs w:val="24"/>
+          <w:lang w:val="es-ES"/>
+        </w:rPr>
+        <w:t>highlights</w:t>
+      </w:r>
+      <w:proofErr w:type="spellEnd"/>
+      <w:r>
+        <w:rPr>
+          <w:rFonts w:asciiTheme="minorHAnsi" w:eastAsia="Times New Roman" w:hAnsiTheme="minorHAnsi" w:cs="Times New Roman"/>
+          <w:sz w:val="24"/>
+          <w:szCs w:val="24"/>
+          <w:lang w:val="es-ES"/>
+        </w:rPr>
+        <w:t xml:space="preserve"> </w:t>
+      </w:r>
+      <w:proofErr w:type="spellStart"/>
+      <w:r>
+        <w:rPr>
+          <w:rFonts w:asciiTheme="minorHAnsi" w:eastAsia="Times New Roman" w:hAnsiTheme="minorHAnsi" w:cs="Times New Roman"/>
           <w:sz w:val="24"/>
           <w:szCs w:val="24"/>
           <w:lang w:val="es-ES"/>
@@ -1802,204 +3538,77 @@
       <w:proofErr w:type="spellEnd"/>
       <w:r>
         <w:rPr>
-          <w:rFonts w:asciiTheme="minorHAnsi" w:eastAsia="Times New Roman" w:hAnsiTheme="minorHAnsi" w:cstheme="majorHAnsi"/>
-          <w:sz w:val="24"/>
-          <w:szCs w:val="24"/>
-          <w:lang w:val="es-ES"/>
-        </w:rPr>
-        <w:t xml:space="preserve"> </w:t>
-      </w:r>
-      <w:proofErr w:type="spellStart"/>
-      <w:r>
-        <w:rPr>
-          <w:rFonts w:asciiTheme="minorHAnsi" w:eastAsia="Times New Roman" w:hAnsiTheme="minorHAnsi" w:cstheme="majorHAnsi"/>
-          <w:sz w:val="24"/>
-          <w:szCs w:val="24"/>
-          <w:lang w:val="es-ES"/>
-        </w:rPr>
-        <w:t>AirNav-Logistics</w:t>
-      </w:r>
-      <w:proofErr w:type="spellEnd"/>
-      <w:r>
-        <w:rPr>
-          <w:rFonts w:asciiTheme="minorHAnsi" w:eastAsia="Times New Roman" w:hAnsiTheme="minorHAnsi" w:cstheme="majorHAnsi"/>
-          <w:sz w:val="24"/>
-          <w:szCs w:val="24"/>
-          <w:lang w:val="es-ES"/>
-        </w:rPr>
-        <w:t xml:space="preserve"> </w:t>
-      </w:r>
-      <w:r>
-        <w:rPr>
-          <w:rFonts w:asciiTheme="minorHAnsi" w:eastAsia="Times New Roman" w:hAnsiTheme="minorHAnsi" w:cstheme="majorHAnsi"/>
-          <w:sz w:val="24"/>
-          <w:szCs w:val="24"/>
-          <w:lang w:val="es-ES"/>
-        </w:rPr>
-        <w:pgNum/>
-      </w:r>
-      <w:proofErr w:type="spellStart"/>
-      <w:r>
-        <w:rPr>
-          <w:rFonts w:asciiTheme="minorHAnsi" w:eastAsia="Times New Roman" w:hAnsiTheme="minorHAnsi" w:cstheme="majorHAnsi"/>
-          <w:sz w:val="24"/>
-          <w:szCs w:val="24"/>
-          <w:lang w:val="es-ES"/>
-        </w:rPr>
-        <w:t>ersión</w:t>
-      </w:r>
-      <w:proofErr w:type="spellEnd"/>
-      <w:r>
-        <w:rPr>
-          <w:rFonts w:asciiTheme="minorHAnsi" w:eastAsia="Times New Roman" w:hAnsiTheme="minorHAnsi" w:cstheme="majorHAnsi"/>
-          <w:sz w:val="24"/>
-          <w:szCs w:val="24"/>
-          <w:lang w:val="es-ES"/>
-        </w:rPr>
-        <w:t xml:space="preserve">. </w:t>
-      </w:r>
-      <w:proofErr w:type="spellStart"/>
-      <w:r>
-        <w:rPr>
-          <w:rFonts w:asciiTheme="minorHAnsi" w:eastAsia="Times New Roman" w:hAnsiTheme="minorHAnsi" w:cstheme="majorHAnsi"/>
-          <w:sz w:val="24"/>
-          <w:szCs w:val="24"/>
-          <w:lang w:val="es-ES"/>
-        </w:rPr>
-        <w:t>However</w:t>
-      </w:r>
-      <w:proofErr w:type="spellEnd"/>
-      <w:r>
-        <w:rPr>
-          <w:rFonts w:asciiTheme="minorHAnsi" w:eastAsia="Times New Roman" w:hAnsiTheme="minorHAnsi" w:cstheme="majorHAnsi"/>
-          <w:sz w:val="24"/>
-          <w:szCs w:val="24"/>
-          <w:lang w:val="es-ES"/>
-        </w:rPr>
-        <w:t xml:space="preserve">, no </w:t>
-      </w:r>
-      <w:proofErr w:type="spellStart"/>
-      <w:r>
-        <w:rPr>
-          <w:rFonts w:asciiTheme="minorHAnsi" w:eastAsia="Times New Roman" w:hAnsiTheme="minorHAnsi" w:cstheme="majorHAnsi"/>
-          <w:sz w:val="24"/>
-          <w:szCs w:val="24"/>
-          <w:lang w:val="es-ES"/>
-        </w:rPr>
-        <w:t>substantial</w:t>
-      </w:r>
-      <w:proofErr w:type="spellEnd"/>
-      <w:r>
-        <w:rPr>
-          <w:rFonts w:asciiTheme="minorHAnsi" w:eastAsia="Times New Roman" w:hAnsiTheme="minorHAnsi" w:cstheme="majorHAnsi"/>
-          <w:sz w:val="24"/>
-          <w:szCs w:val="24"/>
-          <w:lang w:val="es-ES"/>
-        </w:rPr>
-        <w:t xml:space="preserve"> </w:t>
-      </w:r>
-      <w:r>
-        <w:rPr>
-          <w:rFonts w:asciiTheme="minorHAnsi" w:eastAsia="Times New Roman" w:hAnsiTheme="minorHAnsi" w:cstheme="majorHAnsi"/>
-          <w:sz w:val="24"/>
-          <w:szCs w:val="24"/>
-          <w:lang w:val="es-ES"/>
-        </w:rPr>
-        <w:pgNum/>
-      </w:r>
-      <w:proofErr w:type="spellStart"/>
-      <w:r>
-        <w:rPr>
-          <w:rFonts w:asciiTheme="minorHAnsi" w:eastAsia="Times New Roman" w:hAnsiTheme="minorHAnsi" w:cstheme="majorHAnsi"/>
-          <w:sz w:val="24"/>
-          <w:szCs w:val="24"/>
-          <w:lang w:val="es-ES"/>
-        </w:rPr>
-        <w:t>ersión</w:t>
-      </w:r>
-      <w:proofErr w:type="spellEnd"/>
-      <w:r>
-        <w:rPr>
-          <w:rFonts w:asciiTheme="minorHAnsi" w:eastAsia="Times New Roman" w:hAnsiTheme="minorHAnsi" w:cstheme="majorHAnsi"/>
-          <w:sz w:val="24"/>
-          <w:szCs w:val="24"/>
-          <w:lang w:val="es-ES"/>
-        </w:rPr>
-        <w:pgNum/>
-      </w:r>
-      <w:r>
-        <w:rPr>
-          <w:rFonts w:asciiTheme="minorHAnsi" w:eastAsia="Times New Roman" w:hAnsiTheme="minorHAnsi" w:cstheme="majorHAnsi"/>
-          <w:sz w:val="24"/>
-          <w:szCs w:val="24"/>
-          <w:lang w:val="es-ES"/>
-        </w:rPr>
-        <w:t xml:space="preserve"> </w:t>
-      </w:r>
-      <w:proofErr w:type="spellStart"/>
-      <w:r>
-        <w:rPr>
-          <w:rFonts w:asciiTheme="minorHAnsi" w:eastAsia="Times New Roman" w:hAnsiTheme="minorHAnsi" w:cstheme="majorHAnsi"/>
-          <w:sz w:val="24"/>
-          <w:szCs w:val="24"/>
-          <w:lang w:val="es-ES"/>
-        </w:rPr>
-        <w:t>was</w:t>
-      </w:r>
-      <w:proofErr w:type="spellEnd"/>
-      <w:r>
-        <w:rPr>
-          <w:rFonts w:asciiTheme="minorHAnsi" w:eastAsia="Times New Roman" w:hAnsiTheme="minorHAnsi" w:cstheme="majorHAnsi"/>
-          <w:sz w:val="24"/>
-          <w:szCs w:val="24"/>
-          <w:lang w:val="es-ES"/>
-        </w:rPr>
-        <w:t xml:space="preserve"> </w:t>
-      </w:r>
-      <w:proofErr w:type="spellStart"/>
-      <w:r>
-        <w:rPr>
-          <w:rFonts w:asciiTheme="minorHAnsi" w:eastAsia="Times New Roman" w:hAnsiTheme="minorHAnsi" w:cstheme="majorHAnsi"/>
-          <w:sz w:val="24"/>
-          <w:szCs w:val="24"/>
-          <w:lang w:val="es-ES"/>
-        </w:rPr>
-        <w:t>conducted</w:t>
-      </w:r>
-      <w:proofErr w:type="spellEnd"/>
-      <w:r>
-        <w:rPr>
-          <w:rFonts w:asciiTheme="minorHAnsi" w:eastAsia="Times New Roman" w:hAnsiTheme="minorHAnsi" w:cstheme="majorHAnsi"/>
-          <w:sz w:val="24"/>
-          <w:szCs w:val="24"/>
-          <w:lang w:val="es-ES"/>
-        </w:rPr>
-        <w:t xml:space="preserve"> </w:t>
-      </w:r>
-      <w:proofErr w:type="spellStart"/>
-      <w:r>
-        <w:rPr>
-          <w:rFonts w:asciiTheme="minorHAnsi" w:eastAsia="Times New Roman" w:hAnsiTheme="minorHAnsi" w:cstheme="majorHAnsi"/>
-          <w:sz w:val="24"/>
-          <w:szCs w:val="24"/>
-          <w:lang w:val="es-ES"/>
-        </w:rPr>
-        <w:t>since</w:t>
-      </w:r>
-      <w:proofErr w:type="spellEnd"/>
-      <w:r>
-        <w:rPr>
-          <w:rFonts w:asciiTheme="minorHAnsi" w:eastAsia="Times New Roman" w:hAnsiTheme="minorHAnsi" w:cstheme="majorHAnsi"/>
-          <w:sz w:val="24"/>
-          <w:szCs w:val="24"/>
-          <w:lang w:val="es-ES"/>
-        </w:rPr>
-        <w:t xml:space="preserve"> </w:t>
-      </w:r>
-      <w:proofErr w:type="spellStart"/>
-      <w:r>
-        <w:rPr>
-          <w:rFonts w:asciiTheme="minorHAnsi" w:eastAsia="Times New Roman" w:hAnsiTheme="minorHAnsi" w:cstheme="majorHAnsi"/>
+          <w:rFonts w:asciiTheme="minorHAnsi" w:eastAsia="Times New Roman" w:hAnsiTheme="minorHAnsi" w:cs="Times New Roman"/>
+          <w:sz w:val="24"/>
+          <w:szCs w:val="24"/>
+          <w:lang w:val="es-ES"/>
+        </w:rPr>
+        <w:t xml:space="preserve"> </w:t>
+      </w:r>
+      <w:proofErr w:type="spellStart"/>
+      <w:r>
+        <w:rPr>
+          <w:rFonts w:asciiTheme="minorHAnsi" w:eastAsia="Times New Roman" w:hAnsiTheme="minorHAnsi" w:cs="Times New Roman"/>
+          <w:sz w:val="24"/>
+          <w:szCs w:val="24"/>
+          <w:lang w:val="es-ES"/>
+        </w:rPr>
+        <w:t>importance</w:t>
+      </w:r>
+      <w:proofErr w:type="spellEnd"/>
+      <w:r>
+        <w:rPr>
+          <w:rFonts w:asciiTheme="minorHAnsi" w:eastAsia="Times New Roman" w:hAnsiTheme="minorHAnsi" w:cs="Times New Roman"/>
+          <w:sz w:val="24"/>
+          <w:szCs w:val="24"/>
+          <w:lang w:val="es-ES"/>
+        </w:rPr>
+        <w:t xml:space="preserve"> </w:t>
+      </w:r>
+      <w:proofErr w:type="spellStart"/>
+      <w:r>
+        <w:rPr>
+          <w:rFonts w:asciiTheme="minorHAnsi" w:eastAsia="Times New Roman" w:hAnsiTheme="minorHAnsi" w:cs="Times New Roman"/>
+          <w:sz w:val="24"/>
+          <w:szCs w:val="24"/>
+          <w:lang w:val="es-ES"/>
+        </w:rPr>
+        <w:t>of</w:t>
+      </w:r>
+      <w:proofErr w:type="spellEnd"/>
+      <w:r>
+        <w:rPr>
+          <w:rFonts w:asciiTheme="minorHAnsi" w:eastAsia="Times New Roman" w:hAnsiTheme="minorHAnsi" w:cs="Times New Roman"/>
+          <w:sz w:val="24"/>
+          <w:szCs w:val="24"/>
+          <w:lang w:val="es-ES"/>
+        </w:rPr>
+        <w:t xml:space="preserve"> </w:t>
+      </w:r>
+      <w:proofErr w:type="spellStart"/>
+      <w:r>
+        <w:rPr>
+          <w:rFonts w:asciiTheme="minorHAnsi" w:eastAsia="Times New Roman" w:hAnsiTheme="minorHAnsi" w:cs="Times New Roman"/>
+          <w:sz w:val="24"/>
+          <w:szCs w:val="24"/>
+          <w:lang w:val="es-ES"/>
+        </w:rPr>
+        <w:t>aligning</w:t>
+      </w:r>
+      <w:proofErr w:type="spellEnd"/>
+      <w:r>
+        <w:rPr>
+          <w:rFonts w:asciiTheme="minorHAnsi" w:eastAsia="Times New Roman" w:hAnsiTheme="minorHAnsi" w:cs="Times New Roman"/>
+          <w:sz w:val="24"/>
+          <w:szCs w:val="24"/>
+          <w:lang w:val="es-ES"/>
+        </w:rPr>
+        <w:t xml:space="preserve"> </w:t>
+      </w:r>
+      <w:proofErr w:type="spellStart"/>
+      <w:r>
+        <w:rPr>
+          <w:rFonts w:asciiTheme="minorHAnsi" w:eastAsia="Times New Roman" w:hAnsiTheme="minorHAnsi" w:cs="Times New Roman"/>
           <w:sz w:val="24"/>
           <w:szCs w:val="24"/>
           <w:lang w:val="es-ES"/>
@@ -2009,132 +3618,252 @@
       <w:proofErr w:type="spellEnd"/>
       <w:r>
         <w:rPr>
-          <w:rFonts w:asciiTheme="minorHAnsi" w:eastAsia="Times New Roman" w:hAnsiTheme="minorHAnsi" w:cstheme="majorHAnsi"/>
-          <w:sz w:val="24"/>
-          <w:szCs w:val="24"/>
-          <w:lang w:val="es-ES"/>
-        </w:rPr>
-        <w:t xml:space="preserve"> individual </w:t>
-      </w:r>
-      <w:proofErr w:type="spellStart"/>
-      <w:r>
-        <w:rPr>
-          <w:rFonts w:asciiTheme="minorHAnsi" w:eastAsia="Times New Roman" w:hAnsiTheme="minorHAnsi" w:cstheme="majorHAnsi"/>
-          <w:sz w:val="24"/>
-          <w:szCs w:val="24"/>
-          <w:lang w:val="es-ES"/>
-        </w:rPr>
-        <w:t>tasks</w:t>
-      </w:r>
-      <w:proofErr w:type="spellEnd"/>
-      <w:r>
-        <w:rPr>
-          <w:rFonts w:asciiTheme="minorHAnsi" w:eastAsia="Times New Roman" w:hAnsiTheme="minorHAnsi" w:cstheme="majorHAnsi"/>
-          <w:sz w:val="24"/>
-          <w:szCs w:val="24"/>
-          <w:lang w:val="es-ES"/>
-        </w:rPr>
-        <w:t xml:space="preserve"> </w:t>
-      </w:r>
-      <w:proofErr w:type="spellStart"/>
-      <w:r>
-        <w:rPr>
-          <w:rFonts w:asciiTheme="minorHAnsi" w:eastAsia="Times New Roman" w:hAnsiTheme="minorHAnsi" w:cstheme="majorHAnsi"/>
-          <w:sz w:val="24"/>
-          <w:szCs w:val="24"/>
-          <w:lang w:val="es-ES"/>
-        </w:rPr>
-        <w:t>assigned</w:t>
-      </w:r>
-      <w:proofErr w:type="spellEnd"/>
-      <w:r>
-        <w:rPr>
-          <w:rFonts w:asciiTheme="minorHAnsi" w:eastAsia="Times New Roman" w:hAnsiTheme="minorHAnsi" w:cstheme="majorHAnsi"/>
-          <w:sz w:val="24"/>
-          <w:szCs w:val="24"/>
-          <w:lang w:val="es-ES"/>
-        </w:rPr>
-        <w:t xml:space="preserve"> </w:t>
-      </w:r>
-      <w:proofErr w:type="spellStart"/>
-      <w:r>
-        <w:rPr>
-          <w:rFonts w:asciiTheme="minorHAnsi" w:eastAsia="Times New Roman" w:hAnsiTheme="minorHAnsi" w:cstheme="majorHAnsi"/>
-          <w:sz w:val="24"/>
-          <w:szCs w:val="24"/>
-          <w:lang w:val="es-ES"/>
-        </w:rPr>
-        <w:t>did</w:t>
-      </w:r>
-      <w:proofErr w:type="spellEnd"/>
-      <w:r>
-        <w:rPr>
-          <w:rFonts w:asciiTheme="minorHAnsi" w:eastAsia="Times New Roman" w:hAnsiTheme="minorHAnsi" w:cstheme="majorHAnsi"/>
-          <w:sz w:val="24"/>
-          <w:szCs w:val="24"/>
-          <w:lang w:val="es-ES"/>
-        </w:rPr>
-        <w:t xml:space="preserve"> </w:t>
-      </w:r>
-      <w:proofErr w:type="spellStart"/>
-      <w:r>
-        <w:rPr>
-          <w:rFonts w:asciiTheme="minorHAnsi" w:eastAsia="Times New Roman" w:hAnsiTheme="minorHAnsi" w:cstheme="majorHAnsi"/>
-          <w:sz w:val="24"/>
-          <w:szCs w:val="24"/>
-          <w:lang w:val="es-ES"/>
-        </w:rPr>
-        <w:t>not</w:t>
-      </w:r>
-      <w:proofErr w:type="spellEnd"/>
-      <w:r>
-        <w:rPr>
-          <w:rFonts w:asciiTheme="minorHAnsi" w:eastAsia="Times New Roman" w:hAnsiTheme="minorHAnsi" w:cstheme="majorHAnsi"/>
-          <w:sz w:val="24"/>
-          <w:szCs w:val="24"/>
-          <w:lang w:val="es-ES"/>
-        </w:rPr>
-        <w:t xml:space="preserve"> </w:t>
-      </w:r>
-      <w:proofErr w:type="spellStart"/>
-      <w:r>
-        <w:rPr>
-          <w:rFonts w:asciiTheme="minorHAnsi" w:eastAsia="Times New Roman" w:hAnsiTheme="minorHAnsi" w:cstheme="majorHAnsi"/>
-          <w:sz w:val="24"/>
-          <w:szCs w:val="24"/>
-          <w:lang w:val="es-ES"/>
-        </w:rPr>
-        <w:t>require</w:t>
-      </w:r>
-      <w:proofErr w:type="spellEnd"/>
-      <w:r>
-        <w:rPr>
-          <w:rFonts w:asciiTheme="minorHAnsi" w:eastAsia="Times New Roman" w:hAnsiTheme="minorHAnsi" w:cstheme="majorHAnsi"/>
-          <w:sz w:val="24"/>
-          <w:szCs w:val="24"/>
-          <w:lang w:val="es-ES"/>
-        </w:rPr>
-        <w:t xml:space="preserve"> extensive </w:t>
-      </w:r>
-      <w:proofErr w:type="spellStart"/>
-      <w:r>
-        <w:rPr>
-          <w:rFonts w:asciiTheme="minorHAnsi" w:eastAsia="Times New Roman" w:hAnsiTheme="minorHAnsi" w:cstheme="majorHAnsi"/>
-          <w:sz w:val="24"/>
-          <w:szCs w:val="24"/>
-          <w:lang w:val="es-ES"/>
-        </w:rPr>
-        <w:t>evaluation</w:t>
-      </w:r>
-      <w:proofErr w:type="spellEnd"/>
-      <w:r>
-        <w:rPr>
-          <w:rFonts w:asciiTheme="minorHAnsi" w:eastAsia="Times New Roman" w:hAnsiTheme="minorHAnsi" w:cstheme="majorHAnsi"/>
-          <w:sz w:val="24"/>
-          <w:szCs w:val="24"/>
-          <w:lang w:val="es-ES"/>
-        </w:rPr>
-        <w:t xml:space="preserve">. </w:t>
+          <w:rFonts w:asciiTheme="minorHAnsi" w:eastAsia="Times New Roman" w:hAnsiTheme="minorHAnsi" w:cs="Times New Roman"/>
+          <w:sz w:val="24"/>
+          <w:szCs w:val="24"/>
+          <w:lang w:val="es-ES"/>
+        </w:rPr>
+        <w:t xml:space="preserve"> </w:t>
+      </w:r>
+      <w:proofErr w:type="spellStart"/>
+      <w:r>
+        <w:rPr>
+          <w:rFonts w:asciiTheme="minorHAnsi" w:eastAsia="Times New Roman" w:hAnsiTheme="minorHAnsi" w:cs="Times New Roman"/>
+          <w:sz w:val="24"/>
+          <w:szCs w:val="24"/>
+          <w:lang w:val="es-ES"/>
+        </w:rPr>
+        <w:t>system's</w:t>
+      </w:r>
+      <w:proofErr w:type="spellEnd"/>
+      <w:r>
+        <w:rPr>
+          <w:rFonts w:asciiTheme="minorHAnsi" w:eastAsia="Times New Roman" w:hAnsiTheme="minorHAnsi" w:cs="Times New Roman"/>
+          <w:sz w:val="24"/>
+          <w:szCs w:val="24"/>
+          <w:lang w:val="es-ES"/>
+        </w:rPr>
+        <w:t xml:space="preserve"> </w:t>
+      </w:r>
+      <w:proofErr w:type="spellStart"/>
+      <w:r>
+        <w:rPr>
+          <w:rFonts w:asciiTheme="minorHAnsi" w:eastAsia="Times New Roman" w:hAnsiTheme="minorHAnsi" w:cs="Times New Roman"/>
+          <w:sz w:val="24"/>
+          <w:szCs w:val="24"/>
+          <w:lang w:val="es-ES"/>
+        </w:rPr>
+        <w:t>structure</w:t>
+      </w:r>
+      <w:proofErr w:type="spellEnd"/>
+      <w:r>
+        <w:rPr>
+          <w:rFonts w:asciiTheme="minorHAnsi" w:eastAsia="Times New Roman" w:hAnsiTheme="minorHAnsi" w:cs="Times New Roman"/>
+          <w:sz w:val="24"/>
+          <w:szCs w:val="24"/>
+          <w:lang w:val="es-ES"/>
+        </w:rPr>
+        <w:t xml:space="preserve"> </w:t>
+      </w:r>
+      <w:proofErr w:type="spellStart"/>
+      <w:r>
+        <w:rPr>
+          <w:rFonts w:asciiTheme="minorHAnsi" w:eastAsia="Times New Roman" w:hAnsiTheme="minorHAnsi" w:cs="Times New Roman"/>
+          <w:sz w:val="24"/>
+          <w:szCs w:val="24"/>
+          <w:lang w:val="es-ES"/>
+        </w:rPr>
+        <w:t>with</w:t>
+      </w:r>
+      <w:proofErr w:type="spellEnd"/>
+      <w:r>
+        <w:rPr>
+          <w:rFonts w:asciiTheme="minorHAnsi" w:eastAsia="Times New Roman" w:hAnsiTheme="minorHAnsi" w:cs="Times New Roman"/>
+          <w:sz w:val="24"/>
+          <w:szCs w:val="24"/>
+          <w:lang w:val="es-ES"/>
+        </w:rPr>
+        <w:t xml:space="preserve"> </w:t>
+      </w:r>
+      <w:proofErr w:type="spellStart"/>
+      <w:r>
+        <w:rPr>
+          <w:rFonts w:asciiTheme="minorHAnsi" w:eastAsia="Times New Roman" w:hAnsiTheme="minorHAnsi" w:cs="Times New Roman"/>
+          <w:sz w:val="24"/>
+          <w:szCs w:val="24"/>
+          <w:lang w:val="es-ES"/>
+        </w:rPr>
+        <w:t>the</w:t>
+      </w:r>
+      <w:proofErr w:type="spellEnd"/>
+      <w:r>
+        <w:rPr>
+          <w:rFonts w:asciiTheme="minorHAnsi" w:eastAsia="Times New Roman" w:hAnsiTheme="minorHAnsi" w:cs="Times New Roman"/>
+          <w:sz w:val="24"/>
+          <w:szCs w:val="24"/>
+          <w:lang w:val="es-ES"/>
+        </w:rPr>
+        <w:t xml:space="preserve"> </w:t>
+      </w:r>
+      <w:proofErr w:type="spellStart"/>
+      <w:r>
+        <w:rPr>
+          <w:rFonts w:asciiTheme="minorHAnsi" w:eastAsia="Times New Roman" w:hAnsiTheme="minorHAnsi" w:cs="Times New Roman"/>
+          <w:sz w:val="24"/>
+          <w:szCs w:val="24"/>
+          <w:lang w:val="es-ES"/>
+        </w:rPr>
+        <w:t>project's</w:t>
+      </w:r>
+      <w:proofErr w:type="spellEnd"/>
+      <w:r>
+        <w:rPr>
+          <w:rFonts w:asciiTheme="minorHAnsi" w:eastAsia="Times New Roman" w:hAnsiTheme="minorHAnsi" w:cs="Times New Roman"/>
+          <w:sz w:val="24"/>
+          <w:szCs w:val="24"/>
+          <w:lang w:val="es-ES"/>
+        </w:rPr>
+        <w:t xml:space="preserve"> </w:t>
+      </w:r>
+      <w:proofErr w:type="spellStart"/>
+      <w:r>
+        <w:rPr>
+          <w:rFonts w:asciiTheme="minorHAnsi" w:eastAsia="Times New Roman" w:hAnsiTheme="minorHAnsi" w:cs="Times New Roman"/>
+          <w:sz w:val="24"/>
+          <w:szCs w:val="24"/>
+          <w:lang w:val="es-ES"/>
+        </w:rPr>
+        <w:t>domain</w:t>
+      </w:r>
+      <w:proofErr w:type="spellEnd"/>
+      <w:r>
+        <w:rPr>
+          <w:rFonts w:asciiTheme="minorHAnsi" w:eastAsia="Times New Roman" w:hAnsiTheme="minorHAnsi" w:cs="Times New Roman"/>
+          <w:sz w:val="24"/>
+          <w:szCs w:val="24"/>
+          <w:lang w:val="es-ES"/>
+        </w:rPr>
+        <w:t xml:space="preserve"> </w:t>
+      </w:r>
+      <w:proofErr w:type="spellStart"/>
+      <w:r>
+        <w:rPr>
+          <w:rFonts w:asciiTheme="minorHAnsi" w:eastAsia="Times New Roman" w:hAnsiTheme="minorHAnsi" w:cs="Times New Roman"/>
+          <w:sz w:val="24"/>
+          <w:szCs w:val="24"/>
+          <w:lang w:val="es-ES"/>
+        </w:rPr>
+        <w:t>needs</w:t>
+      </w:r>
+      <w:proofErr w:type="spellEnd"/>
+      <w:r>
+        <w:rPr>
+          <w:rFonts w:asciiTheme="minorHAnsi" w:eastAsia="Times New Roman" w:hAnsiTheme="minorHAnsi" w:cs="Times New Roman"/>
+          <w:sz w:val="24"/>
+          <w:szCs w:val="24"/>
+          <w:lang w:val="es-ES"/>
+        </w:rPr>
+        <w:t xml:space="preserve"> and </w:t>
+      </w:r>
+      <w:proofErr w:type="spellStart"/>
+      <w:r>
+        <w:rPr>
+          <w:rFonts w:asciiTheme="minorHAnsi" w:eastAsia="Times New Roman" w:hAnsiTheme="minorHAnsi" w:cs="Times New Roman"/>
+          <w:sz w:val="24"/>
+          <w:szCs w:val="24"/>
+          <w:lang w:val="es-ES"/>
+        </w:rPr>
+        <w:t>maintaining</w:t>
+      </w:r>
+      <w:proofErr w:type="spellEnd"/>
+      <w:r>
+        <w:rPr>
+          <w:rFonts w:asciiTheme="minorHAnsi" w:eastAsia="Times New Roman" w:hAnsiTheme="minorHAnsi" w:cs="Times New Roman"/>
+          <w:sz w:val="24"/>
+          <w:szCs w:val="24"/>
+          <w:lang w:val="es-ES"/>
+        </w:rPr>
+        <w:t xml:space="preserve"> </w:t>
+      </w:r>
+      <w:proofErr w:type="spellStart"/>
+      <w:r>
+        <w:rPr>
+          <w:rFonts w:asciiTheme="minorHAnsi" w:eastAsia="Times New Roman" w:hAnsiTheme="minorHAnsi" w:cs="Times New Roman"/>
+          <w:sz w:val="24"/>
+          <w:szCs w:val="24"/>
+          <w:lang w:val="es-ES"/>
+        </w:rPr>
+        <w:t>consistency</w:t>
+      </w:r>
+      <w:proofErr w:type="spellEnd"/>
+      <w:r>
+        <w:rPr>
+          <w:rFonts w:asciiTheme="minorHAnsi" w:eastAsia="Times New Roman" w:hAnsiTheme="minorHAnsi" w:cs="Times New Roman"/>
+          <w:sz w:val="24"/>
+          <w:szCs w:val="24"/>
+          <w:lang w:val="es-ES"/>
+        </w:rPr>
+        <w:t xml:space="preserve"> in data </w:t>
+      </w:r>
+      <w:proofErr w:type="spellStart"/>
+      <w:r>
+        <w:rPr>
+          <w:rFonts w:asciiTheme="minorHAnsi" w:eastAsia="Times New Roman" w:hAnsiTheme="minorHAnsi" w:cs="Times New Roman"/>
+          <w:sz w:val="24"/>
+          <w:szCs w:val="24"/>
+          <w:lang w:val="es-ES"/>
+        </w:rPr>
+        <w:t>validation</w:t>
+      </w:r>
+      <w:proofErr w:type="spellEnd"/>
+      <w:r>
+        <w:rPr>
+          <w:rFonts w:asciiTheme="minorHAnsi" w:eastAsia="Times New Roman" w:hAnsiTheme="minorHAnsi" w:cs="Times New Roman"/>
+          <w:sz w:val="24"/>
+          <w:szCs w:val="24"/>
+          <w:lang w:val="es-ES"/>
+        </w:rPr>
+        <w:t xml:space="preserve"> and </w:t>
+      </w:r>
+      <w:proofErr w:type="spellStart"/>
+      <w:r>
+        <w:rPr>
+          <w:rFonts w:asciiTheme="minorHAnsi" w:eastAsia="Times New Roman" w:hAnsiTheme="minorHAnsi" w:cs="Times New Roman"/>
+          <w:sz w:val="24"/>
+          <w:szCs w:val="24"/>
+          <w:lang w:val="es-ES"/>
+        </w:rPr>
+        <w:t>entity</w:t>
+      </w:r>
+      <w:proofErr w:type="spellEnd"/>
+      <w:r>
+        <w:rPr>
+          <w:rFonts w:asciiTheme="minorHAnsi" w:eastAsia="Times New Roman" w:hAnsiTheme="minorHAnsi" w:cs="Times New Roman"/>
+          <w:sz w:val="24"/>
+          <w:szCs w:val="24"/>
+          <w:lang w:val="es-ES"/>
+        </w:rPr>
+        <w:t xml:space="preserve"> </w:t>
+      </w:r>
+      <w:proofErr w:type="spellStart"/>
+      <w:r>
+        <w:rPr>
+          <w:rFonts w:asciiTheme="minorHAnsi" w:eastAsia="Times New Roman" w:hAnsiTheme="minorHAnsi" w:cs="Times New Roman"/>
+          <w:sz w:val="24"/>
+          <w:szCs w:val="24"/>
+          <w:lang w:val="es-ES"/>
+        </w:rPr>
+        <w:t>relationships</w:t>
+      </w:r>
+      <w:proofErr w:type="spellEnd"/>
+      <w:r>
+        <w:rPr>
+          <w:rFonts w:asciiTheme="minorHAnsi" w:eastAsia="Times New Roman" w:hAnsiTheme="minorHAnsi" w:cs="Times New Roman"/>
+          <w:sz w:val="24"/>
+          <w:szCs w:val="24"/>
+          <w:lang w:val="es-ES"/>
+        </w:rPr>
+        <w:t>.</w:t>
       </w:r>
     </w:p>
     <w:p>
@@ -2785,8 +4514,10 @@
           <w:lang w:val="es-ES"/>
         </w:rPr>
       </w:pPr>
-      <w:proofErr w:type="spellStart"/>
-      <w:r>
+    </w:p>
+    <w:p>
+      <w:pPr>
+        <w:spacing w:before="100" w:beforeAutospacing="1" w:after="100" w:afterAutospacing="1" w:line="240" w:lineRule="auto"/>
         <w:rPr>
           <w:rFonts w:asciiTheme="minorHAnsi" w:eastAsia="Times New Roman" w:hAnsiTheme="minorHAnsi" w:cstheme="majorHAnsi"/>
           <w:b/>
@@ -2795,6 +4526,135 @@
           <w:szCs w:val="28"/>
           <w:lang w:val="es-ES"/>
         </w:rPr>
+      </w:pPr>
+    </w:p>
+    <w:p>
+      <w:pPr>
+        <w:spacing w:before="100" w:beforeAutospacing="1" w:after="100" w:afterAutospacing="1" w:line="240" w:lineRule="auto"/>
+        <w:rPr>
+          <w:rFonts w:asciiTheme="minorHAnsi" w:eastAsia="Times New Roman" w:hAnsiTheme="minorHAnsi" w:cstheme="majorHAnsi"/>
+          <w:b/>
+          <w:bCs/>
+          <w:sz w:val="28"/>
+          <w:szCs w:val="28"/>
+          <w:lang w:val="es-ES"/>
+        </w:rPr>
+      </w:pPr>
+    </w:p>
+    <w:p>
+      <w:pPr>
+        <w:spacing w:before="100" w:beforeAutospacing="1" w:after="100" w:afterAutospacing="1" w:line="240" w:lineRule="auto"/>
+        <w:rPr>
+          <w:rFonts w:asciiTheme="minorHAnsi" w:eastAsia="Times New Roman" w:hAnsiTheme="minorHAnsi" w:cstheme="majorHAnsi"/>
+          <w:b/>
+          <w:bCs/>
+          <w:sz w:val="28"/>
+          <w:szCs w:val="28"/>
+          <w:lang w:val="es-ES"/>
+        </w:rPr>
+      </w:pPr>
+    </w:p>
+    <w:p>
+      <w:pPr>
+        <w:spacing w:before="100" w:beforeAutospacing="1" w:after="100" w:afterAutospacing="1" w:line="240" w:lineRule="auto"/>
+        <w:rPr>
+          <w:rFonts w:asciiTheme="minorHAnsi" w:eastAsia="Times New Roman" w:hAnsiTheme="minorHAnsi" w:cstheme="majorHAnsi"/>
+          <w:b/>
+          <w:bCs/>
+          <w:sz w:val="28"/>
+          <w:szCs w:val="28"/>
+          <w:lang w:val="es-ES"/>
+        </w:rPr>
+      </w:pPr>
+    </w:p>
+    <w:p>
+      <w:pPr>
+        <w:spacing w:before="100" w:beforeAutospacing="1" w:after="100" w:afterAutospacing="1" w:line="240" w:lineRule="auto"/>
+        <w:rPr>
+          <w:rFonts w:asciiTheme="minorHAnsi" w:eastAsia="Times New Roman" w:hAnsiTheme="minorHAnsi" w:cstheme="majorHAnsi"/>
+          <w:b/>
+          <w:bCs/>
+          <w:sz w:val="28"/>
+          <w:szCs w:val="28"/>
+          <w:lang w:val="es-ES"/>
+        </w:rPr>
+      </w:pPr>
+    </w:p>
+    <w:p>
+      <w:pPr>
+        <w:spacing w:before="100" w:beforeAutospacing="1" w:after="100" w:afterAutospacing="1" w:line="240" w:lineRule="auto"/>
+        <w:rPr>
+          <w:rFonts w:asciiTheme="minorHAnsi" w:eastAsia="Times New Roman" w:hAnsiTheme="minorHAnsi" w:cstheme="majorHAnsi"/>
+          <w:b/>
+          <w:bCs/>
+          <w:sz w:val="28"/>
+          <w:szCs w:val="28"/>
+          <w:lang w:val="es-ES"/>
+        </w:rPr>
+      </w:pPr>
+    </w:p>
+    <w:p>
+      <w:pPr>
+        <w:spacing w:before="100" w:beforeAutospacing="1" w:after="100" w:afterAutospacing="1" w:line="240" w:lineRule="auto"/>
+        <w:rPr>
+          <w:rFonts w:asciiTheme="minorHAnsi" w:eastAsia="Times New Roman" w:hAnsiTheme="minorHAnsi" w:cstheme="majorHAnsi"/>
+          <w:b/>
+          <w:bCs/>
+          <w:sz w:val="28"/>
+          <w:szCs w:val="28"/>
+          <w:lang w:val="es-ES"/>
+        </w:rPr>
+      </w:pPr>
+    </w:p>
+    <w:p>
+      <w:pPr>
+        <w:spacing w:before="100" w:beforeAutospacing="1" w:after="100" w:afterAutospacing="1" w:line="240" w:lineRule="auto"/>
+        <w:rPr>
+          <w:rFonts w:asciiTheme="minorHAnsi" w:eastAsia="Times New Roman" w:hAnsiTheme="minorHAnsi" w:cstheme="majorHAnsi"/>
+          <w:b/>
+          <w:bCs/>
+          <w:sz w:val="28"/>
+          <w:szCs w:val="28"/>
+          <w:lang w:val="es-ES"/>
+        </w:rPr>
+      </w:pPr>
+    </w:p>
+    <w:p>
+      <w:pPr>
+        <w:spacing w:before="100" w:beforeAutospacing="1" w:after="100" w:afterAutospacing="1" w:line="240" w:lineRule="auto"/>
+        <w:rPr>
+          <w:rFonts w:asciiTheme="minorHAnsi" w:eastAsia="Times New Roman" w:hAnsiTheme="minorHAnsi" w:cstheme="majorHAnsi"/>
+          <w:b/>
+          <w:bCs/>
+          <w:sz w:val="28"/>
+          <w:szCs w:val="28"/>
+          <w:lang w:val="es-ES"/>
+        </w:rPr>
+      </w:pPr>
+    </w:p>
+    <w:p>
+      <w:pPr>
+        <w:spacing w:before="100" w:beforeAutospacing="1" w:after="100" w:afterAutospacing="1" w:line="240" w:lineRule="auto"/>
+        <w:rPr>
+          <w:rFonts w:asciiTheme="minorHAnsi" w:eastAsia="Times New Roman" w:hAnsiTheme="minorHAnsi" w:cstheme="majorHAnsi"/>
+          <w:b/>
+          <w:bCs/>
+          <w:sz w:val="28"/>
+          <w:szCs w:val="28"/>
+          <w:lang w:val="es-ES"/>
+        </w:rPr>
+      </w:pPr>
+      <w:proofErr w:type="spellStart"/>
+      <w:r>
+        <w:rPr>
+          <w:rFonts w:asciiTheme="minorHAnsi" w:eastAsia="Times New Roman" w:hAnsiTheme="minorHAnsi" w:cstheme="majorHAnsi"/>
+          <w:b/>
+          <w:bCs/>
+          <w:sz w:val="28"/>
+          <w:szCs w:val="28"/>
+          <w:lang w:val="es-ES"/>
+        </w:rPr>
+        <w:lastRenderedPageBreak/>
         <w:t>Introduction</w:t>
       </w:r>
       <w:proofErr w:type="spellEnd"/>
@@ -3569,8 +5429,8 @@
           <w:rFonts w:asciiTheme="minorHAnsi" w:eastAsia="Times New Roman" w:hAnsiTheme="minorHAnsi" w:cstheme="majorHAnsi"/>
           <w:b/>
           <w:bCs/>
-          <w:sz w:val="28"/>
-          <w:szCs w:val="28"/>
+          <w:sz w:val="32"/>
+          <w:szCs w:val="32"/>
           <w:lang w:val="es-ES"/>
         </w:rPr>
       </w:pPr>
@@ -3580,119 +5440,119 @@
           <w:rFonts w:asciiTheme="minorHAnsi" w:hAnsiTheme="minorHAnsi" w:cstheme="majorHAnsi"/>
           <w:b/>
           <w:bCs/>
-          <w:sz w:val="24"/>
-          <w:szCs w:val="24"/>
-        </w:rPr>
-        <w:t>analysis</w:t>
-      </w:r>
-      <w:proofErr w:type="spellEnd"/>
+          <w:sz w:val="28"/>
+          <w:szCs w:val="28"/>
+        </w:rPr>
+        <w:t>A</w:t>
+      </w:r>
       <w:r>
         <w:rPr>
           <w:rFonts w:asciiTheme="minorHAnsi" w:hAnsiTheme="minorHAnsi" w:cstheme="majorHAnsi"/>
           <w:b/>
           <w:bCs/>
-          <w:sz w:val="24"/>
-          <w:szCs w:val="24"/>
-        </w:rPr>
-        <w:t xml:space="preserve"> </w:t>
-      </w:r>
-      <w:proofErr w:type="spellStart"/>
+          <w:sz w:val="28"/>
+          <w:szCs w:val="28"/>
+        </w:rPr>
+        <w:t>nalysis</w:t>
+      </w:r>
+      <w:proofErr w:type="spellEnd"/>
       <w:r>
         <w:rPr>
           <w:rFonts w:asciiTheme="minorHAnsi" w:hAnsiTheme="minorHAnsi" w:cstheme="majorHAnsi"/>
           <w:b/>
           <w:bCs/>
-          <w:sz w:val="24"/>
-          <w:szCs w:val="24"/>
-        </w:rPr>
-        <w:t>of</w:t>
-      </w:r>
-      <w:proofErr w:type="spellEnd"/>
+          <w:sz w:val="28"/>
+          <w:szCs w:val="28"/>
+        </w:rPr>
+        <w:t xml:space="preserve"> </w:t>
+      </w:r>
+      <w:proofErr w:type="spellStart"/>
       <w:r>
         <w:rPr>
           <w:rFonts w:asciiTheme="minorHAnsi" w:hAnsiTheme="minorHAnsi" w:cstheme="majorHAnsi"/>
           <w:b/>
           <w:bCs/>
-          <w:sz w:val="24"/>
-          <w:szCs w:val="24"/>
-        </w:rPr>
-        <w:t xml:space="preserve"> </w:t>
-      </w:r>
-      <w:proofErr w:type="spellStart"/>
+          <w:sz w:val="28"/>
+          <w:szCs w:val="28"/>
+        </w:rPr>
+        <w:t>of</w:t>
+      </w:r>
+      <w:proofErr w:type="spellEnd"/>
       <w:r>
         <w:rPr>
           <w:rFonts w:asciiTheme="minorHAnsi" w:hAnsiTheme="minorHAnsi" w:cstheme="majorHAnsi"/>
           <w:b/>
           <w:bCs/>
-          <w:sz w:val="24"/>
-          <w:szCs w:val="24"/>
-        </w:rPr>
-        <w:t>the</w:t>
-      </w:r>
-      <w:proofErr w:type="spellEnd"/>
+          <w:sz w:val="28"/>
+          <w:szCs w:val="28"/>
+        </w:rPr>
+        <w:t xml:space="preserve"> </w:t>
+      </w:r>
+      <w:proofErr w:type="spellStart"/>
       <w:r>
         <w:rPr>
           <w:rFonts w:asciiTheme="minorHAnsi" w:hAnsiTheme="minorHAnsi" w:cstheme="majorHAnsi"/>
           <w:b/>
           <w:bCs/>
-          <w:sz w:val="24"/>
-          <w:szCs w:val="24"/>
-        </w:rPr>
-        <w:t xml:space="preserve"> </w:t>
-      </w:r>
-      <w:proofErr w:type="spellStart"/>
+          <w:sz w:val="28"/>
+          <w:szCs w:val="28"/>
+        </w:rPr>
+        <w:t>the</w:t>
+      </w:r>
+      <w:proofErr w:type="spellEnd"/>
       <w:r>
         <w:rPr>
           <w:rFonts w:asciiTheme="minorHAnsi" w:hAnsiTheme="minorHAnsi" w:cstheme="majorHAnsi"/>
           <w:b/>
           <w:bCs/>
-          <w:sz w:val="24"/>
-          <w:szCs w:val="24"/>
-        </w:rPr>
-        <w:t>requirements</w:t>
-      </w:r>
-      <w:proofErr w:type="spellEnd"/>
+          <w:sz w:val="28"/>
+          <w:szCs w:val="28"/>
+        </w:rPr>
+        <w:t xml:space="preserve"> </w:t>
+      </w:r>
+      <w:proofErr w:type="spellStart"/>
       <w:r>
         <w:rPr>
           <w:rFonts w:asciiTheme="minorHAnsi" w:hAnsiTheme="minorHAnsi" w:cstheme="majorHAnsi"/>
           <w:b/>
           <w:bCs/>
-          <w:sz w:val="24"/>
-          <w:szCs w:val="24"/>
-        </w:rPr>
-        <w:t xml:space="preserve"> </w:t>
-      </w:r>
-      <w:proofErr w:type="spellStart"/>
+          <w:sz w:val="28"/>
+          <w:szCs w:val="28"/>
+        </w:rPr>
+        <w:t>requirements</w:t>
+      </w:r>
+      <w:proofErr w:type="spellEnd"/>
       <w:r>
         <w:rPr>
           <w:rFonts w:asciiTheme="minorHAnsi" w:hAnsiTheme="minorHAnsi" w:cstheme="majorHAnsi"/>
           <w:b/>
           <w:bCs/>
-          <w:sz w:val="24"/>
-          <w:szCs w:val="24"/>
-        </w:rPr>
-        <w:t>of</w:t>
-      </w:r>
-      <w:proofErr w:type="spellEnd"/>
+          <w:sz w:val="28"/>
+          <w:szCs w:val="28"/>
+        </w:rPr>
+        <w:t xml:space="preserve"> </w:t>
+      </w:r>
+      <w:proofErr w:type="spellStart"/>
       <w:r>
         <w:rPr>
           <w:rFonts w:asciiTheme="minorHAnsi" w:hAnsiTheme="minorHAnsi" w:cstheme="majorHAnsi"/>
           <w:b/>
           <w:bCs/>
-          <w:sz w:val="24"/>
-          <w:szCs w:val="24"/>
-        </w:rPr>
-        <w:t xml:space="preserve"> D01</w:t>
-      </w:r>
+          <w:sz w:val="28"/>
+          <w:szCs w:val="28"/>
+        </w:rPr>
+        <w:t>of</w:t>
+      </w:r>
+      <w:proofErr w:type="spellEnd"/>
       <w:r>
         <w:rPr>
           <w:rFonts w:asciiTheme="minorHAnsi" w:hAnsiTheme="minorHAnsi" w:cstheme="majorHAnsi"/>
           <w:b/>
           <w:bCs/>
-          <w:sz w:val="24"/>
-          <w:szCs w:val="24"/>
-        </w:rPr>
-        <w:t>:</w:t>
+          <w:sz w:val="28"/>
+          <w:szCs w:val="28"/>
+        </w:rPr>
+        <w:t xml:space="preserve"> D01:</w:t>
       </w:r>
     </w:p>
     <w:p>
@@ -3700,16 +5560,16 @@
         <w:spacing w:before="100" w:beforeAutospacing="1" w:after="100" w:afterAutospacing="1" w:line="240" w:lineRule="auto"/>
         <w:rPr>
           <w:rFonts w:asciiTheme="minorHAnsi" w:eastAsia="Times New Roman" w:hAnsiTheme="minorHAnsi" w:cstheme="majorHAnsi"/>
-          <w:sz w:val="28"/>
-          <w:szCs w:val="28"/>
+          <w:sz w:val="24"/>
+          <w:szCs w:val="24"/>
           <w:lang w:val="es-ES"/>
         </w:rPr>
       </w:pPr>
       <w:r>
         <w:rPr>
           <w:rFonts w:asciiTheme="minorHAnsi" w:eastAsia="Times New Roman" w:hAnsiTheme="minorHAnsi" w:cstheme="majorHAnsi"/>
-          <w:sz w:val="28"/>
-          <w:szCs w:val="28"/>
+          <w:sz w:val="24"/>
+          <w:szCs w:val="24"/>
           <w:lang w:val="es-ES"/>
         </w:rPr>
         <w:t xml:space="preserve">No </w:t>
@@ -3718,8 +5578,8 @@
       <w:r>
         <w:rPr>
           <w:rFonts w:asciiTheme="minorHAnsi" w:eastAsia="Times New Roman" w:hAnsiTheme="minorHAnsi" w:cstheme="majorHAnsi"/>
-          <w:sz w:val="28"/>
-          <w:szCs w:val="28"/>
+          <w:sz w:val="24"/>
+          <w:szCs w:val="24"/>
           <w:lang w:val="es-ES"/>
         </w:rPr>
         <w:t>specific</w:t>
@@ -3728,18 +5588,18 @@
       <w:r>
         <w:rPr>
           <w:rFonts w:asciiTheme="minorHAnsi" w:eastAsia="Times New Roman" w:hAnsiTheme="minorHAnsi" w:cstheme="majorHAnsi"/>
-          <w:sz w:val="28"/>
-          <w:szCs w:val="28"/>
-          <w:lang w:val="es-ES"/>
-        </w:rPr>
-        <w:t xml:space="preserve"> </w:t>
-      </w:r>
-      <w:proofErr w:type="spellStart"/>
-      <w:r>
-        <w:rPr>
-          <w:rFonts w:asciiTheme="minorHAnsi" w:eastAsia="Times New Roman" w:hAnsiTheme="minorHAnsi" w:cstheme="majorHAnsi"/>
-          <w:sz w:val="28"/>
-          <w:szCs w:val="28"/>
+          <w:sz w:val="24"/>
+          <w:szCs w:val="24"/>
+          <w:lang w:val="es-ES"/>
+        </w:rPr>
+        <w:t xml:space="preserve"> </w:t>
+      </w:r>
+      <w:proofErr w:type="spellStart"/>
+      <w:r>
+        <w:rPr>
+          <w:rFonts w:asciiTheme="minorHAnsi" w:eastAsia="Times New Roman" w:hAnsiTheme="minorHAnsi" w:cstheme="majorHAnsi"/>
+          <w:sz w:val="24"/>
+          <w:szCs w:val="24"/>
           <w:lang w:val="es-ES"/>
         </w:rPr>
         <w:t>analysis</w:t>
@@ -3748,18 +5608,18 @@
       <w:r>
         <w:rPr>
           <w:rFonts w:asciiTheme="minorHAnsi" w:eastAsia="Times New Roman" w:hAnsiTheme="minorHAnsi" w:cstheme="majorHAnsi"/>
-          <w:sz w:val="28"/>
-          <w:szCs w:val="28"/>
-          <w:lang w:val="es-ES"/>
-        </w:rPr>
-        <w:t xml:space="preserve"> </w:t>
-      </w:r>
-      <w:proofErr w:type="spellStart"/>
-      <w:r>
-        <w:rPr>
-          <w:rFonts w:asciiTheme="minorHAnsi" w:eastAsia="Times New Roman" w:hAnsiTheme="minorHAnsi" w:cstheme="majorHAnsi"/>
-          <w:sz w:val="28"/>
-          <w:szCs w:val="28"/>
+          <w:sz w:val="24"/>
+          <w:szCs w:val="24"/>
+          <w:lang w:val="es-ES"/>
+        </w:rPr>
+        <w:t xml:space="preserve"> </w:t>
+      </w:r>
+      <w:proofErr w:type="spellStart"/>
+      <w:r>
+        <w:rPr>
+          <w:rFonts w:asciiTheme="minorHAnsi" w:eastAsia="Times New Roman" w:hAnsiTheme="minorHAnsi" w:cstheme="majorHAnsi"/>
+          <w:sz w:val="24"/>
+          <w:szCs w:val="24"/>
           <w:lang w:val="es-ES"/>
         </w:rPr>
         <w:t>records</w:t>
@@ -3768,8 +5628,8 @@
       <w:r>
         <w:rPr>
           <w:rFonts w:asciiTheme="minorHAnsi" w:eastAsia="Times New Roman" w:hAnsiTheme="minorHAnsi" w:cstheme="majorHAnsi"/>
-          <w:sz w:val="28"/>
-          <w:szCs w:val="28"/>
+          <w:sz w:val="24"/>
+          <w:szCs w:val="24"/>
           <w:lang w:val="es-ES"/>
         </w:rPr>
         <w:t xml:space="preserve"> are </w:t>
@@ -3778,8 +5638,8 @@
       <w:r>
         <w:rPr>
           <w:rFonts w:asciiTheme="minorHAnsi" w:eastAsia="Times New Roman" w:hAnsiTheme="minorHAnsi" w:cstheme="majorHAnsi"/>
-          <w:sz w:val="28"/>
-          <w:szCs w:val="28"/>
+          <w:sz w:val="24"/>
+          <w:szCs w:val="24"/>
           <w:lang w:val="es-ES"/>
         </w:rPr>
         <w:t>included</w:t>
@@ -3788,8 +5648,8 @@
       <w:r>
         <w:rPr>
           <w:rFonts w:asciiTheme="minorHAnsi" w:eastAsia="Times New Roman" w:hAnsiTheme="minorHAnsi" w:cstheme="majorHAnsi"/>
-          <w:sz w:val="28"/>
-          <w:szCs w:val="28"/>
+          <w:sz w:val="24"/>
+          <w:szCs w:val="24"/>
           <w:lang w:val="es-ES"/>
         </w:rPr>
         <w:t xml:space="preserve"> in </w:t>
@@ -3798,8 +5658,8 @@
       <w:r>
         <w:rPr>
           <w:rFonts w:asciiTheme="minorHAnsi" w:eastAsia="Times New Roman" w:hAnsiTheme="minorHAnsi" w:cstheme="majorHAnsi"/>
-          <w:sz w:val="28"/>
-          <w:szCs w:val="28"/>
+          <w:sz w:val="24"/>
+          <w:szCs w:val="24"/>
           <w:lang w:val="es-ES"/>
         </w:rPr>
         <w:t>this</w:t>
@@ -3808,18 +5668,18 @@
       <w:r>
         <w:rPr>
           <w:rFonts w:asciiTheme="minorHAnsi" w:eastAsia="Times New Roman" w:hAnsiTheme="minorHAnsi" w:cstheme="majorHAnsi"/>
-          <w:sz w:val="28"/>
-          <w:szCs w:val="28"/>
-          <w:lang w:val="es-ES"/>
-        </w:rPr>
-        <w:t xml:space="preserve"> </w:t>
-      </w:r>
-      <w:proofErr w:type="spellStart"/>
-      <w:r>
-        <w:rPr>
-          <w:rFonts w:asciiTheme="minorHAnsi" w:eastAsia="Times New Roman" w:hAnsiTheme="minorHAnsi" w:cstheme="majorHAnsi"/>
-          <w:sz w:val="28"/>
-          <w:szCs w:val="28"/>
+          <w:sz w:val="24"/>
+          <w:szCs w:val="24"/>
+          <w:lang w:val="es-ES"/>
+        </w:rPr>
+        <w:t xml:space="preserve"> </w:t>
+      </w:r>
+      <w:proofErr w:type="spellStart"/>
+      <w:r>
+        <w:rPr>
+          <w:rFonts w:asciiTheme="minorHAnsi" w:eastAsia="Times New Roman" w:hAnsiTheme="minorHAnsi" w:cstheme="majorHAnsi"/>
+          <w:sz w:val="24"/>
+          <w:szCs w:val="24"/>
           <w:lang w:val="es-ES"/>
         </w:rPr>
         <w:t>report</w:t>
@@ -3828,8 +5688,8 @@
       <w:r>
         <w:rPr>
           <w:rFonts w:asciiTheme="minorHAnsi" w:eastAsia="Times New Roman" w:hAnsiTheme="minorHAnsi" w:cstheme="majorHAnsi"/>
-          <w:sz w:val="28"/>
-          <w:szCs w:val="28"/>
+          <w:sz w:val="24"/>
+          <w:szCs w:val="24"/>
           <w:lang w:val="es-ES"/>
         </w:rPr>
         <w:t xml:space="preserve"> as </w:t>
@@ -3838,8 +5698,8 @@
       <w:r>
         <w:rPr>
           <w:rFonts w:asciiTheme="minorHAnsi" w:eastAsia="Times New Roman" w:hAnsiTheme="minorHAnsi" w:cstheme="majorHAnsi"/>
-          <w:sz w:val="28"/>
-          <w:szCs w:val="28"/>
+          <w:sz w:val="24"/>
+          <w:szCs w:val="24"/>
           <w:lang w:val="es-ES"/>
         </w:rPr>
         <w:t>the</w:t>
@@ -3848,8 +5708,8 @@
       <w:r>
         <w:rPr>
           <w:rFonts w:asciiTheme="minorHAnsi" w:eastAsia="Times New Roman" w:hAnsiTheme="minorHAnsi" w:cstheme="majorHAnsi"/>
-          <w:sz w:val="28"/>
-          <w:szCs w:val="28"/>
+          <w:sz w:val="24"/>
+          <w:szCs w:val="24"/>
           <w:lang w:val="es-ES"/>
         </w:rPr>
         <w:t xml:space="preserve"> individual </w:t>
@@ -3858,8 +5718,8 @@
       <w:r>
         <w:rPr>
           <w:rFonts w:asciiTheme="minorHAnsi" w:eastAsia="Times New Roman" w:hAnsiTheme="minorHAnsi" w:cstheme="majorHAnsi"/>
-          <w:sz w:val="28"/>
-          <w:szCs w:val="28"/>
+          <w:sz w:val="24"/>
+          <w:szCs w:val="24"/>
           <w:lang w:val="es-ES"/>
         </w:rPr>
         <w:t>tasks</w:t>
@@ -3868,18 +5728,18 @@
       <w:r>
         <w:rPr>
           <w:rFonts w:asciiTheme="minorHAnsi" w:eastAsia="Times New Roman" w:hAnsiTheme="minorHAnsi" w:cstheme="majorHAnsi"/>
-          <w:sz w:val="28"/>
-          <w:szCs w:val="28"/>
-          <w:lang w:val="es-ES"/>
-        </w:rPr>
-        <w:t xml:space="preserve"> </w:t>
-      </w:r>
-      <w:proofErr w:type="spellStart"/>
-      <w:r>
-        <w:rPr>
-          <w:rFonts w:asciiTheme="minorHAnsi" w:eastAsia="Times New Roman" w:hAnsiTheme="minorHAnsi" w:cstheme="majorHAnsi"/>
-          <w:sz w:val="28"/>
-          <w:szCs w:val="28"/>
+          <w:sz w:val="24"/>
+          <w:szCs w:val="24"/>
+          <w:lang w:val="es-ES"/>
+        </w:rPr>
+        <w:t xml:space="preserve"> </w:t>
+      </w:r>
+      <w:proofErr w:type="spellStart"/>
+      <w:r>
+        <w:rPr>
+          <w:rFonts w:asciiTheme="minorHAnsi" w:eastAsia="Times New Roman" w:hAnsiTheme="minorHAnsi" w:cstheme="majorHAnsi"/>
+          <w:sz w:val="24"/>
+          <w:szCs w:val="24"/>
           <w:lang w:val="es-ES"/>
         </w:rPr>
         <w:t>completed</w:t>
@@ -3888,18 +5748,18 @@
       <w:r>
         <w:rPr>
           <w:rFonts w:asciiTheme="minorHAnsi" w:eastAsia="Times New Roman" w:hAnsiTheme="minorHAnsi" w:cstheme="majorHAnsi"/>
-          <w:sz w:val="28"/>
-          <w:szCs w:val="28"/>
-          <w:lang w:val="es-ES"/>
-        </w:rPr>
-        <w:t xml:space="preserve"> </w:t>
-      </w:r>
-      <w:proofErr w:type="spellStart"/>
-      <w:r>
-        <w:rPr>
-          <w:rFonts w:asciiTheme="minorHAnsi" w:eastAsia="Times New Roman" w:hAnsiTheme="minorHAnsi" w:cstheme="majorHAnsi"/>
-          <w:sz w:val="28"/>
-          <w:szCs w:val="28"/>
+          <w:sz w:val="24"/>
+          <w:szCs w:val="24"/>
+          <w:lang w:val="es-ES"/>
+        </w:rPr>
+        <w:t xml:space="preserve"> </w:t>
+      </w:r>
+      <w:proofErr w:type="spellStart"/>
+      <w:r>
+        <w:rPr>
+          <w:rFonts w:asciiTheme="minorHAnsi" w:eastAsia="Times New Roman" w:hAnsiTheme="minorHAnsi" w:cstheme="majorHAnsi"/>
+          <w:sz w:val="24"/>
+          <w:szCs w:val="24"/>
           <w:lang w:val="es-ES"/>
         </w:rPr>
         <w:t>did</w:t>
@@ -3908,18 +5768,18 @@
       <w:r>
         <w:rPr>
           <w:rFonts w:asciiTheme="minorHAnsi" w:eastAsia="Times New Roman" w:hAnsiTheme="minorHAnsi" w:cstheme="majorHAnsi"/>
-          <w:sz w:val="28"/>
-          <w:szCs w:val="28"/>
-          <w:lang w:val="es-ES"/>
-        </w:rPr>
-        <w:t xml:space="preserve"> </w:t>
-      </w:r>
-      <w:proofErr w:type="spellStart"/>
-      <w:r>
-        <w:rPr>
-          <w:rFonts w:asciiTheme="minorHAnsi" w:eastAsia="Times New Roman" w:hAnsiTheme="minorHAnsi" w:cstheme="majorHAnsi"/>
-          <w:sz w:val="28"/>
-          <w:szCs w:val="28"/>
+          <w:sz w:val="24"/>
+          <w:szCs w:val="24"/>
+          <w:lang w:val="es-ES"/>
+        </w:rPr>
+        <w:t xml:space="preserve"> </w:t>
+      </w:r>
+      <w:proofErr w:type="spellStart"/>
+      <w:r>
+        <w:rPr>
+          <w:rFonts w:asciiTheme="minorHAnsi" w:eastAsia="Times New Roman" w:hAnsiTheme="minorHAnsi" w:cstheme="majorHAnsi"/>
+          <w:sz w:val="24"/>
+          <w:szCs w:val="24"/>
           <w:lang w:val="es-ES"/>
         </w:rPr>
         <w:t>not</w:t>
@@ -3928,18 +5788,18 @@
       <w:r>
         <w:rPr>
           <w:rFonts w:asciiTheme="minorHAnsi" w:eastAsia="Times New Roman" w:hAnsiTheme="minorHAnsi" w:cstheme="majorHAnsi"/>
-          <w:sz w:val="28"/>
-          <w:szCs w:val="28"/>
-          <w:lang w:val="es-ES"/>
-        </w:rPr>
-        <w:t xml:space="preserve"> </w:t>
-      </w:r>
-      <w:proofErr w:type="spellStart"/>
-      <w:r>
-        <w:rPr>
-          <w:rFonts w:asciiTheme="minorHAnsi" w:eastAsia="Times New Roman" w:hAnsiTheme="minorHAnsi" w:cstheme="majorHAnsi"/>
-          <w:sz w:val="28"/>
-          <w:szCs w:val="28"/>
+          <w:sz w:val="24"/>
+          <w:szCs w:val="24"/>
+          <w:lang w:val="es-ES"/>
+        </w:rPr>
+        <w:t xml:space="preserve"> </w:t>
+      </w:r>
+      <w:proofErr w:type="spellStart"/>
+      <w:r>
+        <w:rPr>
+          <w:rFonts w:asciiTheme="minorHAnsi" w:eastAsia="Times New Roman" w:hAnsiTheme="minorHAnsi" w:cstheme="majorHAnsi"/>
+          <w:sz w:val="24"/>
+          <w:szCs w:val="24"/>
           <w:lang w:val="es-ES"/>
         </w:rPr>
         <w:t>necessitate</w:t>
@@ -3948,18 +5808,18 @@
       <w:r>
         <w:rPr>
           <w:rFonts w:asciiTheme="minorHAnsi" w:eastAsia="Times New Roman" w:hAnsiTheme="minorHAnsi" w:cstheme="majorHAnsi"/>
-          <w:sz w:val="28"/>
-          <w:szCs w:val="28"/>
-          <w:lang w:val="es-ES"/>
-        </w:rPr>
-        <w:t xml:space="preserve"> </w:t>
-      </w:r>
-      <w:proofErr w:type="spellStart"/>
-      <w:r>
-        <w:rPr>
-          <w:rFonts w:asciiTheme="minorHAnsi" w:eastAsia="Times New Roman" w:hAnsiTheme="minorHAnsi" w:cstheme="majorHAnsi"/>
-          <w:sz w:val="28"/>
-          <w:szCs w:val="28"/>
+          <w:sz w:val="24"/>
+          <w:szCs w:val="24"/>
+          <w:lang w:val="es-ES"/>
+        </w:rPr>
+        <w:t xml:space="preserve"> </w:t>
+      </w:r>
+      <w:proofErr w:type="spellStart"/>
+      <w:r>
+        <w:rPr>
+          <w:rFonts w:asciiTheme="minorHAnsi" w:eastAsia="Times New Roman" w:hAnsiTheme="minorHAnsi" w:cstheme="majorHAnsi"/>
+          <w:sz w:val="24"/>
+          <w:szCs w:val="24"/>
           <w:lang w:val="es-ES"/>
         </w:rPr>
         <w:t>detailed</w:t>
@@ -3968,18 +5828,18 @@
       <w:r>
         <w:rPr>
           <w:rFonts w:asciiTheme="minorHAnsi" w:eastAsia="Times New Roman" w:hAnsiTheme="minorHAnsi" w:cstheme="majorHAnsi"/>
-          <w:sz w:val="28"/>
-          <w:szCs w:val="28"/>
-          <w:lang w:val="es-ES"/>
-        </w:rPr>
-        <w:t xml:space="preserve"> </w:t>
-      </w:r>
-      <w:proofErr w:type="spellStart"/>
-      <w:r>
-        <w:rPr>
-          <w:rFonts w:asciiTheme="minorHAnsi" w:eastAsia="Times New Roman" w:hAnsiTheme="minorHAnsi" w:cstheme="majorHAnsi"/>
-          <w:sz w:val="28"/>
-          <w:szCs w:val="28"/>
+          <w:sz w:val="24"/>
+          <w:szCs w:val="24"/>
+          <w:lang w:val="es-ES"/>
+        </w:rPr>
+        <w:t xml:space="preserve"> </w:t>
+      </w:r>
+      <w:proofErr w:type="spellStart"/>
+      <w:r>
+        <w:rPr>
+          <w:rFonts w:asciiTheme="minorHAnsi" w:eastAsia="Times New Roman" w:hAnsiTheme="minorHAnsi" w:cstheme="majorHAnsi"/>
+          <w:sz w:val="24"/>
+          <w:szCs w:val="24"/>
           <w:lang w:val="es-ES"/>
         </w:rPr>
         <w:t>requirement</w:t>
@@ -3988,18 +5848,18 @@
       <w:r>
         <w:rPr>
           <w:rFonts w:asciiTheme="minorHAnsi" w:eastAsia="Times New Roman" w:hAnsiTheme="minorHAnsi" w:cstheme="majorHAnsi"/>
-          <w:sz w:val="28"/>
-          <w:szCs w:val="28"/>
-          <w:lang w:val="es-ES"/>
-        </w:rPr>
-        <w:t xml:space="preserve"> </w:t>
-      </w:r>
-      <w:proofErr w:type="spellStart"/>
-      <w:r>
-        <w:rPr>
-          <w:rFonts w:asciiTheme="minorHAnsi" w:eastAsia="Times New Roman" w:hAnsiTheme="minorHAnsi" w:cstheme="majorHAnsi"/>
-          <w:sz w:val="28"/>
-          <w:szCs w:val="28"/>
+          <w:sz w:val="24"/>
+          <w:szCs w:val="24"/>
+          <w:lang w:val="es-ES"/>
+        </w:rPr>
+        <w:t xml:space="preserve"> </w:t>
+      </w:r>
+      <w:proofErr w:type="spellStart"/>
+      <w:r>
+        <w:rPr>
+          <w:rFonts w:asciiTheme="minorHAnsi" w:eastAsia="Times New Roman" w:hAnsiTheme="minorHAnsi" w:cstheme="majorHAnsi"/>
+          <w:sz w:val="24"/>
+          <w:szCs w:val="24"/>
           <w:lang w:val="es-ES"/>
         </w:rPr>
         <w:t>evaluations</w:t>
@@ -4008,8 +5868,8 @@
       <w:r>
         <w:rPr>
           <w:rFonts w:asciiTheme="minorHAnsi" w:eastAsia="Times New Roman" w:hAnsiTheme="minorHAnsi" w:cstheme="majorHAnsi"/>
-          <w:sz w:val="28"/>
-          <w:szCs w:val="28"/>
+          <w:sz w:val="24"/>
+          <w:szCs w:val="24"/>
           <w:lang w:val="es-ES"/>
         </w:rPr>
         <w:t xml:space="preserve">. </w:t>
@@ -4018,8 +5878,8 @@
       <w:r>
         <w:rPr>
           <w:rFonts w:asciiTheme="minorHAnsi" w:eastAsia="Times New Roman" w:hAnsiTheme="minorHAnsi" w:cstheme="majorHAnsi"/>
-          <w:sz w:val="28"/>
-          <w:szCs w:val="28"/>
+          <w:sz w:val="24"/>
+          <w:szCs w:val="24"/>
           <w:lang w:val="es-ES"/>
         </w:rPr>
         <w:t>Therefore</w:t>
@@ -4028,8 +5888,8 @@
       <w:r>
         <w:rPr>
           <w:rFonts w:asciiTheme="minorHAnsi" w:eastAsia="Times New Roman" w:hAnsiTheme="minorHAnsi" w:cstheme="majorHAnsi"/>
-          <w:sz w:val="28"/>
-          <w:szCs w:val="28"/>
+          <w:sz w:val="24"/>
+          <w:szCs w:val="24"/>
           <w:lang w:val="es-ES"/>
         </w:rPr>
         <w:t xml:space="preserve">, no </w:t>
@@ -4038,8 +5898,8 @@
       <w:r>
         <w:rPr>
           <w:rFonts w:asciiTheme="minorHAnsi" w:eastAsia="Times New Roman" w:hAnsiTheme="minorHAnsi" w:cstheme="majorHAnsi"/>
-          <w:sz w:val="28"/>
-          <w:szCs w:val="28"/>
+          <w:sz w:val="24"/>
+          <w:szCs w:val="24"/>
           <w:lang w:val="es-ES"/>
         </w:rPr>
         <w:t>requirement</w:t>
@@ -4048,18 +5908,18 @@
       <w:r>
         <w:rPr>
           <w:rFonts w:asciiTheme="minorHAnsi" w:eastAsia="Times New Roman" w:hAnsiTheme="minorHAnsi" w:cstheme="majorHAnsi"/>
-          <w:sz w:val="28"/>
-          <w:szCs w:val="28"/>
-          <w:lang w:val="es-ES"/>
-        </w:rPr>
-        <w:t xml:space="preserve"> </w:t>
-      </w:r>
-      <w:proofErr w:type="spellStart"/>
-      <w:r>
-        <w:rPr>
-          <w:rFonts w:asciiTheme="minorHAnsi" w:eastAsia="Times New Roman" w:hAnsiTheme="minorHAnsi" w:cstheme="majorHAnsi"/>
-          <w:sz w:val="28"/>
-          <w:szCs w:val="28"/>
+          <w:sz w:val="24"/>
+          <w:szCs w:val="24"/>
+          <w:lang w:val="es-ES"/>
+        </w:rPr>
+        <w:t xml:space="preserve"> </w:t>
+      </w:r>
+      <w:proofErr w:type="spellStart"/>
+      <w:r>
+        <w:rPr>
+          <w:rFonts w:asciiTheme="minorHAnsi" w:eastAsia="Times New Roman" w:hAnsiTheme="minorHAnsi" w:cstheme="majorHAnsi"/>
+          <w:sz w:val="24"/>
+          <w:szCs w:val="24"/>
           <w:lang w:val="es-ES"/>
         </w:rPr>
         <w:t>modifications</w:t>
@@ -4068,18 +5928,18 @@
       <w:r>
         <w:rPr>
           <w:rFonts w:asciiTheme="minorHAnsi" w:eastAsia="Times New Roman" w:hAnsiTheme="minorHAnsi" w:cstheme="majorHAnsi"/>
-          <w:sz w:val="28"/>
-          <w:szCs w:val="28"/>
-          <w:lang w:val="es-ES"/>
-        </w:rPr>
-        <w:t xml:space="preserve"> </w:t>
-      </w:r>
-      <w:proofErr w:type="spellStart"/>
-      <w:r>
-        <w:rPr>
-          <w:rFonts w:asciiTheme="minorHAnsi" w:eastAsia="Times New Roman" w:hAnsiTheme="minorHAnsi" w:cstheme="majorHAnsi"/>
-          <w:sz w:val="28"/>
-          <w:szCs w:val="28"/>
+          <w:sz w:val="24"/>
+          <w:szCs w:val="24"/>
+          <w:lang w:val="es-ES"/>
+        </w:rPr>
+        <w:t xml:space="preserve"> </w:t>
+      </w:r>
+      <w:proofErr w:type="spellStart"/>
+      <w:r>
+        <w:rPr>
+          <w:rFonts w:asciiTheme="minorHAnsi" w:eastAsia="Times New Roman" w:hAnsiTheme="minorHAnsi" w:cstheme="majorHAnsi"/>
+          <w:sz w:val="24"/>
+          <w:szCs w:val="24"/>
           <w:lang w:val="es-ES"/>
         </w:rPr>
         <w:t>or</w:t>
@@ -4088,18 +5948,18 @@
       <w:r>
         <w:rPr>
           <w:rFonts w:asciiTheme="minorHAnsi" w:eastAsia="Times New Roman" w:hAnsiTheme="minorHAnsi" w:cstheme="majorHAnsi"/>
-          <w:sz w:val="28"/>
-          <w:szCs w:val="28"/>
-          <w:lang w:val="es-ES"/>
-        </w:rPr>
-        <w:t xml:space="preserve"> </w:t>
-      </w:r>
-      <w:proofErr w:type="spellStart"/>
-      <w:r>
-        <w:rPr>
-          <w:rFonts w:asciiTheme="minorHAnsi" w:eastAsia="Times New Roman" w:hAnsiTheme="minorHAnsi" w:cstheme="majorHAnsi"/>
-          <w:sz w:val="28"/>
-          <w:szCs w:val="28"/>
+          <w:sz w:val="24"/>
+          <w:szCs w:val="24"/>
+          <w:lang w:val="es-ES"/>
+        </w:rPr>
+        <w:t xml:space="preserve"> </w:t>
+      </w:r>
+      <w:proofErr w:type="spellStart"/>
+      <w:r>
+        <w:rPr>
+          <w:rFonts w:asciiTheme="minorHAnsi" w:eastAsia="Times New Roman" w:hAnsiTheme="minorHAnsi" w:cstheme="majorHAnsi"/>
+          <w:sz w:val="24"/>
+          <w:szCs w:val="24"/>
           <w:lang w:val="es-ES"/>
         </w:rPr>
         <w:t>validations</w:t>
@@ -4108,18 +5968,18 @@
       <w:r>
         <w:rPr>
           <w:rFonts w:asciiTheme="minorHAnsi" w:eastAsia="Times New Roman" w:hAnsiTheme="minorHAnsi" w:cstheme="majorHAnsi"/>
-          <w:sz w:val="28"/>
-          <w:szCs w:val="28"/>
-          <w:lang w:val="es-ES"/>
-        </w:rPr>
-        <w:t xml:space="preserve"> </w:t>
-      </w:r>
-      <w:proofErr w:type="spellStart"/>
-      <w:r>
-        <w:rPr>
-          <w:rFonts w:asciiTheme="minorHAnsi" w:eastAsia="Times New Roman" w:hAnsiTheme="minorHAnsi" w:cstheme="majorHAnsi"/>
-          <w:sz w:val="28"/>
-          <w:szCs w:val="28"/>
+          <w:sz w:val="24"/>
+          <w:szCs w:val="24"/>
+          <w:lang w:val="es-ES"/>
+        </w:rPr>
+        <w:t xml:space="preserve"> </w:t>
+      </w:r>
+      <w:proofErr w:type="spellStart"/>
+      <w:r>
+        <w:rPr>
+          <w:rFonts w:asciiTheme="minorHAnsi" w:eastAsia="Times New Roman" w:hAnsiTheme="minorHAnsi" w:cstheme="majorHAnsi"/>
+          <w:sz w:val="24"/>
+          <w:szCs w:val="24"/>
           <w:lang w:val="es-ES"/>
         </w:rPr>
         <w:t>were</w:t>
@@ -4128,18 +5988,18 @@
       <w:r>
         <w:rPr>
           <w:rFonts w:asciiTheme="minorHAnsi" w:eastAsia="Times New Roman" w:hAnsiTheme="minorHAnsi" w:cstheme="majorHAnsi"/>
-          <w:sz w:val="28"/>
-          <w:szCs w:val="28"/>
-          <w:lang w:val="es-ES"/>
-        </w:rPr>
-        <w:t xml:space="preserve"> </w:t>
-      </w:r>
-      <w:proofErr w:type="spellStart"/>
-      <w:r>
-        <w:rPr>
-          <w:rFonts w:asciiTheme="minorHAnsi" w:eastAsia="Times New Roman" w:hAnsiTheme="minorHAnsi" w:cstheme="majorHAnsi"/>
-          <w:sz w:val="28"/>
-          <w:szCs w:val="28"/>
+          <w:sz w:val="24"/>
+          <w:szCs w:val="24"/>
+          <w:lang w:val="es-ES"/>
+        </w:rPr>
+        <w:t xml:space="preserve"> </w:t>
+      </w:r>
+      <w:proofErr w:type="spellStart"/>
+      <w:r>
+        <w:rPr>
+          <w:rFonts w:asciiTheme="minorHAnsi" w:eastAsia="Times New Roman" w:hAnsiTheme="minorHAnsi" w:cstheme="majorHAnsi"/>
+          <w:sz w:val="24"/>
+          <w:szCs w:val="24"/>
           <w:lang w:val="es-ES"/>
         </w:rPr>
         <w:t>needed</w:t>
@@ -4148,8 +6008,8 @@
       <w:r>
         <w:rPr>
           <w:rFonts w:asciiTheme="minorHAnsi" w:eastAsia="Times New Roman" w:hAnsiTheme="minorHAnsi" w:cstheme="majorHAnsi"/>
-          <w:sz w:val="28"/>
-          <w:szCs w:val="28"/>
+          <w:sz w:val="24"/>
+          <w:szCs w:val="24"/>
           <w:lang w:val="es-ES"/>
         </w:rPr>
         <w:t>.</w:t>
@@ -4180,9 +6040,8 @@
           <w:sz w:val="28"/>
           <w:szCs w:val="28"/>
         </w:rPr>
-        <w:t>analysis</w:t>
-      </w:r>
-      <w:proofErr w:type="spellEnd"/>
+        <w:t>A</w:t>
+      </w:r>
       <w:r>
         <w:rPr>
           <w:rFonts w:asciiTheme="minorHAnsi" w:hAnsiTheme="minorHAnsi" w:cstheme="majorHAnsi"/>
@@ -4191,9 +6050,9 @@
           <w:sz w:val="28"/>
           <w:szCs w:val="28"/>
         </w:rPr>
-        <w:t xml:space="preserve"> </w:t>
-      </w:r>
-      <w:proofErr w:type="spellStart"/>
+        <w:t>nalysis</w:t>
+      </w:r>
+      <w:proofErr w:type="spellEnd"/>
       <w:r>
         <w:rPr>
           <w:rFonts w:asciiTheme="minorHAnsi" w:hAnsiTheme="minorHAnsi" w:cstheme="majorHAnsi"/>
@@ -4202,9 +6061,9 @@
           <w:sz w:val="28"/>
           <w:szCs w:val="28"/>
         </w:rPr>
-        <w:t>of</w:t>
-      </w:r>
-      <w:proofErr w:type="spellEnd"/>
+        <w:t xml:space="preserve"> </w:t>
+      </w:r>
+      <w:proofErr w:type="spellStart"/>
       <w:r>
         <w:rPr>
           <w:rFonts w:asciiTheme="minorHAnsi" w:hAnsiTheme="minorHAnsi" w:cstheme="majorHAnsi"/>
@@ -4213,9 +6072,9 @@
           <w:sz w:val="28"/>
           <w:szCs w:val="28"/>
         </w:rPr>
-        <w:t xml:space="preserve"> </w:t>
-      </w:r>
-      <w:proofErr w:type="spellStart"/>
+        <w:t>of</w:t>
+      </w:r>
+      <w:proofErr w:type="spellEnd"/>
       <w:r>
         <w:rPr>
           <w:rFonts w:asciiTheme="minorHAnsi" w:hAnsiTheme="minorHAnsi" w:cstheme="majorHAnsi"/>
@@ -4224,9 +6083,9 @@
           <w:sz w:val="28"/>
           <w:szCs w:val="28"/>
         </w:rPr>
-        <w:t>the</w:t>
-      </w:r>
-      <w:proofErr w:type="spellEnd"/>
+        <w:t xml:space="preserve"> </w:t>
+      </w:r>
+      <w:proofErr w:type="spellStart"/>
       <w:r>
         <w:rPr>
           <w:rFonts w:asciiTheme="minorHAnsi" w:hAnsiTheme="minorHAnsi" w:cstheme="majorHAnsi"/>
@@ -4235,9 +6094,9 @@
           <w:sz w:val="28"/>
           <w:szCs w:val="28"/>
         </w:rPr>
-        <w:t xml:space="preserve"> </w:t>
-      </w:r>
-      <w:proofErr w:type="spellStart"/>
+        <w:t>the</w:t>
+      </w:r>
+      <w:proofErr w:type="spellEnd"/>
       <w:r>
         <w:rPr>
           <w:rFonts w:asciiTheme="minorHAnsi" w:hAnsiTheme="minorHAnsi" w:cstheme="majorHAnsi"/>
@@ -4246,9 +6105,9 @@
           <w:sz w:val="28"/>
           <w:szCs w:val="28"/>
         </w:rPr>
-        <w:t>requirements</w:t>
-      </w:r>
-      <w:proofErr w:type="spellEnd"/>
+        <w:t xml:space="preserve"> </w:t>
+      </w:r>
+      <w:proofErr w:type="spellStart"/>
       <w:r>
         <w:rPr>
           <w:rFonts w:asciiTheme="minorHAnsi" w:hAnsiTheme="minorHAnsi" w:cstheme="majorHAnsi"/>
@@ -4257,9 +6116,9 @@
           <w:sz w:val="28"/>
           <w:szCs w:val="28"/>
         </w:rPr>
-        <w:t xml:space="preserve"> </w:t>
-      </w:r>
-      <w:proofErr w:type="spellStart"/>
+        <w:t>requirements</w:t>
+      </w:r>
+      <w:proofErr w:type="spellEnd"/>
       <w:r>
         <w:rPr>
           <w:rFonts w:asciiTheme="minorHAnsi" w:hAnsiTheme="minorHAnsi" w:cstheme="majorHAnsi"/>
@@ -4268,9 +6127,9 @@
           <w:sz w:val="28"/>
           <w:szCs w:val="28"/>
         </w:rPr>
-        <w:t>of</w:t>
-      </w:r>
-      <w:proofErr w:type="spellEnd"/>
+        <w:t xml:space="preserve"> </w:t>
+      </w:r>
+      <w:proofErr w:type="spellStart"/>
       <w:r>
         <w:rPr>
           <w:rFonts w:asciiTheme="minorHAnsi" w:hAnsiTheme="minorHAnsi" w:cstheme="majorHAnsi"/>
@@ -4279,8 +6138,9 @@
           <w:sz w:val="28"/>
           <w:szCs w:val="28"/>
         </w:rPr>
-        <w:t xml:space="preserve"> D0</w:t>
-      </w:r>
+        <w:t>of</w:t>
+      </w:r>
+      <w:proofErr w:type="spellEnd"/>
       <w:r>
         <w:rPr>
           <w:rFonts w:asciiTheme="minorHAnsi" w:hAnsiTheme="minorHAnsi" w:cstheme="majorHAnsi"/>
@@ -4289,7 +6149,7 @@
           <w:sz w:val="28"/>
           <w:szCs w:val="28"/>
         </w:rPr>
-        <w:t>2</w:t>
+        <w:t xml:space="preserve"> D02</w:t>
       </w:r>
     </w:p>
     <w:p>
@@ -4308,15 +6168,7 @@
           <w:sz w:val="24"/>
           <w:szCs w:val="24"/>
         </w:rPr>
-        <w:t>R</w:t>
-      </w:r>
-      <w:r>
-        <w:rPr>
-          <w:rFonts w:asciiTheme="minorHAnsi" w:hAnsiTheme="minorHAnsi"/>
-          <w:sz w:val="24"/>
-          <w:szCs w:val="24"/>
-        </w:rPr>
-        <w:t>egarding</w:t>
+        <w:t>Regarding</w:t>
       </w:r>
       <w:proofErr w:type="spellEnd"/>
       <w:r>
@@ -4849,25 +6701,7 @@
           <w:sz w:val="24"/>
           <w:szCs w:val="24"/>
         </w:rPr>
-        <w:t xml:space="preserve"> </w:t>
-      </w:r>
-      <w:proofErr w:type="spellStart"/>
-      <w:r>
-        <w:rPr>
-          <w:rFonts w:asciiTheme="minorHAnsi" w:hAnsiTheme="minorHAnsi"/>
-          <w:sz w:val="24"/>
-          <w:szCs w:val="24"/>
-        </w:rPr>
-        <w:t>to</w:t>
-      </w:r>
-      <w:proofErr w:type="spellEnd"/>
-      <w:r>
-        <w:rPr>
-          <w:rFonts w:asciiTheme="minorHAnsi" w:hAnsiTheme="minorHAnsi"/>
-          <w:sz w:val="24"/>
-          <w:szCs w:val="24"/>
-        </w:rPr>
-        <w:t xml:space="preserve"> </w:t>
+        <w:t xml:space="preserve"> to </w:t>
       </w:r>
       <w:proofErr w:type="spellStart"/>
       <w:r>
@@ -5453,15 +7287,7 @@
           <w:sz w:val="24"/>
           <w:szCs w:val="24"/>
         </w:rPr>
-        <w:t xml:space="preserve"> posts</w:t>
-      </w:r>
-      <w:r>
-        <w:rPr>
-          <w:rFonts w:asciiTheme="minorHAnsi" w:hAnsiTheme="minorHAnsi"/>
-          <w:sz w:val="24"/>
-          <w:szCs w:val="24"/>
-        </w:rPr>
-        <w:t xml:space="preserve"> (</w:t>
+        <w:t xml:space="preserve"> posts (</w:t>
       </w:r>
       <w:hyperlink r:id="rId6" w:history="1">
         <w:r>
@@ -5860,7 +7686,6 @@
           <w:sz w:val="24"/>
           <w:szCs w:val="24"/>
         </w:rPr>
-        <w:lastRenderedPageBreak/>
         <w:t>However</w:t>
       </w:r>
       <w:proofErr w:type="spellEnd"/>
@@ -6305,15 +8130,7 @@
           <w:sz w:val="24"/>
           <w:szCs w:val="24"/>
         </w:rPr>
-        <w:t xml:space="preserve"> </w:t>
-      </w:r>
-      <w:r>
-        <w:rPr>
-          <w:rFonts w:asciiTheme="minorHAnsi" w:hAnsiTheme="minorHAnsi"/>
-          <w:sz w:val="24"/>
-          <w:szCs w:val="24"/>
-        </w:rPr>
-        <w:t xml:space="preserve">a </w:t>
+        <w:t xml:space="preserve"> a </w:t>
       </w:r>
       <w:proofErr w:type="spellStart"/>
       <w:r>
@@ -6751,6 +8568,50 @@
         <w:spacing w:before="100" w:beforeAutospacing="1" w:after="100" w:afterAutospacing="1" w:line="240" w:lineRule="auto"/>
         <w:rPr>
           <w:rFonts w:asciiTheme="minorHAnsi" w:eastAsia="Times New Roman" w:hAnsiTheme="minorHAnsi" w:cstheme="majorHAnsi"/>
+          <w:sz w:val="28"/>
+          <w:szCs w:val="28"/>
+          <w:lang w:val="es-ES"/>
+        </w:rPr>
+      </w:pPr>
+    </w:p>
+    <w:p>
+      <w:pPr>
+        <w:spacing w:before="100" w:beforeAutospacing="1" w:after="100" w:afterAutospacing="1" w:line="240" w:lineRule="auto"/>
+        <w:rPr>
+          <w:rFonts w:asciiTheme="minorHAnsi" w:eastAsia="Times New Roman" w:hAnsiTheme="minorHAnsi" w:cstheme="majorHAnsi"/>
+          <w:sz w:val="28"/>
+          <w:szCs w:val="28"/>
+          <w:lang w:val="es-ES"/>
+        </w:rPr>
+      </w:pPr>
+    </w:p>
+    <w:p>
+      <w:pPr>
+        <w:spacing w:before="100" w:beforeAutospacing="1" w:after="100" w:afterAutospacing="1" w:line="240" w:lineRule="auto"/>
+        <w:rPr>
+          <w:rFonts w:asciiTheme="minorHAnsi" w:eastAsia="Times New Roman" w:hAnsiTheme="minorHAnsi" w:cstheme="majorHAnsi"/>
+          <w:sz w:val="28"/>
+          <w:szCs w:val="28"/>
+          <w:lang w:val="es-ES"/>
+        </w:rPr>
+      </w:pPr>
+    </w:p>
+    <w:p>
+      <w:pPr>
+        <w:spacing w:before="100" w:beforeAutospacing="1" w:after="100" w:afterAutospacing="1" w:line="240" w:lineRule="auto"/>
+        <w:rPr>
+          <w:rFonts w:asciiTheme="minorHAnsi" w:eastAsia="Times New Roman" w:hAnsiTheme="minorHAnsi" w:cstheme="majorHAnsi"/>
+          <w:sz w:val="28"/>
+          <w:szCs w:val="28"/>
+          <w:lang w:val="es-ES"/>
+        </w:rPr>
+      </w:pPr>
+    </w:p>
+    <w:p>
+      <w:pPr>
+        <w:spacing w:before="100" w:beforeAutospacing="1" w:after="100" w:afterAutospacing="1" w:line="240" w:lineRule="auto"/>
+        <w:rPr>
+          <w:rFonts w:asciiTheme="minorHAnsi" w:eastAsia="Times New Roman" w:hAnsiTheme="minorHAnsi" w:cstheme="majorHAnsi"/>
           <w:b/>
           <w:bCs/>
           <w:sz w:val="28"/>
@@ -6768,6 +8629,7 @@
           <w:szCs w:val="28"/>
           <w:lang w:val="es-ES"/>
         </w:rPr>
+        <w:lastRenderedPageBreak/>
         <w:t>Conclusions</w:t>
       </w:r>
       <w:proofErr w:type="spellEnd"/>
@@ -8718,7 +10580,7 @@
   <w:abstractNum w:abstractNumId="1" w15:restartNumberingAfterBreak="0">
     <w:nsid w:val="4E4F7978"/>
     <w:multiLevelType w:val="multilevel"/>
-    <w:tmpl w:val="A6F810F4"/>
+    <w:tmpl w:val="FE4A1572"/>
     <w:lvl w:ilvl="0">
       <w:start w:val="1"/>
       <w:numFmt w:val="decimal"/>
@@ -8742,6 +10604,12 @@
         </w:tabs>
         <w:ind w:left="1440" w:hanging="360"/>
       </w:pPr>
+      <w:rPr>
+        <w:b/>
+        <w:bCs/>
+        <w:sz w:val="24"/>
+        <w:szCs w:val="24"/>
+      </w:rPr>
     </w:lvl>
     <w:lvl w:ilvl="2" w:tentative="1">
       <w:start w:val="1"/>

</xml_diff>